<commit_message>
Changes to UML diagramm relationships
</commit_message>
<xml_diff>
--- a/docs/StudentReport_template_ENG.docx
+++ b/docs/StudentReport_template_ENG.docx
@@ -169,15 +169,7 @@
           <w:i/>
           <w:iCs/>
         </w:rPr>
-        <w:t>Where</w:t>
-      </w:r>
-      <w:proofErr w:type="gramStart"/>
-      <w:r>
-        <w:rPr>
-          <w:i/>
-          <w:iCs/>
-        </w:rPr>
-        <w:t xml:space="preserve">: </w:t>
+        <w:t xml:space="preserve">Where: </w:t>
       </w:r>
       <w:r>
         <w:rPr>
@@ -186,7 +178,6 @@
         </w:rPr>
         <w:t>??</w:t>
       </w:r>
-      <w:proofErr w:type="gramEnd"/>
     </w:p>
     <w:p>
       <w:pPr>
@@ -214,15 +205,7 @@
           <w:i/>
           <w:iCs/>
         </w:rPr>
-        <w:t xml:space="preserve"> wrong</w:t>
-      </w:r>
-      <w:proofErr w:type="gramStart"/>
-      <w:r>
-        <w:rPr>
-          <w:i/>
-          <w:iCs/>
-        </w:rPr>
-        <w:t xml:space="preserve">: </w:t>
+        <w:t xml:space="preserve"> wrong: </w:t>
       </w:r>
       <w:r>
         <w:rPr>
@@ -231,7 +214,6 @@
         </w:rPr>
         <w:t>??</w:t>
       </w:r>
-      <w:proofErr w:type="gramEnd"/>
     </w:p>
     <w:p>
       <w:pPr>
@@ -250,15 +232,7 @@
           <w:i/>
           <w:iCs/>
         </w:rPr>
-        <w:t>Why is it wrong</w:t>
-      </w:r>
-      <w:proofErr w:type="gramStart"/>
-      <w:r>
-        <w:rPr>
-          <w:i/>
-          <w:iCs/>
-        </w:rPr>
-        <w:t xml:space="preserve">: </w:t>
+        <w:t xml:space="preserve">Why is it wrong: </w:t>
       </w:r>
       <w:r>
         <w:rPr>
@@ -267,7 +241,6 @@
         </w:rPr>
         <w:t>??</w:t>
       </w:r>
-      <w:proofErr w:type="gramEnd"/>
     </w:p>
     <w:p>
       <w:pPr>
@@ -286,15 +259,7 @@
           <w:i/>
           <w:iCs/>
         </w:rPr>
-        <w:t>Possible solution</w:t>
-      </w:r>
-      <w:proofErr w:type="gramStart"/>
-      <w:r>
-        <w:rPr>
-          <w:i/>
-          <w:iCs/>
-        </w:rPr>
-        <w:t xml:space="preserve">: </w:t>
+        <w:t xml:space="preserve">Possible solution: </w:t>
       </w:r>
       <w:r>
         <w:rPr>
@@ -303,7 +268,6 @@
         </w:rPr>
         <w:t>??</w:t>
       </w:r>
-      <w:proofErr w:type="gramEnd"/>
     </w:p>
     <w:p>
       <w:pPr>
@@ -322,15 +286,7 @@
           <w:i/>
           <w:iCs/>
         </w:rPr>
-        <w:t>Name of code smell</w:t>
-      </w:r>
-      <w:proofErr w:type="gramStart"/>
-      <w:r>
-        <w:rPr>
-          <w:i/>
-          <w:iCs/>
-        </w:rPr>
-        <w:t xml:space="preserve">: </w:t>
+        <w:t xml:space="preserve">Name of code smell: </w:t>
       </w:r>
       <w:r>
         <w:rPr>
@@ -339,7 +295,6 @@
         </w:rPr>
         <w:t>??</w:t>
       </w:r>
-      <w:proofErr w:type="gramEnd"/>
       <w:r>
         <w:rPr>
           <w:i/>
@@ -3858,6 +3813,29 @@
 </file>
 
 <file path=customXml/item1.xml><?xml version="1.0" encoding="utf-8"?>
+<p:properties xmlns:p="http://schemas.microsoft.com/office/2006/metadata/properties" xmlns:xsi="http://www.w3.org/2001/XMLSchema-instance" xmlns:pc="http://schemas.microsoft.com/office/infopath/2007/PartnerControls">
+  <documentManagement>
+    <c6664f9864b54a78bdf9e6230de1c78b xmlns="6c73e52c-07d4-4617-ab67-464747257e8d">
+      <Terms xmlns="http://schemas.microsoft.com/office/infopath/2007/PartnerControls"/>
+    </c6664f9864b54a78bdf9e6230de1c78b>
+    <TaxCatchAll xmlns="eac77c77-d449-4d7c-b5d8-8fd4c0f270d2" xsi:nil="true"/>
+    <lcf76f155ced4ddcb4097134ff3c332f xmlns="8b17e346-67f2-4b8a-83ae-4efa6dd72e6a">
+      <Terms xmlns="http://schemas.microsoft.com/office/infopath/2007/PartnerControls"/>
+    </lcf76f155ced4ddcb4097134ff3c332f>
+  </documentManagement>
+</p:properties>
+</file>
+
+<file path=customXml/item2.xml><?xml version="1.0" encoding="utf-8"?>
+<?mso-contentType ?>
+<FormTemplates xmlns="http://schemas.microsoft.com/sharepoint/v3/contenttype/forms">
+  <Display>DocumentLibraryForm</Display>
+  <Edit>DocumentLibraryForm</Edit>
+  <New>DocumentLibraryForm</New>
+</FormTemplates>
+</file>
+
+<file path=customXml/item3.xml><?xml version="1.0" encoding="utf-8"?>
 <ct:contentTypeSchema xmlns:ct="http://schemas.microsoft.com/office/2006/metadata/contentType" xmlns:ma="http://schemas.microsoft.com/office/2006/metadata/properties/metaAttributes" ct:_="" ma:_="" ma:contentTypeName="Document" ma:contentTypeID="0x0101001F3560B013441247B9926EB055A9B197" ma:contentTypeVersion="17" ma:contentTypeDescription="Create a new document." ma:contentTypeScope="" ma:versionID="76a8f9fcad002c35451f80833d37cbec">
   <xsd:schema xmlns:xsd="http://www.w3.org/2001/XMLSchema" xmlns:xs="http://www.w3.org/2001/XMLSchema" xmlns:p="http://schemas.microsoft.com/office/2006/metadata/properties" xmlns:ns2="eac77c77-d449-4d7c-b5d8-8fd4c0f270d2" xmlns:ns3="6c73e52c-07d4-4617-ab67-464747257e8d" xmlns:ns4="8b17e346-67f2-4b8a-83ae-4efa6dd72e6a" targetNamespace="http://schemas.microsoft.com/office/2006/metadata/properties" ma:root="true" ma:fieldsID="336c465bfccdb92070af29f334cedc9c" ns2:_="" ns3:_="" ns4:_="">
     <xsd:import namespace="eac77c77-d449-4d7c-b5d8-8fd4c0f270d2"/>
@@ -4105,30 +4083,27 @@
 </ct:contentTypeSchema>
 </file>
 
-<file path=customXml/item2.xml><?xml version="1.0" encoding="utf-8"?>
-<p:properties xmlns:p="http://schemas.microsoft.com/office/2006/metadata/properties" xmlns:xsi="http://www.w3.org/2001/XMLSchema-instance" xmlns:pc="http://schemas.microsoft.com/office/infopath/2007/PartnerControls">
-  <documentManagement>
-    <c6664f9864b54a78bdf9e6230de1c78b xmlns="6c73e52c-07d4-4617-ab67-464747257e8d">
-      <Terms xmlns="http://schemas.microsoft.com/office/infopath/2007/PartnerControls"/>
-    </c6664f9864b54a78bdf9e6230de1c78b>
-    <TaxCatchAll xmlns="eac77c77-d449-4d7c-b5d8-8fd4c0f270d2" xsi:nil="true"/>
-    <lcf76f155ced4ddcb4097134ff3c332f xmlns="8b17e346-67f2-4b8a-83ae-4efa6dd72e6a">
-      <Terms xmlns="http://schemas.microsoft.com/office/infopath/2007/PartnerControls"/>
-    </lcf76f155ced4ddcb4097134ff3c332f>
-  </documentManagement>
-</p:properties>
+<file path=customXml/itemProps1.xml><?xml version="1.0" encoding="utf-8"?>
+<ds:datastoreItem xmlns:ds="http://schemas.openxmlformats.org/officeDocument/2006/customXml" ds:itemID="{C1A908BF-7407-43B4-A651-85B5A7AAA920}">
+  <ds:schemaRefs>
+    <ds:schemaRef ds:uri="http://schemas.microsoft.com/office/2006/metadata/properties"/>
+    <ds:schemaRef ds:uri="http://schemas.microsoft.com/office/infopath/2007/PartnerControls"/>
+    <ds:schemaRef ds:uri="6c73e52c-07d4-4617-ab67-464747257e8d"/>
+    <ds:schemaRef ds:uri="eac77c77-d449-4d7c-b5d8-8fd4c0f270d2"/>
+    <ds:schemaRef ds:uri="8b17e346-67f2-4b8a-83ae-4efa6dd72e6a"/>
+  </ds:schemaRefs>
+</ds:datastoreItem>
 </file>
 
-<file path=customXml/item3.xml><?xml version="1.0" encoding="utf-8"?>
-<?mso-contentType ?>
-<FormTemplates xmlns="http://schemas.microsoft.com/sharepoint/v3/contenttype/forms">
-  <Display>DocumentLibraryForm</Display>
-  <Edit>DocumentLibraryForm</Edit>
-  <New>DocumentLibraryForm</New>
-</FormTemplates>
+<file path=customXml/itemProps2.xml><?xml version="1.0" encoding="utf-8"?>
+<ds:datastoreItem xmlns:ds="http://schemas.openxmlformats.org/officeDocument/2006/customXml" ds:itemID="{AE42F005-7147-438B-86B2-97381492F7A1}">
+  <ds:schemaRefs>
+    <ds:schemaRef ds:uri="http://schemas.microsoft.com/sharepoint/v3/contenttype/forms"/>
+  </ds:schemaRefs>
+</ds:datastoreItem>
 </file>
 
-<file path=customXml/itemProps1.xml><?xml version="1.0" encoding="utf-8"?>
+<file path=customXml/itemProps3.xml><?xml version="1.0" encoding="utf-8"?>
 <ds:datastoreItem xmlns:ds="http://schemas.openxmlformats.org/officeDocument/2006/customXml" ds:itemID="{C21AEDE6-9733-41AF-BFBE-A66753DF99BB}">
   <ds:schemaRefs>
     <ds:schemaRef ds:uri="http://schemas.microsoft.com/office/2006/metadata/contentType"/>
@@ -4146,24 +4121,4 @@
     <ds:schemaRef ds:uri="http://schemas.microsoft.com/internal/obd"/>
   </ds:schemaRefs>
 </ds:datastoreItem>
-</file>
-
-<file path=customXml/itemProps2.xml><?xml version="1.0" encoding="utf-8"?>
-<ds:datastoreItem xmlns:ds="http://schemas.openxmlformats.org/officeDocument/2006/customXml" ds:itemID="{C1A908BF-7407-43B4-A651-85B5A7AAA920}">
-  <ds:schemaRefs>
-    <ds:schemaRef ds:uri="http://schemas.microsoft.com/office/2006/metadata/properties"/>
-    <ds:schemaRef ds:uri="http://schemas.microsoft.com/office/infopath/2007/PartnerControls"/>
-    <ds:schemaRef ds:uri="6c73e52c-07d4-4617-ab67-464747257e8d"/>
-    <ds:schemaRef ds:uri="eac77c77-d449-4d7c-b5d8-8fd4c0f270d2"/>
-    <ds:schemaRef ds:uri="8b17e346-67f2-4b8a-83ae-4efa6dd72e6a"/>
-  </ds:schemaRefs>
-</ds:datastoreItem>
-</file>
-
-<file path=customXml/itemProps3.xml><?xml version="1.0" encoding="utf-8"?>
-<ds:datastoreItem xmlns:ds="http://schemas.openxmlformats.org/officeDocument/2006/customXml" ds:itemID="{AE42F005-7147-438B-86B2-97381492F7A1}">
-  <ds:schemaRefs>
-    <ds:schemaRef ds:uri="http://schemas.microsoft.com/sharepoint/v3/contenttype/forms"/>
-  </ds:schemaRefs>
-</ds:datastoreItem>
 </file>
</xml_diff>

<commit_message>
SD-002: Created 4 initial code smells in the report document
</commit_message>
<xml_diff>
--- a/docs/StudentReport_template_ENG.docx
+++ b/docs/StudentReport_template_ENG.docx
@@ -91,67 +91,7 @@
         <w:t>1.2 Code smells</w:t>
       </w:r>
     </w:p>
-    <w:p>
-      <w:pPr>
-        <w:rPr>
-          <w:i/>
-        </w:rPr>
-      </w:pPr>
-      <w:r>
-        <w:rPr>
-          <w:i/>
-        </w:rPr>
-        <w:t>Use the following format, see if you can find at</w:t>
-      </w:r>
-      <w:r>
-        <w:rPr>
-          <w:i/>
-        </w:rPr>
-        <w:t xml:space="preserve"> </w:t>
-      </w:r>
-      <w:r>
-        <w:rPr>
-          <w:i/>
-        </w:rPr>
-        <w:t xml:space="preserve">least </w:t>
-      </w:r>
-      <w:r>
-        <w:rPr>
-          <w:i/>
-        </w:rPr>
-        <w:t>3</w:t>
-      </w:r>
-      <w:r>
-        <w:rPr>
-          <w:i/>
-        </w:rPr>
-        <w:t>-</w:t>
-      </w:r>
-      <w:r>
-        <w:rPr>
-          <w:i/>
-        </w:rPr>
-        <w:t>5</w:t>
-      </w:r>
-      <w:r>
-        <w:rPr>
-          <w:i/>
-        </w:rPr>
-        <w:t xml:space="preserve"> code smells, depending on how </w:t>
-      </w:r>
-      <w:r>
-        <w:rPr>
-          <w:i/>
-        </w:rPr>
-        <w:t>impactful</w:t>
-      </w:r>
-      <w:r>
-        <w:rPr>
-          <w:i/>
-        </w:rPr>
-        <w:t xml:space="preserve"> they are</w:t>
-      </w:r>
-    </w:p>
+    <w:p/>
     <w:p>
       <w:pPr>
         <w:pStyle w:val="ListParagraph"/>
@@ -169,24 +109,20 @@
           <w:i/>
           <w:iCs/>
         </w:rPr>
-        <w:t>Where</w:t>
-      </w:r>
-      <w:proofErr w:type="gramStart"/>
-      <w:r>
-        <w:rPr>
-          <w:i/>
-          <w:iCs/>
-        </w:rPr>
-        <w:t xml:space="preserve">: </w:t>
-      </w:r>
-      <w:r>
-        <w:rPr>
-          <w:i/>
-          <w:iCs/>
-        </w:rPr>
-        <w:t>??</w:t>
-      </w:r>
-      <w:proofErr w:type="gramEnd"/>
+        <w:t xml:space="preserve">Where: </w:t>
+      </w:r>
+      <w:r>
+        <w:t xml:space="preserve">In Main class, the </w:t>
+      </w:r>
+      <w:r>
+        <w:rPr>
+          <w:rStyle w:val="SubtitleChar"/>
+        </w:rPr>
+        <w:t>run()</w:t>
+      </w:r>
+      <w:r>
+        <w:t xml:space="preserve"> method</w:t>
+      </w:r>
     </w:p>
     <w:p>
       <w:pPr>
@@ -200,38 +136,29 @@
           <w:iCs/>
         </w:rPr>
       </w:pPr>
-      <w:proofErr w:type="spellStart"/>
-      <w:r>
-        <w:rPr>
-          <w:i/>
-          <w:iCs/>
-        </w:rPr>
-        <w:t>Whats</w:t>
-      </w:r>
-      <w:proofErr w:type="spellEnd"/>
-      <w:r>
-        <w:rPr>
-          <w:i/>
-          <w:iCs/>
-        </w:rPr>
-        <w:t xml:space="preserve"> wrong</w:t>
-      </w:r>
-      <w:proofErr w:type="gramStart"/>
-      <w:r>
-        <w:rPr>
-          <w:i/>
-          <w:iCs/>
-        </w:rPr>
-        <w:t xml:space="preserve">: </w:t>
-      </w:r>
-      <w:r>
-        <w:rPr>
-          <w:i/>
-          <w:iCs/>
-        </w:rPr>
-        <w:t>??</w:t>
-      </w:r>
-      <w:proofErr w:type="gramEnd"/>
+      <w:r>
+        <w:rPr>
+          <w:i/>
+          <w:iCs/>
+        </w:rPr>
+        <w:t>What’s</w:t>
+      </w:r>
+      <w:r>
+        <w:rPr>
+          <w:i/>
+          <w:iCs/>
+        </w:rPr>
+        <w:t xml:space="preserve"> wrong: </w:t>
+      </w:r>
+      <w:r>
+        <w:t>The method has a very long sequence of if-else statements to handle user menu option choice.</w:t>
+      </w:r>
+      <w:r>
+        <w:tab/>
+      </w:r>
+      <w:r>
+        <w:tab/>
+      </w:r>
     </w:p>
     <w:p>
       <w:pPr>
@@ -250,24 +177,11 @@
           <w:i/>
           <w:iCs/>
         </w:rPr>
-        <w:t>Why is it wrong</w:t>
-      </w:r>
-      <w:proofErr w:type="gramStart"/>
-      <w:r>
-        <w:rPr>
-          <w:i/>
-          <w:iCs/>
-        </w:rPr>
-        <w:t xml:space="preserve">: </w:t>
-      </w:r>
-      <w:r>
-        <w:rPr>
-          <w:i/>
-          <w:iCs/>
-        </w:rPr>
-        <w:t>??</w:t>
-      </w:r>
-      <w:proofErr w:type="gramEnd"/>
+        <w:t xml:space="preserve">Why is it wrong: </w:t>
+      </w:r>
+      <w:r>
+        <w:t xml:space="preserve">It is hard to read through the code and makes it harder to maintain options. </w:t>
+      </w:r>
     </w:p>
     <w:p>
       <w:pPr>
@@ -286,24 +200,11 @@
           <w:i/>
           <w:iCs/>
         </w:rPr>
-        <w:t>Possible solution</w:t>
-      </w:r>
-      <w:proofErr w:type="gramStart"/>
-      <w:r>
-        <w:rPr>
-          <w:i/>
-          <w:iCs/>
-        </w:rPr>
-        <w:t xml:space="preserve">: </w:t>
-      </w:r>
-      <w:r>
-        <w:rPr>
-          <w:i/>
-          <w:iCs/>
-        </w:rPr>
-        <w:t>??</w:t>
-      </w:r>
-      <w:proofErr w:type="gramEnd"/>
+        <w:t xml:space="preserve">Possible solution: </w:t>
+      </w:r>
+      <w:r>
+        <w:t xml:space="preserve">Use a switch case instead. </w:t>
+      </w:r>
     </w:p>
     <w:p>
       <w:pPr>
@@ -322,24 +223,202 @@
           <w:i/>
           <w:iCs/>
         </w:rPr>
-        <w:t>Name of code smell</w:t>
-      </w:r>
-      <w:proofErr w:type="gramStart"/>
-      <w:r>
-        <w:rPr>
-          <w:i/>
-          <w:iCs/>
-        </w:rPr>
-        <w:t xml:space="preserve">: </w:t>
-      </w:r>
-      <w:r>
-        <w:rPr>
-          <w:i/>
-          <w:iCs/>
-        </w:rPr>
-        <w:t>??</w:t>
-      </w:r>
-      <w:proofErr w:type="gramEnd"/>
+        <w:t xml:space="preserve">Name of code smell: </w:t>
+      </w:r>
+      <w:r>
+        <w:t>Long method</w:t>
+      </w:r>
+    </w:p>
+    <w:p>
+      <w:pPr>
+        <w:rPr>
+          <w:i/>
+          <w:iCs/>
+        </w:rPr>
+      </w:pPr>
+    </w:p>
+    <w:p>
+      <w:pPr>
+        <w:rPr>
+          <w:i/>
+          <w:iCs/>
+        </w:rPr>
+      </w:pPr>
+    </w:p>
+    <w:p>
+      <w:pPr>
+        <w:pStyle w:val="ListParagraph"/>
+        <w:numPr>
+          <w:ilvl w:val="0"/>
+          <w:numId w:val="3"/>
+        </w:numPr>
+        <w:rPr>
+          <w:i/>
+          <w:iCs/>
+        </w:rPr>
+      </w:pPr>
+      <w:r>
+        <w:rPr>
+          <w:i/>
+          <w:iCs/>
+        </w:rPr>
+        <w:t xml:space="preserve">Where: </w:t>
+      </w:r>
+      <w:r>
+        <w:t xml:space="preserve">In Main class, the </w:t>
+      </w:r>
+      <w:r>
+        <w:rPr>
+          <w:rStyle w:val="SubtitleChar"/>
+        </w:rPr>
+        <w:t>addNewPrintTask</w:t>
+      </w:r>
+      <w:r>
+        <w:rPr>
+          <w:rStyle w:val="SubtitleChar"/>
+        </w:rPr>
+        <w:t>()</w:t>
+      </w:r>
+      <w:r>
+        <w:t xml:space="preserve"> method</w:t>
+      </w:r>
+    </w:p>
+    <w:p>
+      <w:pPr>
+        <w:pStyle w:val="ListParagraph"/>
+        <w:numPr>
+          <w:ilvl w:val="0"/>
+          <w:numId w:val="3"/>
+        </w:numPr>
+        <w:rPr>
+          <w:i/>
+          <w:iCs/>
+        </w:rPr>
+      </w:pPr>
+      <w:r>
+        <w:rPr>
+          <w:i/>
+          <w:iCs/>
+        </w:rPr>
+        <w:t xml:space="preserve">What’s wrong: </w:t>
+      </w:r>
+      <w:r>
+        <w:t xml:space="preserve">This method consists of a very long sequence of conditions and nested loops </w:t>
+      </w:r>
+      <w:r>
+        <w:tab/>
+      </w:r>
+      <w:r>
+        <w:tab/>
+      </w:r>
+    </w:p>
+    <w:p>
+      <w:pPr>
+        <w:pStyle w:val="ListParagraph"/>
+        <w:numPr>
+          <w:ilvl w:val="0"/>
+          <w:numId w:val="3"/>
+        </w:numPr>
+        <w:rPr>
+          <w:i/>
+          <w:iCs/>
+        </w:rPr>
+      </w:pPr>
+      <w:r>
+        <w:rPr>
+          <w:i/>
+          <w:iCs/>
+        </w:rPr>
+        <w:t>Why is it wrong:</w:t>
+      </w:r>
+      <w:r>
+        <w:t xml:space="preserve"> Similar to the previous example, it is hard to read through the method and understand the logics. </w:t>
+      </w:r>
+    </w:p>
+    <w:p>
+      <w:pPr>
+        <w:pStyle w:val="ListParagraph"/>
+        <w:numPr>
+          <w:ilvl w:val="0"/>
+          <w:numId w:val="3"/>
+        </w:numPr>
+        <w:rPr>
+          <w:i/>
+          <w:iCs/>
+        </w:rPr>
+      </w:pPr>
+      <w:r>
+        <w:rPr>
+          <w:i/>
+          <w:iCs/>
+        </w:rPr>
+        <w:t xml:space="preserve">Possible solution: </w:t>
+      </w:r>
+      <w:r>
+        <w:t>Separate the concerns, by splitting parts of the method into separate smaller functions.</w:t>
+      </w:r>
+    </w:p>
+    <w:p>
+      <w:pPr>
+        <w:pStyle w:val="ListParagraph"/>
+        <w:numPr>
+          <w:ilvl w:val="0"/>
+          <w:numId w:val="3"/>
+        </w:numPr>
+        <w:rPr>
+          <w:i/>
+          <w:iCs/>
+        </w:rPr>
+      </w:pPr>
+      <w:r>
+        <w:rPr>
+          <w:i/>
+          <w:iCs/>
+        </w:rPr>
+        <w:t xml:space="preserve">Name of code smell: </w:t>
+      </w:r>
+      <w:r>
+        <w:t>Long method</w:t>
+      </w:r>
+    </w:p>
+    <w:p>
+      <w:pPr>
+        <w:rPr>
+          <w:i/>
+          <w:iCs/>
+        </w:rPr>
+      </w:pPr>
+    </w:p>
+    <w:p>
+      <w:pPr>
+        <w:rPr>
+          <w:i/>
+          <w:iCs/>
+        </w:rPr>
+      </w:pPr>
+    </w:p>
+    <w:p>
+      <w:pPr>
+        <w:pStyle w:val="ListParagraph"/>
+        <w:numPr>
+          <w:ilvl w:val="0"/>
+          <w:numId w:val="3"/>
+        </w:numPr>
+        <w:rPr>
+          <w:i/>
+          <w:iCs/>
+        </w:rPr>
+      </w:pPr>
+      <w:r>
+        <w:rPr>
+          <w:i/>
+          <w:iCs/>
+        </w:rPr>
+        <w:t xml:space="preserve">Where: </w:t>
+      </w:r>
+      <w:r>
+        <w:t>In</w:t>
+      </w:r>
       <w:r>
         <w:rPr>
           <w:i/>
@@ -347,6 +426,353 @@
         </w:rPr>
         <w:t xml:space="preserve"> </w:t>
       </w:r>
+      <w:r>
+        <w:t>Main</w:t>
+      </w:r>
+      <w:r>
+        <w:t xml:space="preserve"> class</w:t>
+      </w:r>
+      <w:r>
+        <w:t xml:space="preserve">, methods </w:t>
+      </w:r>
+      <w:proofErr w:type="spellStart"/>
+      <w:r>
+        <w:rPr>
+          <w:rStyle w:val="SubtitleChar"/>
+        </w:rPr>
+        <w:t>readPrintsFromFile</w:t>
+      </w:r>
+      <w:proofErr w:type="spellEnd"/>
+      <w:r>
+        <w:rPr>
+          <w:rStyle w:val="SubtitleChar"/>
+        </w:rPr>
+        <w:t>()</w:t>
+      </w:r>
+      <w:r>
+        <w:t xml:space="preserve">, </w:t>
+      </w:r>
+      <w:proofErr w:type="spellStart"/>
+      <w:r>
+        <w:rPr>
+          <w:rStyle w:val="SubtitleChar"/>
+        </w:rPr>
+        <w:t>readPrintersFromFile</w:t>
+      </w:r>
+      <w:proofErr w:type="spellEnd"/>
+      <w:r>
+        <w:rPr>
+          <w:rStyle w:val="SubtitleChar"/>
+        </w:rPr>
+        <w:t>()</w:t>
+      </w:r>
+      <w:r>
+        <w:t xml:space="preserve">, and </w:t>
+      </w:r>
+      <w:proofErr w:type="spellStart"/>
+      <w:r>
+        <w:rPr>
+          <w:rStyle w:val="SubtitleChar"/>
+        </w:rPr>
+        <w:t>readSpoolsFromFile</w:t>
+      </w:r>
+      <w:proofErr w:type="spellEnd"/>
+      <w:r>
+        <w:rPr>
+          <w:rStyle w:val="SubtitleChar"/>
+        </w:rPr>
+        <w:t>()</w:t>
+      </w:r>
+    </w:p>
+    <w:p>
+      <w:pPr>
+        <w:pStyle w:val="ListParagraph"/>
+        <w:numPr>
+          <w:ilvl w:val="0"/>
+          <w:numId w:val="3"/>
+        </w:numPr>
+        <w:rPr>
+          <w:i/>
+          <w:iCs/>
+        </w:rPr>
+      </w:pPr>
+      <w:r>
+        <w:rPr>
+          <w:i/>
+          <w:iCs/>
+        </w:rPr>
+        <w:t xml:space="preserve">What’s wrong: </w:t>
+      </w:r>
+      <w:r>
+        <w:t>Each method contains similar code for reading JSON files and parsing their contents.</w:t>
+      </w:r>
+    </w:p>
+    <w:p>
+      <w:pPr>
+        <w:pStyle w:val="ListParagraph"/>
+        <w:numPr>
+          <w:ilvl w:val="0"/>
+          <w:numId w:val="3"/>
+        </w:numPr>
+        <w:rPr>
+          <w:i/>
+          <w:iCs/>
+        </w:rPr>
+      </w:pPr>
+      <w:r>
+        <w:rPr>
+          <w:i/>
+          <w:iCs/>
+        </w:rPr>
+        <w:t>Why is it wrong:</w:t>
+      </w:r>
+      <w:r>
+        <w:t xml:space="preserve"> </w:t>
+      </w:r>
+      <w:r>
+        <w:t xml:space="preserve">Duplicate code is harder to maintain, as well as harder to read through the Main class </w:t>
+      </w:r>
+    </w:p>
+    <w:p>
+      <w:pPr>
+        <w:pStyle w:val="ListParagraph"/>
+        <w:numPr>
+          <w:ilvl w:val="0"/>
+          <w:numId w:val="3"/>
+        </w:numPr>
+        <w:rPr>
+          <w:i/>
+          <w:iCs/>
+        </w:rPr>
+      </w:pPr>
+      <w:r>
+        <w:rPr>
+          <w:i/>
+          <w:iCs/>
+        </w:rPr>
+        <w:t xml:space="preserve">Possible solution: </w:t>
+      </w:r>
+      <w:r>
+        <w:t xml:space="preserve">Extract method into separate method outside the Main class. I see the possibility of using a generics and functional interfaces for different object parsing. A great example of this is implementation of </w:t>
+      </w:r>
+      <w:proofErr w:type="spellStart"/>
+      <w:r>
+        <w:rPr>
+          <w:rStyle w:val="SubtitleChar"/>
+        </w:rPr>
+        <w:t>LambdaReader</w:t>
+      </w:r>
+      <w:proofErr w:type="spellEnd"/>
+      <w:r>
+        <w:t xml:space="preserve"> from SDP module, where we have used </w:t>
+      </w:r>
+      <w:r>
+        <w:rPr>
+          <w:rStyle w:val="SubtitleChar"/>
+        </w:rPr>
+        <w:t>Function</w:t>
+      </w:r>
+      <w:r>
+        <w:t xml:space="preserve"> interface to turn the list of columns into desired Class type.</w:t>
+      </w:r>
+    </w:p>
+    <w:p>
+      <w:pPr>
+        <w:pStyle w:val="ListParagraph"/>
+        <w:numPr>
+          <w:ilvl w:val="0"/>
+          <w:numId w:val="3"/>
+        </w:numPr>
+        <w:rPr>
+          <w:i/>
+          <w:iCs/>
+        </w:rPr>
+      </w:pPr>
+      <w:r>
+        <w:rPr>
+          <w:i/>
+          <w:iCs/>
+        </w:rPr>
+        <w:t xml:space="preserve">Name of code smell: </w:t>
+      </w:r>
+      <w:r>
+        <w:t>Duplicate Code</w:t>
+      </w:r>
+    </w:p>
+    <w:p>
+      <w:pPr>
+        <w:rPr>
+          <w:i/>
+          <w:iCs/>
+        </w:rPr>
+      </w:pPr>
+    </w:p>
+    <w:p>
+      <w:pPr>
+        <w:pStyle w:val="ListParagraph"/>
+        <w:numPr>
+          <w:ilvl w:val="0"/>
+          <w:numId w:val="3"/>
+        </w:numPr>
+        <w:rPr>
+          <w:i/>
+          <w:iCs/>
+        </w:rPr>
+      </w:pPr>
+      <w:r>
+        <w:rPr>
+          <w:i/>
+          <w:iCs/>
+        </w:rPr>
+        <w:lastRenderedPageBreak/>
+        <w:t xml:space="preserve">Where: </w:t>
+      </w:r>
+      <w:r>
+        <w:t xml:space="preserve">The </w:t>
+      </w:r>
+      <w:r>
+        <w:rPr>
+          <w:rStyle w:val="SubtitleChar"/>
+        </w:rPr>
+        <w:t>Main</w:t>
+      </w:r>
+      <w:r>
+        <w:t xml:space="preserve"> class itself</w:t>
+      </w:r>
+    </w:p>
+    <w:p>
+      <w:pPr>
+        <w:pStyle w:val="ListParagraph"/>
+        <w:numPr>
+          <w:ilvl w:val="0"/>
+          <w:numId w:val="3"/>
+        </w:numPr>
+        <w:rPr>
+          <w:i/>
+          <w:iCs/>
+        </w:rPr>
+      </w:pPr>
+      <w:r>
+        <w:rPr>
+          <w:i/>
+          <w:iCs/>
+        </w:rPr>
+        <w:t xml:space="preserve">What’s wrong: </w:t>
+      </w:r>
+      <w:r>
+        <w:t xml:space="preserve">A class have to many responsibilities, including file reading, </w:t>
+      </w:r>
+      <w:r>
+        <w:t xml:space="preserve">user </w:t>
+      </w:r>
+      <w:r>
+        <w:t xml:space="preserve">input </w:t>
+      </w:r>
+      <w:r>
+        <w:t>handling, handling menu options etc.</w:t>
+      </w:r>
+    </w:p>
+    <w:p>
+      <w:pPr>
+        <w:pStyle w:val="ListParagraph"/>
+        <w:numPr>
+          <w:ilvl w:val="0"/>
+          <w:numId w:val="3"/>
+        </w:numPr>
+        <w:rPr>
+          <w:i/>
+          <w:iCs/>
+        </w:rPr>
+      </w:pPr>
+      <w:r>
+        <w:rPr>
+          <w:i/>
+          <w:iCs/>
+        </w:rPr>
+        <w:t>Why is it wrong:</w:t>
+      </w:r>
+      <w:r>
+        <w:t xml:space="preserve"> </w:t>
+      </w:r>
+      <w:r>
+        <w:t xml:space="preserve">Hard to read, understand and maintain </w:t>
+      </w:r>
+    </w:p>
+    <w:p>
+      <w:pPr>
+        <w:pStyle w:val="ListParagraph"/>
+        <w:numPr>
+          <w:ilvl w:val="0"/>
+          <w:numId w:val="3"/>
+        </w:numPr>
+        <w:rPr>
+          <w:i/>
+          <w:iCs/>
+        </w:rPr>
+      </w:pPr>
+      <w:r>
+        <w:rPr>
+          <w:i/>
+          <w:iCs/>
+        </w:rPr>
+        <w:t xml:space="preserve">Possible solution: </w:t>
+      </w:r>
+      <w:r>
+        <w:t xml:space="preserve">Separate functionality between different classes, trying to adhere to </w:t>
+      </w:r>
+      <w:r>
+        <w:rPr>
+          <w:rStyle w:val="SubtitleChar"/>
+        </w:rPr>
+        <w:t>Single Responsibility Principle</w:t>
+      </w:r>
+    </w:p>
+    <w:p>
+      <w:pPr>
+        <w:pStyle w:val="ListParagraph"/>
+        <w:numPr>
+          <w:ilvl w:val="0"/>
+          <w:numId w:val="3"/>
+        </w:numPr>
+        <w:rPr>
+          <w:i/>
+          <w:iCs/>
+        </w:rPr>
+      </w:pPr>
+      <w:r>
+        <w:rPr>
+          <w:i/>
+          <w:iCs/>
+        </w:rPr>
+        <w:t xml:space="preserve">Name of code smell: </w:t>
+      </w:r>
+      <w:r>
+        <w:t>Large Class</w:t>
+      </w:r>
+    </w:p>
+    <w:p>
+      <w:pPr>
+        <w:rPr>
+          <w:i/>
+          <w:iCs/>
+        </w:rPr>
+      </w:pPr>
+    </w:p>
+    <w:p>
+      <w:pPr>
+        <w:rPr>
+          <w:i/>
+          <w:iCs/>
+        </w:rPr>
+      </w:pPr>
+    </w:p>
+    <w:p>
+      <w:pPr>
+        <w:rPr>
+          <w:i/>
+          <w:iCs/>
+        </w:rPr>
+      </w:pPr>
     </w:p>
     <w:p>
       <w:pPr>
@@ -3559,6 +3985,42 @@
       <w:szCs w:val="20"/>
     </w:rPr>
   </w:style>
+  <w:style w:type="paragraph" w:styleId="Subtitle">
+    <w:name w:val="Subtitle"/>
+    <w:basedOn w:val="Normal"/>
+    <w:next w:val="Normal"/>
+    <w:link w:val="SubtitleChar"/>
+    <w:uiPriority w:val="11"/>
+    <w:qFormat/>
+    <w:rsid w:val="00E337EB"/>
+    <w:pPr>
+      <w:numPr>
+        <w:ilvl w:val="1"/>
+      </w:numPr>
+      <w:spacing w:after="160"/>
+    </w:pPr>
+    <w:rPr>
+      <w:rFonts w:eastAsiaTheme="minorEastAsia"/>
+      <w:color w:val="5A5A5A" w:themeColor="text1" w:themeTint="A5"/>
+      <w:spacing w:val="15"/>
+      <w:sz w:val="22"/>
+      <w:szCs w:val="22"/>
+    </w:rPr>
+  </w:style>
+  <w:style w:type="character" w:customStyle="1" w:styleId="SubtitleChar">
+    <w:name w:val="Subtitle Char"/>
+    <w:basedOn w:val="DefaultParagraphFont"/>
+    <w:link w:val="Subtitle"/>
+    <w:uiPriority w:val="11"/>
+    <w:rsid w:val="00E337EB"/>
+    <w:rPr>
+      <w:rFonts w:eastAsiaTheme="minorEastAsia"/>
+      <w:color w:val="5A5A5A" w:themeColor="text1" w:themeTint="A5"/>
+      <w:spacing w:val="15"/>
+      <w:sz w:val="22"/>
+      <w:szCs w:val="22"/>
+    </w:rPr>
+  </w:style>
 </w:styles>
 </file>
 
@@ -3858,6 +4320,29 @@
 </file>
 
 <file path=customXml/item1.xml><?xml version="1.0" encoding="utf-8"?>
+<?mso-contentType ?>
+<FormTemplates xmlns="http://schemas.microsoft.com/sharepoint/v3/contenttype/forms">
+  <Display>DocumentLibraryForm</Display>
+  <Edit>DocumentLibraryForm</Edit>
+  <New>DocumentLibraryForm</New>
+</FormTemplates>
+</file>
+
+<file path=customXml/item2.xml><?xml version="1.0" encoding="utf-8"?>
+<p:properties xmlns:p="http://schemas.microsoft.com/office/2006/metadata/properties" xmlns:xsi="http://www.w3.org/2001/XMLSchema-instance" xmlns:pc="http://schemas.microsoft.com/office/infopath/2007/PartnerControls">
+  <documentManagement>
+    <c6664f9864b54a78bdf9e6230de1c78b xmlns="6c73e52c-07d4-4617-ab67-464747257e8d">
+      <Terms xmlns="http://schemas.microsoft.com/office/infopath/2007/PartnerControls"/>
+    </c6664f9864b54a78bdf9e6230de1c78b>
+    <TaxCatchAll xmlns="eac77c77-d449-4d7c-b5d8-8fd4c0f270d2" xsi:nil="true"/>
+    <lcf76f155ced4ddcb4097134ff3c332f xmlns="8b17e346-67f2-4b8a-83ae-4efa6dd72e6a">
+      <Terms xmlns="http://schemas.microsoft.com/office/infopath/2007/PartnerControls"/>
+    </lcf76f155ced4ddcb4097134ff3c332f>
+  </documentManagement>
+</p:properties>
+</file>
+
+<file path=customXml/item3.xml><?xml version="1.0" encoding="utf-8"?>
 <ct:contentTypeSchema xmlns:ct="http://schemas.microsoft.com/office/2006/metadata/contentType" xmlns:ma="http://schemas.microsoft.com/office/2006/metadata/properties/metaAttributes" ct:_="" ma:_="" ma:contentTypeName="Document" ma:contentTypeID="0x0101001F3560B013441247B9926EB055A9B197" ma:contentTypeVersion="17" ma:contentTypeDescription="Create a new document." ma:contentTypeScope="" ma:versionID="76a8f9fcad002c35451f80833d37cbec">
   <xsd:schema xmlns:xsd="http://www.w3.org/2001/XMLSchema" xmlns:xs="http://www.w3.org/2001/XMLSchema" xmlns:p="http://schemas.microsoft.com/office/2006/metadata/properties" xmlns:ns2="eac77c77-d449-4d7c-b5d8-8fd4c0f270d2" xmlns:ns3="6c73e52c-07d4-4617-ab67-464747257e8d" xmlns:ns4="8b17e346-67f2-4b8a-83ae-4efa6dd72e6a" targetNamespace="http://schemas.microsoft.com/office/2006/metadata/properties" ma:root="true" ma:fieldsID="336c465bfccdb92070af29f334cedc9c" ns2:_="" ns3:_="" ns4:_="">
     <xsd:import namespace="eac77c77-d449-4d7c-b5d8-8fd4c0f270d2"/>
@@ -4105,30 +4590,27 @@
 </ct:contentTypeSchema>
 </file>
 
-<file path=customXml/item2.xml><?xml version="1.0" encoding="utf-8"?>
-<p:properties xmlns:p="http://schemas.microsoft.com/office/2006/metadata/properties" xmlns:xsi="http://www.w3.org/2001/XMLSchema-instance" xmlns:pc="http://schemas.microsoft.com/office/infopath/2007/PartnerControls">
-  <documentManagement>
-    <c6664f9864b54a78bdf9e6230de1c78b xmlns="6c73e52c-07d4-4617-ab67-464747257e8d">
-      <Terms xmlns="http://schemas.microsoft.com/office/infopath/2007/PartnerControls"/>
-    </c6664f9864b54a78bdf9e6230de1c78b>
-    <TaxCatchAll xmlns="eac77c77-d449-4d7c-b5d8-8fd4c0f270d2" xsi:nil="true"/>
-    <lcf76f155ced4ddcb4097134ff3c332f xmlns="8b17e346-67f2-4b8a-83ae-4efa6dd72e6a">
-      <Terms xmlns="http://schemas.microsoft.com/office/infopath/2007/PartnerControls"/>
-    </lcf76f155ced4ddcb4097134ff3c332f>
-  </documentManagement>
-</p:properties>
+<file path=customXml/itemProps1.xml><?xml version="1.0" encoding="utf-8"?>
+<ds:datastoreItem xmlns:ds="http://schemas.openxmlformats.org/officeDocument/2006/customXml" ds:itemID="{AE42F005-7147-438B-86B2-97381492F7A1}">
+  <ds:schemaRefs>
+    <ds:schemaRef ds:uri="http://schemas.microsoft.com/sharepoint/v3/contenttype/forms"/>
+  </ds:schemaRefs>
+</ds:datastoreItem>
 </file>
 
-<file path=customXml/item3.xml><?xml version="1.0" encoding="utf-8"?>
-<?mso-contentType ?>
-<FormTemplates xmlns="http://schemas.microsoft.com/sharepoint/v3/contenttype/forms">
-  <Display>DocumentLibraryForm</Display>
-  <Edit>DocumentLibraryForm</Edit>
-  <New>DocumentLibraryForm</New>
-</FormTemplates>
+<file path=customXml/itemProps2.xml><?xml version="1.0" encoding="utf-8"?>
+<ds:datastoreItem xmlns:ds="http://schemas.openxmlformats.org/officeDocument/2006/customXml" ds:itemID="{C1A908BF-7407-43B4-A651-85B5A7AAA920}">
+  <ds:schemaRefs>
+    <ds:schemaRef ds:uri="http://schemas.microsoft.com/office/2006/metadata/properties"/>
+    <ds:schemaRef ds:uri="http://schemas.microsoft.com/office/infopath/2007/PartnerControls"/>
+    <ds:schemaRef ds:uri="6c73e52c-07d4-4617-ab67-464747257e8d"/>
+    <ds:schemaRef ds:uri="eac77c77-d449-4d7c-b5d8-8fd4c0f270d2"/>
+    <ds:schemaRef ds:uri="8b17e346-67f2-4b8a-83ae-4efa6dd72e6a"/>
+  </ds:schemaRefs>
+</ds:datastoreItem>
 </file>
 
-<file path=customXml/itemProps1.xml><?xml version="1.0" encoding="utf-8"?>
+<file path=customXml/itemProps3.xml><?xml version="1.0" encoding="utf-8"?>
 <ds:datastoreItem xmlns:ds="http://schemas.openxmlformats.org/officeDocument/2006/customXml" ds:itemID="{C21AEDE6-9733-41AF-BFBE-A66753DF99BB}">
   <ds:schemaRefs>
     <ds:schemaRef ds:uri="http://schemas.microsoft.com/office/2006/metadata/contentType"/>
@@ -4146,24 +4628,4 @@
     <ds:schemaRef ds:uri="http://schemas.microsoft.com/internal/obd"/>
   </ds:schemaRefs>
 </ds:datastoreItem>
-</file>
-
-<file path=customXml/itemProps2.xml><?xml version="1.0" encoding="utf-8"?>
-<ds:datastoreItem xmlns:ds="http://schemas.openxmlformats.org/officeDocument/2006/customXml" ds:itemID="{C1A908BF-7407-43B4-A651-85B5A7AAA920}">
-  <ds:schemaRefs>
-    <ds:schemaRef ds:uri="http://schemas.microsoft.com/office/2006/metadata/properties"/>
-    <ds:schemaRef ds:uri="http://schemas.microsoft.com/office/infopath/2007/PartnerControls"/>
-    <ds:schemaRef ds:uri="6c73e52c-07d4-4617-ab67-464747257e8d"/>
-    <ds:schemaRef ds:uri="eac77c77-d449-4d7c-b5d8-8fd4c0f270d2"/>
-    <ds:schemaRef ds:uri="8b17e346-67f2-4b8a-83ae-4efa6dd72e6a"/>
-  </ds:schemaRefs>
-</ds:datastoreItem>
-</file>
-
-<file path=customXml/itemProps3.xml><?xml version="1.0" encoding="utf-8"?>
-<ds:datastoreItem xmlns:ds="http://schemas.openxmlformats.org/officeDocument/2006/customXml" ds:itemID="{AE42F005-7147-438B-86B2-97381492F7A1}">
-  <ds:schemaRefs>
-    <ds:schemaRef ds:uri="http://schemas.microsoft.com/sharepoint/v3/contenttype/forms"/>
-  </ds:schemaRefs>
-</ds:datastoreItem>
 </file>
</xml_diff>

<commit_message>
SD-002: Added more code smells into template document
</commit_message>
<xml_diff>
--- a/docs/StudentReport_template_ENG.docx
+++ b/docs/StudentReport_template_ENG.docx
@@ -749,6 +749,564 @@
       <w:r>
         <w:t>Large Class</w:t>
       </w:r>
+    </w:p>
+    <w:p>
+      <w:pPr>
+        <w:rPr>
+          <w:i/>
+          <w:iCs/>
+        </w:rPr>
+      </w:pPr>
+    </w:p>
+    <w:p>
+      <w:pPr>
+        <w:rPr>
+          <w:i/>
+          <w:iCs/>
+        </w:rPr>
+      </w:pPr>
+    </w:p>
+    <w:p>
+      <w:pPr>
+        <w:pStyle w:val="ListParagraph"/>
+        <w:numPr>
+          <w:ilvl w:val="0"/>
+          <w:numId w:val="3"/>
+        </w:numPr>
+        <w:rPr>
+          <w:i/>
+          <w:iCs/>
+        </w:rPr>
+      </w:pPr>
+      <w:r>
+        <w:rPr>
+          <w:i/>
+          <w:iCs/>
+        </w:rPr>
+        <w:t xml:space="preserve">Where: </w:t>
+      </w:r>
+      <w:proofErr w:type="spellStart"/>
+      <w:r>
+        <w:rPr>
+          <w:rStyle w:val="SubtitleChar"/>
+        </w:rPr>
+        <w:t>PrinterManager</w:t>
+      </w:r>
+      <w:proofErr w:type="spellEnd"/>
+      <w:r>
+        <w:t xml:space="preserve"> class, the </w:t>
+      </w:r>
+      <w:proofErr w:type="spellStart"/>
+      <w:r>
+        <w:rPr>
+          <w:rStyle w:val="SubtitleChar"/>
+        </w:rPr>
+        <w:t>addPrint</w:t>
+      </w:r>
+      <w:proofErr w:type="spellEnd"/>
+      <w:r>
+        <w:rPr>
+          <w:rStyle w:val="SubtitleChar"/>
+        </w:rPr>
+        <w:t>()</w:t>
+      </w:r>
+      <w:r>
+        <w:t xml:space="preserve"> method</w:t>
+      </w:r>
+    </w:p>
+    <w:p>
+      <w:pPr>
+        <w:pStyle w:val="ListParagraph"/>
+        <w:numPr>
+          <w:ilvl w:val="0"/>
+          <w:numId w:val="3"/>
+        </w:numPr>
+        <w:rPr>
+          <w:i/>
+          <w:iCs/>
+        </w:rPr>
+      </w:pPr>
+      <w:r>
+        <w:rPr>
+          <w:i/>
+          <w:iCs/>
+        </w:rPr>
+        <w:t xml:space="preserve">What’s wrong: </w:t>
+      </w:r>
+      <w:r>
+        <w:t xml:space="preserve">The method accepts 7 different parameters. </w:t>
+      </w:r>
+    </w:p>
+    <w:p>
+      <w:pPr>
+        <w:pStyle w:val="ListParagraph"/>
+        <w:numPr>
+          <w:ilvl w:val="0"/>
+          <w:numId w:val="3"/>
+        </w:numPr>
+        <w:rPr>
+          <w:i/>
+          <w:iCs/>
+        </w:rPr>
+      </w:pPr>
+      <w:r>
+        <w:rPr>
+          <w:i/>
+          <w:iCs/>
+        </w:rPr>
+        <w:t>Why is it wrong:</w:t>
+      </w:r>
+      <w:r>
+        <w:t xml:space="preserve"> </w:t>
+      </w:r>
+      <w:r>
+        <w:t xml:space="preserve">Similar to previous “code smells”, this large </w:t>
+      </w:r>
+      <w:proofErr w:type="gramStart"/>
+      <w:r>
+        <w:t>amount</w:t>
+      </w:r>
+      <w:proofErr w:type="gramEnd"/>
+      <w:r>
+        <w:t xml:space="preserve"> of parameters makes it harder to read and, of course, maintain.</w:t>
+      </w:r>
+    </w:p>
+    <w:p>
+      <w:pPr>
+        <w:pStyle w:val="ListParagraph"/>
+        <w:numPr>
+          <w:ilvl w:val="0"/>
+          <w:numId w:val="3"/>
+        </w:numPr>
+        <w:rPr>
+          <w:i/>
+          <w:iCs/>
+        </w:rPr>
+      </w:pPr>
+      <w:r>
+        <w:rPr>
+          <w:i/>
+          <w:iCs/>
+        </w:rPr>
+        <w:t xml:space="preserve">Possible solution: </w:t>
+      </w:r>
+      <w:r>
+        <w:t>Accept one parameter of Print class</w:t>
+      </w:r>
+    </w:p>
+    <w:p>
+      <w:pPr>
+        <w:pStyle w:val="ListParagraph"/>
+        <w:numPr>
+          <w:ilvl w:val="0"/>
+          <w:numId w:val="3"/>
+        </w:numPr>
+        <w:rPr>
+          <w:i/>
+          <w:iCs/>
+        </w:rPr>
+      </w:pPr>
+      <w:r>
+        <w:rPr>
+          <w:i/>
+          <w:iCs/>
+        </w:rPr>
+        <w:t xml:space="preserve">Name of code smell: </w:t>
+      </w:r>
+      <w:r>
+        <w:t>Long Parameter List</w:t>
+      </w:r>
+    </w:p>
+    <w:p>
+      <w:pPr>
+        <w:rPr>
+          <w:i/>
+          <w:iCs/>
+        </w:rPr>
+      </w:pPr>
+    </w:p>
+    <w:p>
+      <w:pPr>
+        <w:rPr>
+          <w:i/>
+          <w:iCs/>
+        </w:rPr>
+      </w:pPr>
+    </w:p>
+    <w:p>
+      <w:pPr>
+        <w:pStyle w:val="ListParagraph"/>
+        <w:numPr>
+          <w:ilvl w:val="0"/>
+          <w:numId w:val="3"/>
+        </w:numPr>
+        <w:rPr>
+          <w:i/>
+          <w:iCs/>
+        </w:rPr>
+      </w:pPr>
+      <w:r>
+        <w:rPr>
+          <w:i/>
+          <w:iCs/>
+        </w:rPr>
+        <w:t xml:space="preserve">Where: </w:t>
+      </w:r>
+      <w:proofErr w:type="spellStart"/>
+      <w:r>
+        <w:rPr>
+          <w:rStyle w:val="SubtitleChar"/>
+        </w:rPr>
+        <w:t>PrinterManager</w:t>
+      </w:r>
+      <w:proofErr w:type="spellEnd"/>
+      <w:r>
+        <w:t xml:space="preserve"> class, the </w:t>
+      </w:r>
+      <w:proofErr w:type="spellStart"/>
+      <w:r>
+        <w:rPr>
+          <w:rStyle w:val="SubtitleChar"/>
+        </w:rPr>
+        <w:t>getSpoolByID</w:t>
+      </w:r>
+      <w:proofErr w:type="spellEnd"/>
+      <w:r>
+        <w:rPr>
+          <w:rStyle w:val="SubtitleChar"/>
+        </w:rPr>
+        <w:t>()</w:t>
+      </w:r>
+      <w:r>
+        <w:t xml:space="preserve"> method</w:t>
+      </w:r>
+    </w:p>
+    <w:p>
+      <w:pPr>
+        <w:pStyle w:val="ListParagraph"/>
+        <w:numPr>
+          <w:ilvl w:val="0"/>
+          <w:numId w:val="3"/>
+        </w:numPr>
+        <w:rPr>
+          <w:i/>
+          <w:iCs/>
+        </w:rPr>
+      </w:pPr>
+      <w:r>
+        <w:rPr>
+          <w:i/>
+          <w:iCs/>
+        </w:rPr>
+        <w:t xml:space="preserve">What’s wrong: </w:t>
+      </w:r>
+      <w:r>
+        <w:t>The m</w:t>
+      </w:r>
+      <w:r>
+        <w:t>ethod is not used in the program</w:t>
+      </w:r>
+      <w:r>
+        <w:t xml:space="preserve"> </w:t>
+      </w:r>
+    </w:p>
+    <w:p>
+      <w:pPr>
+        <w:pStyle w:val="ListParagraph"/>
+        <w:numPr>
+          <w:ilvl w:val="0"/>
+          <w:numId w:val="3"/>
+        </w:numPr>
+        <w:rPr>
+          <w:i/>
+          <w:iCs/>
+        </w:rPr>
+      </w:pPr>
+      <w:r>
+        <w:rPr>
+          <w:i/>
+          <w:iCs/>
+        </w:rPr>
+        <w:t>Why is it wrong:</w:t>
+      </w:r>
+      <w:r>
+        <w:t xml:space="preserve"> </w:t>
+      </w:r>
+      <w:r>
+        <w:t>It is unnecessary to keep unused methods</w:t>
+      </w:r>
+    </w:p>
+    <w:p>
+      <w:pPr>
+        <w:pStyle w:val="ListParagraph"/>
+        <w:numPr>
+          <w:ilvl w:val="0"/>
+          <w:numId w:val="3"/>
+        </w:numPr>
+        <w:rPr>
+          <w:i/>
+          <w:iCs/>
+        </w:rPr>
+      </w:pPr>
+      <w:r>
+        <w:rPr>
+          <w:i/>
+          <w:iCs/>
+        </w:rPr>
+        <w:t xml:space="preserve">Possible solution: </w:t>
+      </w:r>
+      <w:r>
+        <w:t>Remove method</w:t>
+      </w:r>
+    </w:p>
+    <w:p>
+      <w:pPr>
+        <w:pStyle w:val="ListParagraph"/>
+        <w:numPr>
+          <w:ilvl w:val="0"/>
+          <w:numId w:val="3"/>
+        </w:numPr>
+        <w:rPr>
+          <w:i/>
+          <w:iCs/>
+        </w:rPr>
+      </w:pPr>
+      <w:r>
+        <w:rPr>
+          <w:i/>
+          <w:iCs/>
+        </w:rPr>
+        <w:t xml:space="preserve">Name of code smell: </w:t>
+      </w:r>
+      <w:r>
+        <w:t>Dead code</w:t>
+      </w:r>
+    </w:p>
+    <w:p>
+      <w:pPr>
+        <w:pStyle w:val="ListParagraph"/>
+        <w:numPr>
+          <w:ilvl w:val="0"/>
+          <w:numId w:val="3"/>
+        </w:numPr>
+        <w:rPr>
+          <w:i/>
+          <w:iCs/>
+        </w:rPr>
+      </w:pPr>
+    </w:p>
+    <w:p>
+      <w:pPr>
+        <w:rPr>
+          <w:i/>
+          <w:iCs/>
+        </w:rPr>
+      </w:pPr>
+    </w:p>
+    <w:p>
+      <w:pPr>
+        <w:rPr>
+          <w:i/>
+          <w:iCs/>
+        </w:rPr>
+      </w:pPr>
+    </w:p>
+    <w:p>
+      <w:pPr>
+        <w:pStyle w:val="ListParagraph"/>
+        <w:numPr>
+          <w:ilvl w:val="0"/>
+          <w:numId w:val="3"/>
+        </w:numPr>
+        <w:rPr>
+          <w:i/>
+          <w:iCs/>
+        </w:rPr>
+      </w:pPr>
+      <w:r>
+        <w:rPr>
+          <w:i/>
+          <w:iCs/>
+        </w:rPr>
+        <w:t xml:space="preserve">Where: </w:t>
+      </w:r>
+      <w:proofErr w:type="spellStart"/>
+      <w:r>
+        <w:rPr>
+          <w:rStyle w:val="SubtitleChar"/>
+        </w:rPr>
+        <w:t>PrinterManager</w:t>
+      </w:r>
+      <w:proofErr w:type="spellEnd"/>
+      <w:r>
+        <w:t xml:space="preserve"> class, the </w:t>
+      </w:r>
+      <w:proofErr w:type="spellStart"/>
+      <w:r>
+        <w:rPr>
+          <w:rStyle w:val="SubtitleChar"/>
+        </w:rPr>
+        <w:t>registerCompletion</w:t>
+      </w:r>
+      <w:proofErr w:type="spellEnd"/>
+      <w:r>
+        <w:rPr>
+          <w:rStyle w:val="SubtitleChar"/>
+        </w:rPr>
+        <w:t>()</w:t>
+      </w:r>
+      <w:r>
+        <w:t xml:space="preserve"> </w:t>
+      </w:r>
+      <w:r>
+        <w:t xml:space="preserve">and </w:t>
+      </w:r>
+      <w:proofErr w:type="spellStart"/>
+      <w:r>
+        <w:rPr>
+          <w:rStyle w:val="SubtitleChar"/>
+        </w:rPr>
+        <w:t>register</w:t>
+      </w:r>
+      <w:r>
+        <w:rPr>
+          <w:rStyle w:val="SubtitleChar"/>
+        </w:rPr>
+        <w:t>PrintFailure</w:t>
+      </w:r>
+      <w:proofErr w:type="spellEnd"/>
+      <w:r>
+        <w:rPr>
+          <w:rStyle w:val="SubtitleChar"/>
+        </w:rPr>
+        <w:t>()</w:t>
+      </w:r>
+      <w:r>
+        <w:t xml:space="preserve"> </w:t>
+      </w:r>
+      <w:r>
+        <w:t xml:space="preserve"> </w:t>
+      </w:r>
+      <w:r>
+        <w:t>method</w:t>
+      </w:r>
+      <w:r>
+        <w:t>s</w:t>
+      </w:r>
+    </w:p>
+    <w:p>
+      <w:pPr>
+        <w:pStyle w:val="ListParagraph"/>
+        <w:numPr>
+          <w:ilvl w:val="0"/>
+          <w:numId w:val="3"/>
+        </w:numPr>
+        <w:rPr>
+          <w:i/>
+          <w:iCs/>
+        </w:rPr>
+      </w:pPr>
+      <w:r>
+        <w:rPr>
+          <w:i/>
+          <w:iCs/>
+        </w:rPr>
+        <w:t xml:space="preserve">What’s wrong: </w:t>
+      </w:r>
+      <w:r>
+        <w:t>Both methods contain similar code for finding a printer by ID and handling the print task.</w:t>
+      </w:r>
+    </w:p>
+    <w:p>
+      <w:pPr>
+        <w:pStyle w:val="ListParagraph"/>
+        <w:numPr>
+          <w:ilvl w:val="0"/>
+          <w:numId w:val="3"/>
+        </w:numPr>
+        <w:rPr>
+          <w:i/>
+          <w:iCs/>
+        </w:rPr>
+      </w:pPr>
+      <w:r>
+        <w:rPr>
+          <w:i/>
+          <w:iCs/>
+        </w:rPr>
+        <w:t>Why is it wrong:</w:t>
+      </w:r>
+      <w:r>
+        <w:t xml:space="preserve"> </w:t>
+      </w:r>
+      <w:r>
+        <w:t>D</w:t>
+      </w:r>
+      <w:r>
+        <w:t>uplicate code increases maintenance effort and the risk of inconsistencies</w:t>
+      </w:r>
+    </w:p>
+    <w:p>
+      <w:pPr>
+        <w:pStyle w:val="ListParagraph"/>
+        <w:numPr>
+          <w:ilvl w:val="0"/>
+          <w:numId w:val="3"/>
+        </w:numPr>
+        <w:rPr>
+          <w:i/>
+          <w:iCs/>
+        </w:rPr>
+      </w:pPr>
+      <w:r>
+        <w:rPr>
+          <w:i/>
+          <w:iCs/>
+        </w:rPr>
+        <w:t xml:space="preserve">Possible solution: </w:t>
+      </w:r>
+      <w:r>
+        <w:t>Extract duplicate code into a separate method</w:t>
+      </w:r>
+    </w:p>
+    <w:p>
+      <w:pPr>
+        <w:pStyle w:val="ListParagraph"/>
+        <w:numPr>
+          <w:ilvl w:val="0"/>
+          <w:numId w:val="3"/>
+        </w:numPr>
+        <w:rPr>
+          <w:i/>
+          <w:iCs/>
+        </w:rPr>
+      </w:pPr>
+      <w:r>
+        <w:rPr>
+          <w:i/>
+          <w:iCs/>
+        </w:rPr>
+        <w:t xml:space="preserve">Name of code smell: </w:t>
+      </w:r>
+      <w:r>
+        <w:t>Duplicate Code</w:t>
+      </w:r>
+    </w:p>
+    <w:p>
+      <w:pPr>
+        <w:rPr>
+          <w:i/>
+          <w:iCs/>
+        </w:rPr>
+      </w:pPr>
+    </w:p>
+    <w:p>
+      <w:pPr>
+        <w:rPr>
+          <w:i/>
+          <w:iCs/>
+        </w:rPr>
+      </w:pPr>
     </w:p>
     <w:p>
       <w:pPr>
@@ -4320,29 +4878,6 @@
 </file>
 
 <file path=customXml/item1.xml><?xml version="1.0" encoding="utf-8"?>
-<?mso-contentType ?>
-<FormTemplates xmlns="http://schemas.microsoft.com/sharepoint/v3/contenttype/forms">
-  <Display>DocumentLibraryForm</Display>
-  <Edit>DocumentLibraryForm</Edit>
-  <New>DocumentLibraryForm</New>
-</FormTemplates>
-</file>
-
-<file path=customXml/item2.xml><?xml version="1.0" encoding="utf-8"?>
-<p:properties xmlns:p="http://schemas.microsoft.com/office/2006/metadata/properties" xmlns:xsi="http://www.w3.org/2001/XMLSchema-instance" xmlns:pc="http://schemas.microsoft.com/office/infopath/2007/PartnerControls">
-  <documentManagement>
-    <c6664f9864b54a78bdf9e6230de1c78b xmlns="6c73e52c-07d4-4617-ab67-464747257e8d">
-      <Terms xmlns="http://schemas.microsoft.com/office/infopath/2007/PartnerControls"/>
-    </c6664f9864b54a78bdf9e6230de1c78b>
-    <TaxCatchAll xmlns="eac77c77-d449-4d7c-b5d8-8fd4c0f270d2" xsi:nil="true"/>
-    <lcf76f155ced4ddcb4097134ff3c332f xmlns="8b17e346-67f2-4b8a-83ae-4efa6dd72e6a">
-      <Terms xmlns="http://schemas.microsoft.com/office/infopath/2007/PartnerControls"/>
-    </lcf76f155ced4ddcb4097134ff3c332f>
-  </documentManagement>
-</p:properties>
-</file>
-
-<file path=customXml/item3.xml><?xml version="1.0" encoding="utf-8"?>
 <ct:contentTypeSchema xmlns:ct="http://schemas.microsoft.com/office/2006/metadata/contentType" xmlns:ma="http://schemas.microsoft.com/office/2006/metadata/properties/metaAttributes" ct:_="" ma:_="" ma:contentTypeName="Document" ma:contentTypeID="0x0101001F3560B013441247B9926EB055A9B197" ma:contentTypeVersion="17" ma:contentTypeDescription="Create a new document." ma:contentTypeScope="" ma:versionID="76a8f9fcad002c35451f80833d37cbec">
   <xsd:schema xmlns:xsd="http://www.w3.org/2001/XMLSchema" xmlns:xs="http://www.w3.org/2001/XMLSchema" xmlns:p="http://schemas.microsoft.com/office/2006/metadata/properties" xmlns:ns2="eac77c77-d449-4d7c-b5d8-8fd4c0f270d2" xmlns:ns3="6c73e52c-07d4-4617-ab67-464747257e8d" xmlns:ns4="8b17e346-67f2-4b8a-83ae-4efa6dd72e6a" targetNamespace="http://schemas.microsoft.com/office/2006/metadata/properties" ma:root="true" ma:fieldsID="336c465bfccdb92070af29f334cedc9c" ns2:_="" ns3:_="" ns4:_="">
     <xsd:import namespace="eac77c77-d449-4d7c-b5d8-8fd4c0f270d2"/>
@@ -4590,10 +5125,45 @@
 </ct:contentTypeSchema>
 </file>
 
+<file path=customXml/item2.xml><?xml version="1.0" encoding="utf-8"?>
+<p:properties xmlns:p="http://schemas.microsoft.com/office/2006/metadata/properties" xmlns:xsi="http://www.w3.org/2001/XMLSchema-instance" xmlns:pc="http://schemas.microsoft.com/office/infopath/2007/PartnerControls">
+  <documentManagement>
+    <c6664f9864b54a78bdf9e6230de1c78b xmlns="6c73e52c-07d4-4617-ab67-464747257e8d">
+      <Terms xmlns="http://schemas.microsoft.com/office/infopath/2007/PartnerControls"/>
+    </c6664f9864b54a78bdf9e6230de1c78b>
+    <TaxCatchAll xmlns="eac77c77-d449-4d7c-b5d8-8fd4c0f270d2" xsi:nil="true"/>
+    <lcf76f155ced4ddcb4097134ff3c332f xmlns="8b17e346-67f2-4b8a-83ae-4efa6dd72e6a">
+      <Terms xmlns="http://schemas.microsoft.com/office/infopath/2007/PartnerControls"/>
+    </lcf76f155ced4ddcb4097134ff3c332f>
+  </documentManagement>
+</p:properties>
+</file>
+
+<file path=customXml/item3.xml><?xml version="1.0" encoding="utf-8"?>
+<?mso-contentType ?>
+<FormTemplates xmlns="http://schemas.microsoft.com/sharepoint/v3/contenttype/forms">
+  <Display>DocumentLibraryForm</Display>
+  <Edit>DocumentLibraryForm</Edit>
+  <New>DocumentLibraryForm</New>
+</FormTemplates>
+</file>
+
 <file path=customXml/itemProps1.xml><?xml version="1.0" encoding="utf-8"?>
-<ds:datastoreItem xmlns:ds="http://schemas.openxmlformats.org/officeDocument/2006/customXml" ds:itemID="{AE42F005-7147-438B-86B2-97381492F7A1}">
+<ds:datastoreItem xmlns:ds="http://schemas.openxmlformats.org/officeDocument/2006/customXml" ds:itemID="{C21AEDE6-9733-41AF-BFBE-A66753DF99BB}">
   <ds:schemaRefs>
-    <ds:schemaRef ds:uri="http://schemas.microsoft.com/sharepoint/v3/contenttype/forms"/>
+    <ds:schemaRef ds:uri="http://schemas.microsoft.com/office/2006/metadata/contentType"/>
+    <ds:schemaRef ds:uri="http://schemas.microsoft.com/office/2006/metadata/properties/metaAttributes"/>
+    <ds:schemaRef ds:uri="http://www.w3.org/2001/XMLSchema"/>
+    <ds:schemaRef ds:uri="http://schemas.microsoft.com/office/2006/metadata/properties"/>
+    <ds:schemaRef ds:uri="eac77c77-d449-4d7c-b5d8-8fd4c0f270d2"/>
+    <ds:schemaRef ds:uri="6c73e52c-07d4-4617-ab67-464747257e8d"/>
+    <ds:schemaRef ds:uri="8b17e346-67f2-4b8a-83ae-4efa6dd72e6a"/>
+    <ds:schemaRef ds:uri="http://schemas.microsoft.com/office/2006/documentManagement/types"/>
+    <ds:schemaRef ds:uri="http://schemas.microsoft.com/office/infopath/2007/PartnerControls"/>
+    <ds:schemaRef ds:uri="http://schemas.openxmlformats.org/package/2006/metadata/core-properties"/>
+    <ds:schemaRef ds:uri="http://purl.org/dc/elements/1.1/"/>
+    <ds:schemaRef ds:uri="http://purl.org/dc/terms/"/>
+    <ds:schemaRef ds:uri="http://schemas.microsoft.com/internal/obd"/>
   </ds:schemaRefs>
 </ds:datastoreItem>
 </file>
@@ -4611,21 +5181,9 @@
 </file>
 
 <file path=customXml/itemProps3.xml><?xml version="1.0" encoding="utf-8"?>
-<ds:datastoreItem xmlns:ds="http://schemas.openxmlformats.org/officeDocument/2006/customXml" ds:itemID="{C21AEDE6-9733-41AF-BFBE-A66753DF99BB}">
+<ds:datastoreItem xmlns:ds="http://schemas.openxmlformats.org/officeDocument/2006/customXml" ds:itemID="{AE42F005-7147-438B-86B2-97381492F7A1}">
   <ds:schemaRefs>
-    <ds:schemaRef ds:uri="http://schemas.microsoft.com/office/2006/metadata/contentType"/>
-    <ds:schemaRef ds:uri="http://schemas.microsoft.com/office/2006/metadata/properties/metaAttributes"/>
-    <ds:schemaRef ds:uri="http://www.w3.org/2001/XMLSchema"/>
-    <ds:schemaRef ds:uri="http://schemas.microsoft.com/office/2006/metadata/properties"/>
-    <ds:schemaRef ds:uri="eac77c77-d449-4d7c-b5d8-8fd4c0f270d2"/>
-    <ds:schemaRef ds:uri="6c73e52c-07d4-4617-ab67-464747257e8d"/>
-    <ds:schemaRef ds:uri="8b17e346-67f2-4b8a-83ae-4efa6dd72e6a"/>
-    <ds:schemaRef ds:uri="http://schemas.microsoft.com/office/2006/documentManagement/types"/>
-    <ds:schemaRef ds:uri="http://schemas.microsoft.com/office/infopath/2007/PartnerControls"/>
-    <ds:schemaRef ds:uri="http://schemas.openxmlformats.org/package/2006/metadata/core-properties"/>
-    <ds:schemaRef ds:uri="http://purl.org/dc/elements/1.1/"/>
-    <ds:schemaRef ds:uri="http://purl.org/dc/terms/"/>
-    <ds:schemaRef ds:uri="http://schemas.microsoft.com/internal/obd"/>
+    <ds:schemaRef ds:uri="http://schemas.microsoft.com/sharepoint/v3/contenttype/forms"/>
   </ds:schemaRefs>
 </ds:datastoreItem>
 </file>
</xml_diff>

<commit_message>
SD-001: Added diagram to the document
</commit_message>
<xml_diff>
--- a/docs/StudentReport_template_ENG.docx
+++ b/docs/StudentReport_template_ENG.docx
@@ -80,6 +80,67 @@
           <w:i/>
         </w:rPr>
         <w:t>Note all the menu option actions the user can do in the 3Dprintschedular, which model classes are used for each action?</w:t>
+      </w:r>
+    </w:p>
+    <w:p>
+      <w:pPr>
+        <w:rPr>
+          <w:i/>
+        </w:rPr>
+      </w:pPr>
+    </w:p>
+    <w:p>
+      <w:pPr>
+        <w:rPr>
+          <w:i/>
+        </w:rPr>
+      </w:pPr>
+      <w:r>
+        <w:rPr>
+          <w:i/>
+          <w:noProof/>
+        </w:rPr>
+        <w:drawing>
+          <wp:inline distT="0" distB="0" distL="0" distR="0" wp14:anchorId="536BB8F9" wp14:editId="197E2136">
+            <wp:extent cx="5731510" cy="4622165"/>
+            <wp:effectExtent l="0" t="0" r="0" b="635"/>
+            <wp:docPr id="441207588" name="Picture 1"/>
+            <wp:cNvGraphicFramePr>
+              <a:graphicFrameLocks xmlns:a="http://schemas.openxmlformats.org/drawingml/2006/main" noChangeAspect="1"/>
+            </wp:cNvGraphicFramePr>
+            <a:graphic xmlns:a="http://schemas.openxmlformats.org/drawingml/2006/main">
+              <a:graphicData uri="http://schemas.openxmlformats.org/drawingml/2006/picture">
+                <pic:pic xmlns:pic="http://schemas.openxmlformats.org/drawingml/2006/picture">
+                  <pic:nvPicPr>
+                    <pic:cNvPr id="441207588" name="Picture 441207588"/>
+                    <pic:cNvPicPr/>
+                  </pic:nvPicPr>
+                  <pic:blipFill>
+                    <a:blip r:embed="rId8" cstate="print">
+                      <a:extLst>
+                        <a:ext uri="{28A0092B-C50C-407E-A947-70E740481C1C}">
+                          <a14:useLocalDpi xmlns:a14="http://schemas.microsoft.com/office/drawing/2010/main" val="0"/>
+                        </a:ext>
+                      </a:extLst>
+                    </a:blip>
+                    <a:stretch>
+                      <a:fillRect/>
+                    </a:stretch>
+                  </pic:blipFill>
+                  <pic:spPr>
+                    <a:xfrm>
+                      <a:off x="0" y="0"/>
+                      <a:ext cx="5731510" cy="4622165"/>
+                    </a:xfrm>
+                    <a:prstGeom prst="rect">
+                      <a:avLst/>
+                    </a:prstGeom>
+                  </pic:spPr>
+                </pic:pic>
+              </a:graphicData>
+            </a:graphic>
+          </wp:inline>
+        </w:drawing>
       </w:r>
     </w:p>
     <w:p/>
@@ -3813,29 +3874,6 @@
 </file>
 
 <file path=customXml/item1.xml><?xml version="1.0" encoding="utf-8"?>
-<p:properties xmlns:p="http://schemas.microsoft.com/office/2006/metadata/properties" xmlns:xsi="http://www.w3.org/2001/XMLSchema-instance" xmlns:pc="http://schemas.microsoft.com/office/infopath/2007/PartnerControls">
-  <documentManagement>
-    <c6664f9864b54a78bdf9e6230de1c78b xmlns="6c73e52c-07d4-4617-ab67-464747257e8d">
-      <Terms xmlns="http://schemas.microsoft.com/office/infopath/2007/PartnerControls"/>
-    </c6664f9864b54a78bdf9e6230de1c78b>
-    <TaxCatchAll xmlns="eac77c77-d449-4d7c-b5d8-8fd4c0f270d2" xsi:nil="true"/>
-    <lcf76f155ced4ddcb4097134ff3c332f xmlns="8b17e346-67f2-4b8a-83ae-4efa6dd72e6a">
-      <Terms xmlns="http://schemas.microsoft.com/office/infopath/2007/PartnerControls"/>
-    </lcf76f155ced4ddcb4097134ff3c332f>
-  </documentManagement>
-</p:properties>
-</file>
-
-<file path=customXml/item2.xml><?xml version="1.0" encoding="utf-8"?>
-<?mso-contentType ?>
-<FormTemplates xmlns="http://schemas.microsoft.com/sharepoint/v3/contenttype/forms">
-  <Display>DocumentLibraryForm</Display>
-  <Edit>DocumentLibraryForm</Edit>
-  <New>DocumentLibraryForm</New>
-</FormTemplates>
-</file>
-
-<file path=customXml/item3.xml><?xml version="1.0" encoding="utf-8"?>
 <ct:contentTypeSchema xmlns:ct="http://schemas.microsoft.com/office/2006/metadata/contentType" xmlns:ma="http://schemas.microsoft.com/office/2006/metadata/properties/metaAttributes" ct:_="" ma:_="" ma:contentTypeName="Document" ma:contentTypeID="0x0101001F3560B013441247B9926EB055A9B197" ma:contentTypeVersion="17" ma:contentTypeDescription="Create a new document." ma:contentTypeScope="" ma:versionID="76a8f9fcad002c35451f80833d37cbec">
   <xsd:schema xmlns:xsd="http://www.w3.org/2001/XMLSchema" xmlns:xs="http://www.w3.org/2001/XMLSchema" xmlns:p="http://schemas.microsoft.com/office/2006/metadata/properties" xmlns:ns2="eac77c77-d449-4d7c-b5d8-8fd4c0f270d2" xmlns:ns3="6c73e52c-07d4-4617-ab67-464747257e8d" xmlns:ns4="8b17e346-67f2-4b8a-83ae-4efa6dd72e6a" targetNamespace="http://schemas.microsoft.com/office/2006/metadata/properties" ma:root="true" ma:fieldsID="336c465bfccdb92070af29f334cedc9c" ns2:_="" ns3:_="" ns4:_="">
     <xsd:import namespace="eac77c77-d449-4d7c-b5d8-8fd4c0f270d2"/>
@@ -4083,27 +4121,30 @@
 </ct:contentTypeSchema>
 </file>
 
-<file path=customXml/itemProps1.xml><?xml version="1.0" encoding="utf-8"?>
-<ds:datastoreItem xmlns:ds="http://schemas.openxmlformats.org/officeDocument/2006/customXml" ds:itemID="{C1A908BF-7407-43B4-A651-85B5A7AAA920}">
-  <ds:schemaRefs>
-    <ds:schemaRef ds:uri="http://schemas.microsoft.com/office/2006/metadata/properties"/>
-    <ds:schemaRef ds:uri="http://schemas.microsoft.com/office/infopath/2007/PartnerControls"/>
-    <ds:schemaRef ds:uri="6c73e52c-07d4-4617-ab67-464747257e8d"/>
-    <ds:schemaRef ds:uri="eac77c77-d449-4d7c-b5d8-8fd4c0f270d2"/>
-    <ds:schemaRef ds:uri="8b17e346-67f2-4b8a-83ae-4efa6dd72e6a"/>
-  </ds:schemaRefs>
-</ds:datastoreItem>
+<file path=customXml/item2.xml><?xml version="1.0" encoding="utf-8"?>
+<?mso-contentType ?>
+<FormTemplates xmlns="http://schemas.microsoft.com/sharepoint/v3/contenttype/forms">
+  <Display>DocumentLibraryForm</Display>
+  <Edit>DocumentLibraryForm</Edit>
+  <New>DocumentLibraryForm</New>
+</FormTemplates>
 </file>
 
-<file path=customXml/itemProps2.xml><?xml version="1.0" encoding="utf-8"?>
-<ds:datastoreItem xmlns:ds="http://schemas.openxmlformats.org/officeDocument/2006/customXml" ds:itemID="{AE42F005-7147-438B-86B2-97381492F7A1}">
-  <ds:schemaRefs>
-    <ds:schemaRef ds:uri="http://schemas.microsoft.com/sharepoint/v3/contenttype/forms"/>
-  </ds:schemaRefs>
-</ds:datastoreItem>
+<file path=customXml/item3.xml><?xml version="1.0" encoding="utf-8"?>
+<p:properties xmlns:p="http://schemas.microsoft.com/office/2006/metadata/properties" xmlns:xsi="http://www.w3.org/2001/XMLSchema-instance" xmlns:pc="http://schemas.microsoft.com/office/infopath/2007/PartnerControls">
+  <documentManagement>
+    <c6664f9864b54a78bdf9e6230de1c78b xmlns="6c73e52c-07d4-4617-ab67-464747257e8d">
+      <Terms xmlns="http://schemas.microsoft.com/office/infopath/2007/PartnerControls"/>
+    </c6664f9864b54a78bdf9e6230de1c78b>
+    <TaxCatchAll xmlns="eac77c77-d449-4d7c-b5d8-8fd4c0f270d2" xsi:nil="true"/>
+    <lcf76f155ced4ddcb4097134ff3c332f xmlns="8b17e346-67f2-4b8a-83ae-4efa6dd72e6a">
+      <Terms xmlns="http://schemas.microsoft.com/office/infopath/2007/PartnerControls"/>
+    </lcf76f155ced4ddcb4097134ff3c332f>
+  </documentManagement>
+</p:properties>
 </file>
 
-<file path=customXml/itemProps3.xml><?xml version="1.0" encoding="utf-8"?>
+<file path=customXml/itemProps1.xml><?xml version="1.0" encoding="utf-8"?>
 <ds:datastoreItem xmlns:ds="http://schemas.openxmlformats.org/officeDocument/2006/customXml" ds:itemID="{C21AEDE6-9733-41AF-BFBE-A66753DF99BB}">
   <ds:schemaRefs>
     <ds:schemaRef ds:uri="http://schemas.microsoft.com/office/2006/metadata/contentType"/>
@@ -4121,4 +4162,24 @@
     <ds:schemaRef ds:uri="http://schemas.microsoft.com/internal/obd"/>
   </ds:schemaRefs>
 </ds:datastoreItem>
+</file>
+
+<file path=customXml/itemProps2.xml><?xml version="1.0" encoding="utf-8"?>
+<ds:datastoreItem xmlns:ds="http://schemas.openxmlformats.org/officeDocument/2006/customXml" ds:itemID="{AE42F005-7147-438B-86B2-97381492F7A1}">
+  <ds:schemaRefs>
+    <ds:schemaRef ds:uri="http://schemas.microsoft.com/sharepoint/v3/contenttype/forms"/>
+  </ds:schemaRefs>
+</ds:datastoreItem>
+</file>
+
+<file path=customXml/itemProps3.xml><?xml version="1.0" encoding="utf-8"?>
+<ds:datastoreItem xmlns:ds="http://schemas.openxmlformats.org/officeDocument/2006/customXml" ds:itemID="{C1A908BF-7407-43B4-A651-85B5A7AAA920}">
+  <ds:schemaRefs>
+    <ds:schemaRef ds:uri="http://schemas.microsoft.com/office/2006/metadata/properties"/>
+    <ds:schemaRef ds:uri="http://schemas.microsoft.com/office/infopath/2007/PartnerControls"/>
+    <ds:schemaRef ds:uri="6c73e52c-07d4-4617-ab67-464747257e8d"/>
+    <ds:schemaRef ds:uri="eac77c77-d449-4d7c-b5d8-8fd4c0f270d2"/>
+    <ds:schemaRef ds:uri="8b17e346-67f2-4b8a-83ae-4efa6dd72e6a"/>
+  </ds:schemaRefs>
+</ds:datastoreItem>
 </file>
</xml_diff>

<commit_message>
Added Description to the diagramm
</commit_message>
<xml_diff>
--- a/docs/StudentReport_template_ENG.docx
+++ b/docs/StudentReport_template_ENG.docx
@@ -92,6 +92,294 @@
     <w:p>
       <w:pPr>
         <w:rPr>
+          <w:iCs/>
+        </w:rPr>
+      </w:pPr>
+      <w:r>
+        <w:rPr>
+          <w:iCs/>
+        </w:rPr>
+        <w:t xml:space="preserve">The biggest problem of the system is classes being too dependent on each other’s implementation details. A change in one class would often require changes in another, making the system </w:t>
+      </w:r>
+      <w:r>
+        <w:rPr>
+          <w:iCs/>
+        </w:rPr>
+        <w:t>not scalable</w:t>
+      </w:r>
+      <w:r>
+        <w:rPr>
+          <w:iCs/>
+        </w:rPr>
+        <w:t xml:space="preserve"> and difficult to maintain.</w:t>
+      </w:r>
+    </w:p>
+    <w:p>
+      <w:pPr>
+        <w:rPr>
+          <w:iCs/>
+        </w:rPr>
+      </w:pPr>
+    </w:p>
+    <w:p>
+      <w:pPr>
+        <w:rPr>
+          <w:iCs/>
+        </w:rPr>
+      </w:pPr>
+      <w:r>
+        <w:rPr>
+          <w:iCs/>
+        </w:rPr>
+        <w:t xml:space="preserve">As illustrated in the diagram, examples </w:t>
+      </w:r>
+      <w:r>
+        <w:rPr>
+          <w:iCs/>
+        </w:rPr>
+        <w:t xml:space="preserve">of this issue </w:t>
+      </w:r>
+      <w:r>
+        <w:rPr>
+          <w:iCs/>
+        </w:rPr>
+        <w:t xml:space="preserve">are the </w:t>
+      </w:r>
+      <w:r>
+        <w:rPr>
+          <w:rStyle w:val="SubtitleChar"/>
+        </w:rPr>
+        <w:t>Main</w:t>
+      </w:r>
+      <w:r>
+        <w:rPr>
+          <w:iCs/>
+        </w:rPr>
+        <w:t xml:space="preserve"> and </w:t>
+      </w:r>
+      <w:r>
+        <w:rPr>
+          <w:rStyle w:val="SubtitleChar"/>
+        </w:rPr>
+        <w:t>PrinterManager</w:t>
+      </w:r>
+      <w:r>
+        <w:rPr>
+          <w:iCs/>
+        </w:rPr>
+        <w:t xml:space="preserve"> classes. The </w:t>
+      </w:r>
+      <w:r>
+        <w:rPr>
+          <w:rStyle w:val="SubtitleChar"/>
+        </w:rPr>
+        <w:t>Main</w:t>
+      </w:r>
+      <w:r>
+        <w:rPr>
+          <w:iCs/>
+        </w:rPr>
+        <w:t xml:space="preserve"> class is tightly coupled to </w:t>
+      </w:r>
+      <w:r>
+        <w:rPr>
+          <w:rStyle w:val="SubtitleChar"/>
+        </w:rPr>
+        <w:t>PrinterManager, Spool, Printer, PrintTask,</w:t>
+      </w:r>
+      <w:r>
+        <w:rPr>
+          <w:iCs/>
+        </w:rPr>
+        <w:t xml:space="preserve"> and </w:t>
+      </w:r>
+      <w:r>
+        <w:rPr>
+          <w:rStyle w:val="SubtitleChar"/>
+        </w:rPr>
+        <w:t>FilamentType</w:t>
+      </w:r>
+      <w:r>
+        <w:rPr>
+          <w:iCs/>
+        </w:rPr>
+        <w:t xml:space="preserve">. If any of these classes (e.g., </w:t>
+      </w:r>
+      <w:r>
+        <w:rPr>
+          <w:rStyle w:val="SubtitleChar"/>
+        </w:rPr>
+        <w:t>PrinterManager</w:t>
+      </w:r>
+      <w:r>
+        <w:rPr>
+          <w:iCs/>
+        </w:rPr>
+        <w:t xml:space="preserve">) changes its behavior or dependencies, the </w:t>
+      </w:r>
+      <w:r>
+        <w:rPr>
+          <w:rStyle w:val="SubtitleChar"/>
+        </w:rPr>
+        <w:t>Main</w:t>
+      </w:r>
+      <w:r>
+        <w:rPr>
+          <w:iCs/>
+        </w:rPr>
+        <w:t xml:space="preserve"> class would also require modifications. </w:t>
+      </w:r>
+      <w:r>
+        <w:rPr>
+          <w:iCs/>
+          <w:color w:val="FF0000"/>
+        </w:rPr>
+        <w:t>This makes it hard to isolate the application startup process and violates the Single Responsibility Principl</w:t>
+      </w:r>
+      <w:r>
+        <w:rPr>
+          <w:iCs/>
+          <w:color w:val="FF0000"/>
+        </w:rPr>
+        <w:t>e.</w:t>
+      </w:r>
+    </w:p>
+    <w:p>
+      <w:pPr>
+        <w:rPr>
+          <w:iCs/>
+        </w:rPr>
+      </w:pPr>
+    </w:p>
+    <w:p>
+      <w:pPr>
+        <w:rPr>
+          <w:iCs/>
+        </w:rPr>
+      </w:pPr>
+      <w:r>
+        <w:rPr>
+          <w:iCs/>
+          <w:color w:val="FF0000"/>
+        </w:rPr>
+        <w:t xml:space="preserve">Similarly, </w:t>
+      </w:r>
+      <w:r>
+        <w:rPr>
+          <w:rStyle w:val="SubtitleChar"/>
+          <w:color w:val="FF0000"/>
+        </w:rPr>
+        <w:t>PrinterManager</w:t>
+      </w:r>
+      <w:r>
+        <w:rPr>
+          <w:iCs/>
+          <w:color w:val="FF0000"/>
+        </w:rPr>
+        <w:t xml:space="preserve"> depends on all concrete Printer implementations (e.g., </w:t>
+      </w:r>
+      <w:r>
+        <w:rPr>
+          <w:rStyle w:val="SubtitleChar"/>
+          <w:color w:val="FF0000"/>
+        </w:rPr>
+        <w:t>StandardFDM, HousedPrinter, MultiColor</w:t>
+      </w:r>
+      <w:r>
+        <w:rPr>
+          <w:iCs/>
+          <w:color w:val="FF0000"/>
+        </w:rPr>
+        <w:t xml:space="preserve">) rather than an abstract </w:t>
+      </w:r>
+      <w:r>
+        <w:rPr>
+          <w:rStyle w:val="SubtitleChar"/>
+          <w:color w:val="FF0000"/>
+        </w:rPr>
+        <w:t>Printer</w:t>
+      </w:r>
+      <w:r>
+        <w:rPr>
+          <w:iCs/>
+          <w:color w:val="FF0000"/>
+        </w:rPr>
+        <w:t xml:space="preserve"> interface, which violates the Dependency Inversion Principle</w:t>
+      </w:r>
+      <w:r>
+        <w:rPr>
+          <w:iCs/>
+        </w:rPr>
+        <w:t xml:space="preserve">. This tight coupling means adding a new type of printer would require changes to </w:t>
+      </w:r>
+      <w:r>
+        <w:rPr>
+          <w:rStyle w:val="SubtitleChar"/>
+        </w:rPr>
+        <w:t>PrinterManager</w:t>
+      </w:r>
+      <w:r>
+        <w:rPr>
+          <w:iCs/>
+        </w:rPr>
+        <w:t xml:space="preserve">. Moreover, </w:t>
+      </w:r>
+      <w:r>
+        <w:rPr>
+          <w:rStyle w:val="SubtitleChar"/>
+        </w:rPr>
+        <w:t>PrinterManager</w:t>
+      </w:r>
+      <w:r>
+        <w:rPr>
+          <w:iCs/>
+        </w:rPr>
+        <w:t xml:space="preserve"> aggregates too many responsibilities, such as managing printers, spools, and print tasks, which </w:t>
+      </w:r>
+      <w:r>
+        <w:rPr>
+          <w:iCs/>
+        </w:rPr>
+        <w:t>makes it a “God” class.</w:t>
+      </w:r>
+    </w:p>
+    <w:p>
+      <w:pPr>
+        <w:rPr>
+          <w:iCs/>
+        </w:rPr>
+      </w:pPr>
+    </w:p>
+    <w:p>
+      <w:pPr>
+        <w:rPr>
+          <w:iCs/>
+        </w:rPr>
+      </w:pPr>
+      <w:r>
+        <w:rPr>
+          <w:iCs/>
+        </w:rPr>
+        <w:t>To sum up, covered issues make system hard to scale and test</w:t>
+      </w:r>
+      <w:r>
+        <w:rPr>
+          <w:iCs/>
+        </w:rPr>
+        <w:t xml:space="preserve">. For instance, testing Main or PrinterManager independently is challenging since they rely on multiple concrete implementations. </w:t>
+      </w:r>
+    </w:p>
+    <w:p>
+      <w:pPr>
+        <w:rPr>
+          <w:i/>
+          <w:lang w:val="ru-RU"/>
+        </w:rPr>
+      </w:pPr>
+    </w:p>
+    <w:p>
+      <w:pPr>
+        <w:rPr>
           <w:i/>
         </w:rPr>
       </w:pPr>
@@ -100,6 +388,7 @@
           <w:i/>
           <w:noProof/>
         </w:rPr>
+        <w:lastRenderedPageBreak/>
         <w:drawing>
           <wp:inline distT="0" distB="0" distL="0" distR="0" wp14:anchorId="536BB8F9" wp14:editId="197E2136">
             <wp:extent cx="5731510" cy="4622165"/>
@@ -2568,6 +2857,118 @@
     </w:lvl>
   </w:abstractNum>
   <w:abstractNum w:abstractNumId="8" w15:restartNumberingAfterBreak="0">
+    <w:nsid w:val="5DE274D6"/>
+    <w:multiLevelType w:val="hybridMultilevel"/>
+    <w:tmpl w:val="8460EEE8"/>
+    <w:lvl w:ilvl="0" w:tplc="0FD6EFC2">
+      <w:numFmt w:val="bullet"/>
+      <w:lvlText w:val="-"/>
+      <w:lvlJc w:val="left"/>
+      <w:pPr>
+        <w:ind w:left="720" w:hanging="360"/>
+      </w:pPr>
+      <w:rPr>
+        <w:rFonts w:ascii="Calibri" w:eastAsiaTheme="minorHAnsi" w:hAnsi="Calibri" w:cs="Calibri" w:hint="default"/>
+      </w:rPr>
+    </w:lvl>
+    <w:lvl w:ilvl="1" w:tplc="04090003" w:tentative="1">
+      <w:start w:val="1"/>
+      <w:numFmt w:val="bullet"/>
+      <w:lvlText w:val="o"/>
+      <w:lvlJc w:val="left"/>
+      <w:pPr>
+        <w:ind w:left="1440" w:hanging="360"/>
+      </w:pPr>
+      <w:rPr>
+        <w:rFonts w:ascii="Courier New" w:hAnsi="Courier New" w:cs="Courier New" w:hint="default"/>
+      </w:rPr>
+    </w:lvl>
+    <w:lvl w:ilvl="2" w:tplc="04090005" w:tentative="1">
+      <w:start w:val="1"/>
+      <w:numFmt w:val="bullet"/>
+      <w:lvlText w:val=""/>
+      <w:lvlJc w:val="left"/>
+      <w:pPr>
+        <w:ind w:left="2160" w:hanging="360"/>
+      </w:pPr>
+      <w:rPr>
+        <w:rFonts w:ascii="Wingdings" w:hAnsi="Wingdings" w:hint="default"/>
+      </w:rPr>
+    </w:lvl>
+    <w:lvl w:ilvl="3" w:tplc="04090001" w:tentative="1">
+      <w:start w:val="1"/>
+      <w:numFmt w:val="bullet"/>
+      <w:lvlText w:val=""/>
+      <w:lvlJc w:val="left"/>
+      <w:pPr>
+        <w:ind w:left="2880" w:hanging="360"/>
+      </w:pPr>
+      <w:rPr>
+        <w:rFonts w:ascii="Symbol" w:hAnsi="Symbol" w:hint="default"/>
+      </w:rPr>
+    </w:lvl>
+    <w:lvl w:ilvl="4" w:tplc="04090003" w:tentative="1">
+      <w:start w:val="1"/>
+      <w:numFmt w:val="bullet"/>
+      <w:lvlText w:val="o"/>
+      <w:lvlJc w:val="left"/>
+      <w:pPr>
+        <w:ind w:left="3600" w:hanging="360"/>
+      </w:pPr>
+      <w:rPr>
+        <w:rFonts w:ascii="Courier New" w:hAnsi="Courier New" w:cs="Courier New" w:hint="default"/>
+      </w:rPr>
+    </w:lvl>
+    <w:lvl w:ilvl="5" w:tplc="04090005" w:tentative="1">
+      <w:start w:val="1"/>
+      <w:numFmt w:val="bullet"/>
+      <w:lvlText w:val=""/>
+      <w:lvlJc w:val="left"/>
+      <w:pPr>
+        <w:ind w:left="4320" w:hanging="360"/>
+      </w:pPr>
+      <w:rPr>
+        <w:rFonts w:ascii="Wingdings" w:hAnsi="Wingdings" w:hint="default"/>
+      </w:rPr>
+    </w:lvl>
+    <w:lvl w:ilvl="6" w:tplc="04090001" w:tentative="1">
+      <w:start w:val="1"/>
+      <w:numFmt w:val="bullet"/>
+      <w:lvlText w:val=""/>
+      <w:lvlJc w:val="left"/>
+      <w:pPr>
+        <w:ind w:left="5040" w:hanging="360"/>
+      </w:pPr>
+      <w:rPr>
+        <w:rFonts w:ascii="Symbol" w:hAnsi="Symbol" w:hint="default"/>
+      </w:rPr>
+    </w:lvl>
+    <w:lvl w:ilvl="7" w:tplc="04090003" w:tentative="1">
+      <w:start w:val="1"/>
+      <w:numFmt w:val="bullet"/>
+      <w:lvlText w:val="o"/>
+      <w:lvlJc w:val="left"/>
+      <w:pPr>
+        <w:ind w:left="5760" w:hanging="360"/>
+      </w:pPr>
+      <w:rPr>
+        <w:rFonts w:ascii="Courier New" w:hAnsi="Courier New" w:cs="Courier New" w:hint="default"/>
+      </w:rPr>
+    </w:lvl>
+    <w:lvl w:ilvl="8" w:tplc="04090005" w:tentative="1">
+      <w:start w:val="1"/>
+      <w:numFmt w:val="bullet"/>
+      <w:lvlText w:val=""/>
+      <w:lvlJc w:val="left"/>
+      <w:pPr>
+        <w:ind w:left="6480" w:hanging="360"/>
+      </w:pPr>
+      <w:rPr>
+        <w:rFonts w:ascii="Wingdings" w:hAnsi="Wingdings" w:hint="default"/>
+      </w:rPr>
+    </w:lvl>
+  </w:abstractNum>
+  <w:abstractNum w:abstractNumId="9" w15:restartNumberingAfterBreak="0">
     <w:nsid w:val="705F43DC"/>
     <w:multiLevelType w:val="hybridMultilevel"/>
     <w:tmpl w:val="21922976"/>
@@ -2680,7 +3081,7 @@
       </w:rPr>
     </w:lvl>
   </w:abstractNum>
-  <w:abstractNum w:abstractNumId="9" w15:restartNumberingAfterBreak="0">
+  <w:abstractNum w:abstractNumId="10" w15:restartNumberingAfterBreak="0">
     <w:nsid w:val="73031AB5"/>
     <w:multiLevelType w:val="hybridMultilevel"/>
     <w:tmpl w:val="8ADA5060"/>
@@ -2793,7 +3194,7 @@
       </w:rPr>
     </w:lvl>
   </w:abstractNum>
-  <w:abstractNum w:abstractNumId="10" w15:restartNumberingAfterBreak="0">
+  <w:abstractNum w:abstractNumId="11" w15:restartNumberingAfterBreak="0">
     <w:nsid w:val="750B07B9"/>
     <w:multiLevelType w:val="hybridMultilevel"/>
     <w:tmpl w:val="C3BEFC70"/>
@@ -2922,13 +3323,13 @@
     <w:abstractNumId w:val="1"/>
   </w:num>
   <w:num w:numId="6" w16cid:durableId="436950511">
-    <w:abstractNumId w:val="10"/>
+    <w:abstractNumId w:val="11"/>
   </w:num>
   <w:num w:numId="7" w16cid:durableId="2138529291">
     <w:abstractNumId w:val="2"/>
   </w:num>
   <w:num w:numId="8" w16cid:durableId="1573270120">
-    <w:abstractNumId w:val="8"/>
+    <w:abstractNumId w:val="9"/>
   </w:num>
   <w:num w:numId="9" w16cid:durableId="120535061">
     <w:abstractNumId w:val="4"/>
@@ -2937,7 +3338,10 @@
     <w:abstractNumId w:val="5"/>
   </w:num>
   <w:num w:numId="11" w16cid:durableId="17122631">
-    <w:abstractNumId w:val="9"/>
+    <w:abstractNumId w:val="10"/>
+  </w:num>
+  <w:num w:numId="12" w16cid:durableId="9379247">
+    <w:abstractNumId w:val="8"/>
   </w:num>
 </w:numbering>
 </file>
@@ -3405,7 +3809,6 @@
   <w:style w:type="character" w:default="1" w:styleId="DefaultParagraphFont">
     <w:name w:val="Default Paragraph Font"/>
     <w:uiPriority w:val="1"/>
-    <w:semiHidden/>
     <w:unhideWhenUsed/>
   </w:style>
   <w:style w:type="table" w:default="1" w:styleId="TableNormal">
@@ -3573,6 +3976,42 @@
       <w:bCs/>
       <w:sz w:val="20"/>
       <w:szCs w:val="20"/>
+    </w:rPr>
+  </w:style>
+  <w:style w:type="paragraph" w:styleId="Subtitle">
+    <w:name w:val="Subtitle"/>
+    <w:basedOn w:val="Normal"/>
+    <w:next w:val="Normal"/>
+    <w:link w:val="SubtitleChar"/>
+    <w:uiPriority w:val="11"/>
+    <w:qFormat/>
+    <w:rsid w:val="00F2326F"/>
+    <w:pPr>
+      <w:numPr>
+        <w:ilvl w:val="1"/>
+      </w:numPr>
+      <w:spacing w:after="160"/>
+    </w:pPr>
+    <w:rPr>
+      <w:rFonts w:eastAsiaTheme="minorEastAsia"/>
+      <w:color w:val="5A5A5A" w:themeColor="text1" w:themeTint="A5"/>
+      <w:spacing w:val="15"/>
+      <w:sz w:val="22"/>
+      <w:szCs w:val="22"/>
+    </w:rPr>
+  </w:style>
+  <w:style w:type="character" w:customStyle="1" w:styleId="SubtitleChar">
+    <w:name w:val="Subtitle Char"/>
+    <w:basedOn w:val="DefaultParagraphFont"/>
+    <w:link w:val="Subtitle"/>
+    <w:uiPriority w:val="11"/>
+    <w:rsid w:val="00F2326F"/>
+    <w:rPr>
+      <w:rFonts w:eastAsiaTheme="minorEastAsia"/>
+      <w:color w:val="5A5A5A" w:themeColor="text1" w:themeTint="A5"/>
+      <w:spacing w:val="15"/>
+      <w:sz w:val="22"/>
+      <w:szCs w:val="22"/>
     </w:rPr>
   </w:style>
 </w:styles>
@@ -3874,6 +4313,15 @@
 </file>
 
 <file path=customXml/item1.xml><?xml version="1.0" encoding="utf-8"?>
+<?mso-contentType ?>
+<FormTemplates xmlns="http://schemas.microsoft.com/sharepoint/v3/contenttype/forms">
+  <Display>DocumentLibraryForm</Display>
+  <Edit>DocumentLibraryForm</Edit>
+  <New>DocumentLibraryForm</New>
+</FormTemplates>
+</file>
+
+<file path=customXml/item2.xml><?xml version="1.0" encoding="utf-8"?>
 <ct:contentTypeSchema xmlns:ct="http://schemas.microsoft.com/office/2006/metadata/contentType" xmlns:ma="http://schemas.microsoft.com/office/2006/metadata/properties/metaAttributes" ct:_="" ma:_="" ma:contentTypeName="Document" ma:contentTypeID="0x0101001F3560B013441247B9926EB055A9B197" ma:contentTypeVersion="17" ma:contentTypeDescription="Create a new document." ma:contentTypeScope="" ma:versionID="76a8f9fcad002c35451f80833d37cbec">
   <xsd:schema xmlns:xsd="http://www.w3.org/2001/XMLSchema" xmlns:xs="http://www.w3.org/2001/XMLSchema" xmlns:p="http://schemas.microsoft.com/office/2006/metadata/properties" xmlns:ns2="eac77c77-d449-4d7c-b5d8-8fd4c0f270d2" xmlns:ns3="6c73e52c-07d4-4617-ab67-464747257e8d" xmlns:ns4="8b17e346-67f2-4b8a-83ae-4efa6dd72e6a" targetNamespace="http://schemas.microsoft.com/office/2006/metadata/properties" ma:root="true" ma:fieldsID="336c465bfccdb92070af29f334cedc9c" ns2:_="" ns3:_="" ns4:_="">
     <xsd:import namespace="eac77c77-d449-4d7c-b5d8-8fd4c0f270d2"/>
@@ -4121,15 +4569,6 @@
 </ct:contentTypeSchema>
 </file>
 
-<file path=customXml/item2.xml><?xml version="1.0" encoding="utf-8"?>
-<?mso-contentType ?>
-<FormTemplates xmlns="http://schemas.microsoft.com/sharepoint/v3/contenttype/forms">
-  <Display>DocumentLibraryForm</Display>
-  <Edit>DocumentLibraryForm</Edit>
-  <New>DocumentLibraryForm</New>
-</FormTemplates>
-</file>
-
 <file path=customXml/item3.xml><?xml version="1.0" encoding="utf-8"?>
 <p:properties xmlns:p="http://schemas.microsoft.com/office/2006/metadata/properties" xmlns:xsi="http://www.w3.org/2001/XMLSchema-instance" xmlns:pc="http://schemas.microsoft.com/office/infopath/2007/PartnerControls">
   <documentManagement>
@@ -4145,6 +4584,14 @@
 </file>
 
 <file path=customXml/itemProps1.xml><?xml version="1.0" encoding="utf-8"?>
+<ds:datastoreItem xmlns:ds="http://schemas.openxmlformats.org/officeDocument/2006/customXml" ds:itemID="{AE42F005-7147-438B-86B2-97381492F7A1}">
+  <ds:schemaRefs>
+    <ds:schemaRef ds:uri="http://schemas.microsoft.com/sharepoint/v3/contenttype/forms"/>
+  </ds:schemaRefs>
+</ds:datastoreItem>
+</file>
+
+<file path=customXml/itemProps2.xml><?xml version="1.0" encoding="utf-8"?>
 <ds:datastoreItem xmlns:ds="http://schemas.openxmlformats.org/officeDocument/2006/customXml" ds:itemID="{C21AEDE6-9733-41AF-BFBE-A66753DF99BB}">
   <ds:schemaRefs>
     <ds:schemaRef ds:uri="http://schemas.microsoft.com/office/2006/metadata/contentType"/>
@@ -4164,14 +4611,6 @@
 </ds:datastoreItem>
 </file>
 
-<file path=customXml/itemProps2.xml><?xml version="1.0" encoding="utf-8"?>
-<ds:datastoreItem xmlns:ds="http://schemas.openxmlformats.org/officeDocument/2006/customXml" ds:itemID="{AE42F005-7147-438B-86B2-97381492F7A1}">
-  <ds:schemaRefs>
-    <ds:schemaRef ds:uri="http://schemas.microsoft.com/sharepoint/v3/contenttype/forms"/>
-  </ds:schemaRefs>
-</ds:datastoreItem>
-</file>
-
 <file path=customXml/itemProps3.xml><?xml version="1.0" encoding="utf-8"?>
 <ds:datastoreItem xmlns:ds="http://schemas.openxmlformats.org/officeDocument/2006/customXml" ds:itemID="{C1A908BF-7407-43B4-A651-85B5A7AAA920}">
   <ds:schemaRefs>

</xml_diff>

<commit_message>
Added code smells back after merge
</commit_message>
<xml_diff>
--- a/docs/StudentReport_template_ENG.docx
+++ b/docs/StudentReport_template_ENG.docx
@@ -234,14 +234,7 @@
           <w:iCs/>
           <w:color w:val="FF0000"/>
         </w:rPr>
-        <w:t>This makes it hard to isolate the application startup process and violates the Single Responsibility Principl</w:t>
-      </w:r>
-      <w:r>
-        <w:rPr>
-          <w:iCs/>
-          <w:color w:val="FF0000"/>
-        </w:rPr>
-        <w:t>e.</w:t>
+        <w:t>This makes it hard to isolate the application startup process and violates the Single Responsibility Principle.</w:t>
       </w:r>
     </w:p>
     <w:p>
@@ -373,7 +366,6 @@
       <w:pPr>
         <w:rPr>
           <w:i/>
-          <w:lang w:val="ru-RU"/>
         </w:rPr>
       </w:pPr>
     </w:p>
@@ -504,6 +496,14 @@
     </w:p>
     <w:p>
       <w:pPr>
+        <w:rPr>
+          <w:i/>
+          <w:iCs/>
+        </w:rPr>
+      </w:pPr>
+    </w:p>
+    <w:p>
+      <w:pPr>
         <w:pStyle w:val="ListParagraph"/>
         <w:numPr>
           <w:ilvl w:val="0"/>
@@ -522,11 +522,16 @@
         <w:t xml:space="preserve">Where: </w:t>
       </w:r>
       <w:r>
-        <w:rPr>
-          <w:i/>
-          <w:iCs/>
-        </w:rPr>
-        <w:t>??</w:t>
+        <w:t xml:space="preserve">In Main class, the </w:t>
+      </w:r>
+      <w:r>
+        <w:rPr>
+          <w:rStyle w:val="SubtitleChar"/>
+        </w:rPr>
+        <w:t>run()</w:t>
+      </w:r>
+      <w:r>
+        <w:t xml:space="preserve"> method</w:t>
       </w:r>
     </w:p>
     <w:p>
@@ -541,28 +546,21 @@
           <w:iCs/>
         </w:rPr>
       </w:pPr>
-      <w:proofErr w:type="spellStart"/>
-      <w:r>
-        <w:rPr>
-          <w:i/>
-          <w:iCs/>
-        </w:rPr>
-        <w:t>Whats</w:t>
-      </w:r>
-      <w:proofErr w:type="spellEnd"/>
-      <w:r>
-        <w:rPr>
-          <w:i/>
-          <w:iCs/>
-        </w:rPr>
-        <w:t xml:space="preserve"> wrong: </w:t>
-      </w:r>
-      <w:r>
-        <w:rPr>
-          <w:i/>
-          <w:iCs/>
-        </w:rPr>
-        <w:t>??</w:t>
+      <w:r>
+        <w:rPr>
+          <w:i/>
+          <w:iCs/>
+        </w:rPr>
+        <w:t xml:space="preserve">What’s wrong: </w:t>
+      </w:r>
+      <w:r>
+        <w:t>The method has a very long sequence of if-else statements to handle user menu option choice.</w:t>
+      </w:r>
+      <w:r>
+        <w:tab/>
+      </w:r>
+      <w:r>
+        <w:tab/>
       </w:r>
     </w:p>
     <w:p>
@@ -585,11 +583,7 @@
         <w:t xml:space="preserve">Why is it wrong: </w:t>
       </w:r>
       <w:r>
-        <w:rPr>
-          <w:i/>
-          <w:iCs/>
-        </w:rPr>
-        <w:t>??</w:t>
+        <w:t xml:space="preserve">It is hard to read through the code and makes it harder to maintain options. </w:t>
       </w:r>
     </w:p>
     <w:p>
@@ -612,11 +606,7 @@
         <w:t xml:space="preserve">Possible solution: </w:t>
       </w:r>
       <w:r>
-        <w:rPr>
-          <w:i/>
-          <w:iCs/>
-        </w:rPr>
-        <w:t>??</w:t>
+        <w:t xml:space="preserve">Use a switch case instead. </w:t>
       </w:r>
     </w:p>
     <w:p>
@@ -639,11 +629,192 @@
         <w:t xml:space="preserve">Name of code smell: </w:t>
       </w:r>
       <w:r>
-        <w:rPr>
-          <w:i/>
-          <w:iCs/>
-        </w:rPr>
-        <w:t>??</w:t>
+        <w:t>Long method</w:t>
+      </w:r>
+    </w:p>
+    <w:p>
+      <w:pPr>
+        <w:rPr>
+          <w:i/>
+          <w:iCs/>
+        </w:rPr>
+      </w:pPr>
+    </w:p>
+    <w:p>
+      <w:pPr>
+        <w:rPr>
+          <w:i/>
+          <w:iCs/>
+        </w:rPr>
+      </w:pPr>
+    </w:p>
+    <w:p>
+      <w:pPr>
+        <w:pStyle w:val="ListParagraph"/>
+        <w:numPr>
+          <w:ilvl w:val="0"/>
+          <w:numId w:val="3"/>
+        </w:numPr>
+        <w:rPr>
+          <w:i/>
+          <w:iCs/>
+        </w:rPr>
+      </w:pPr>
+      <w:r>
+        <w:rPr>
+          <w:i/>
+          <w:iCs/>
+        </w:rPr>
+        <w:t xml:space="preserve">Where: </w:t>
+      </w:r>
+      <w:r>
+        <w:t xml:space="preserve">In Main class, the </w:t>
+      </w:r>
+      <w:r>
+        <w:rPr>
+          <w:rStyle w:val="SubtitleChar"/>
+        </w:rPr>
+        <w:t>addNewPrintTask()</w:t>
+      </w:r>
+      <w:r>
+        <w:t xml:space="preserve"> method</w:t>
+      </w:r>
+    </w:p>
+    <w:p>
+      <w:pPr>
+        <w:pStyle w:val="ListParagraph"/>
+        <w:numPr>
+          <w:ilvl w:val="0"/>
+          <w:numId w:val="3"/>
+        </w:numPr>
+        <w:rPr>
+          <w:i/>
+          <w:iCs/>
+        </w:rPr>
+      </w:pPr>
+      <w:r>
+        <w:rPr>
+          <w:i/>
+          <w:iCs/>
+        </w:rPr>
+        <w:t xml:space="preserve">What’s wrong: </w:t>
+      </w:r>
+      <w:r>
+        <w:t xml:space="preserve">This method consists of a very long sequence of conditions and nested loops </w:t>
+      </w:r>
+      <w:r>
+        <w:tab/>
+      </w:r>
+      <w:r>
+        <w:tab/>
+      </w:r>
+    </w:p>
+    <w:p>
+      <w:pPr>
+        <w:pStyle w:val="ListParagraph"/>
+        <w:numPr>
+          <w:ilvl w:val="0"/>
+          <w:numId w:val="3"/>
+        </w:numPr>
+        <w:rPr>
+          <w:i/>
+          <w:iCs/>
+        </w:rPr>
+      </w:pPr>
+      <w:r>
+        <w:rPr>
+          <w:i/>
+          <w:iCs/>
+        </w:rPr>
+        <w:t>Why is it wrong:</w:t>
+      </w:r>
+      <w:r>
+        <w:t xml:space="preserve"> Similar to the previous example, it is hard to read through the method and understand the logics. </w:t>
+      </w:r>
+    </w:p>
+    <w:p>
+      <w:pPr>
+        <w:pStyle w:val="ListParagraph"/>
+        <w:numPr>
+          <w:ilvl w:val="0"/>
+          <w:numId w:val="3"/>
+        </w:numPr>
+        <w:rPr>
+          <w:i/>
+          <w:iCs/>
+        </w:rPr>
+      </w:pPr>
+      <w:r>
+        <w:rPr>
+          <w:i/>
+          <w:iCs/>
+        </w:rPr>
+        <w:t xml:space="preserve">Possible solution: </w:t>
+      </w:r>
+      <w:r>
+        <w:t>Separate the concerns, by splitting parts of the method into separate smaller functions.</w:t>
+      </w:r>
+    </w:p>
+    <w:p>
+      <w:pPr>
+        <w:pStyle w:val="ListParagraph"/>
+        <w:numPr>
+          <w:ilvl w:val="0"/>
+          <w:numId w:val="3"/>
+        </w:numPr>
+        <w:rPr>
+          <w:i/>
+          <w:iCs/>
+        </w:rPr>
+      </w:pPr>
+      <w:r>
+        <w:rPr>
+          <w:i/>
+          <w:iCs/>
+        </w:rPr>
+        <w:t xml:space="preserve">Name of code smell: </w:t>
+      </w:r>
+      <w:r>
+        <w:t>Long method</w:t>
+      </w:r>
+    </w:p>
+    <w:p>
+      <w:pPr>
+        <w:rPr>
+          <w:i/>
+          <w:iCs/>
+        </w:rPr>
+      </w:pPr>
+    </w:p>
+    <w:p>
+      <w:pPr>
+        <w:rPr>
+          <w:i/>
+          <w:iCs/>
+        </w:rPr>
+      </w:pPr>
+    </w:p>
+    <w:p>
+      <w:pPr>
+        <w:pStyle w:val="ListParagraph"/>
+        <w:numPr>
+          <w:ilvl w:val="0"/>
+          <w:numId w:val="3"/>
+        </w:numPr>
+        <w:rPr>
+          <w:i/>
+          <w:iCs/>
+        </w:rPr>
+      </w:pPr>
+      <w:r>
+        <w:rPr>
+          <w:i/>
+          <w:iCs/>
+        </w:rPr>
+        <w:t xml:space="preserve">Where: </w:t>
+      </w:r>
+      <w:r>
+        <w:t>In</w:t>
       </w:r>
       <w:r>
         <w:rPr>
@@ -651,6 +822,777 @@
           <w:iCs/>
         </w:rPr>
         <w:t xml:space="preserve"> </w:t>
+      </w:r>
+      <w:r>
+        <w:t>Main</w:t>
+      </w:r>
+      <w:r>
+        <w:t xml:space="preserve"> class</w:t>
+      </w:r>
+      <w:r>
+        <w:t xml:space="preserve">, methods </w:t>
+      </w:r>
+      <w:r>
+        <w:rPr>
+          <w:rStyle w:val="SubtitleChar"/>
+        </w:rPr>
+        <w:t>readPrintsFromFile()</w:t>
+      </w:r>
+      <w:r>
+        <w:t xml:space="preserve">, </w:t>
+      </w:r>
+      <w:r>
+        <w:rPr>
+          <w:rStyle w:val="SubtitleChar"/>
+        </w:rPr>
+        <w:t>readPrintersFromFile()</w:t>
+      </w:r>
+      <w:r>
+        <w:t xml:space="preserve">, and </w:t>
+      </w:r>
+      <w:r>
+        <w:rPr>
+          <w:rStyle w:val="SubtitleChar"/>
+        </w:rPr>
+        <w:t>readSpoolsFromFile()</w:t>
+      </w:r>
+    </w:p>
+    <w:p>
+      <w:pPr>
+        <w:pStyle w:val="ListParagraph"/>
+        <w:numPr>
+          <w:ilvl w:val="0"/>
+          <w:numId w:val="3"/>
+        </w:numPr>
+        <w:rPr>
+          <w:i/>
+          <w:iCs/>
+        </w:rPr>
+      </w:pPr>
+      <w:r>
+        <w:rPr>
+          <w:i/>
+          <w:iCs/>
+        </w:rPr>
+        <w:t xml:space="preserve">What’s wrong: </w:t>
+      </w:r>
+      <w:r>
+        <w:t>Each method contains similar code for reading JSON files and parsing their contents.</w:t>
+      </w:r>
+    </w:p>
+    <w:p>
+      <w:pPr>
+        <w:pStyle w:val="ListParagraph"/>
+        <w:numPr>
+          <w:ilvl w:val="0"/>
+          <w:numId w:val="3"/>
+        </w:numPr>
+        <w:rPr>
+          <w:i/>
+          <w:iCs/>
+        </w:rPr>
+      </w:pPr>
+      <w:r>
+        <w:rPr>
+          <w:i/>
+          <w:iCs/>
+        </w:rPr>
+        <w:t>Why is it wrong:</w:t>
+      </w:r>
+      <w:r>
+        <w:t xml:space="preserve"> Duplicate code is harder to maintain, as well as harder to read through the Main class </w:t>
+      </w:r>
+    </w:p>
+    <w:p>
+      <w:pPr>
+        <w:pStyle w:val="ListParagraph"/>
+        <w:numPr>
+          <w:ilvl w:val="0"/>
+          <w:numId w:val="3"/>
+        </w:numPr>
+        <w:rPr>
+          <w:i/>
+          <w:iCs/>
+        </w:rPr>
+      </w:pPr>
+      <w:r>
+        <w:rPr>
+          <w:i/>
+          <w:iCs/>
+        </w:rPr>
+        <w:t xml:space="preserve">Possible solution: </w:t>
+      </w:r>
+      <w:r>
+        <w:t xml:space="preserve">Extract method into separate method outside the Main class. I see the possibility of using a generics and functional interfaces for different object parsing. A great example of this is implementation of </w:t>
+      </w:r>
+      <w:r>
+        <w:rPr>
+          <w:rStyle w:val="SubtitleChar"/>
+        </w:rPr>
+        <w:t>LambdaReader</w:t>
+      </w:r>
+      <w:r>
+        <w:t xml:space="preserve"> from SDP module, where we have used </w:t>
+      </w:r>
+      <w:r>
+        <w:rPr>
+          <w:rStyle w:val="SubtitleChar"/>
+        </w:rPr>
+        <w:t>Function</w:t>
+      </w:r>
+      <w:r>
+        <w:t xml:space="preserve"> interface to turn the list of columns into desired Class type.</w:t>
+      </w:r>
+    </w:p>
+    <w:p>
+      <w:pPr>
+        <w:pStyle w:val="ListParagraph"/>
+        <w:numPr>
+          <w:ilvl w:val="0"/>
+          <w:numId w:val="3"/>
+        </w:numPr>
+        <w:rPr>
+          <w:i/>
+          <w:iCs/>
+        </w:rPr>
+      </w:pPr>
+      <w:r>
+        <w:rPr>
+          <w:i/>
+          <w:iCs/>
+        </w:rPr>
+        <w:t xml:space="preserve">Name of code smell: </w:t>
+      </w:r>
+      <w:r>
+        <w:t>Duplicate Code</w:t>
+      </w:r>
+    </w:p>
+    <w:p>
+      <w:pPr>
+        <w:rPr>
+          <w:i/>
+          <w:iCs/>
+        </w:rPr>
+      </w:pPr>
+    </w:p>
+    <w:p>
+      <w:pPr>
+        <w:pStyle w:val="ListParagraph"/>
+        <w:numPr>
+          <w:ilvl w:val="0"/>
+          <w:numId w:val="3"/>
+        </w:numPr>
+        <w:rPr>
+          <w:i/>
+          <w:iCs/>
+        </w:rPr>
+      </w:pPr>
+      <w:r>
+        <w:rPr>
+          <w:i/>
+          <w:iCs/>
+        </w:rPr>
+        <w:t xml:space="preserve">Where: </w:t>
+      </w:r>
+      <w:r>
+        <w:t xml:space="preserve">The </w:t>
+      </w:r>
+      <w:r>
+        <w:rPr>
+          <w:rStyle w:val="SubtitleChar"/>
+        </w:rPr>
+        <w:t>Main</w:t>
+      </w:r>
+      <w:r>
+        <w:t xml:space="preserve"> class itself</w:t>
+      </w:r>
+    </w:p>
+    <w:p>
+      <w:pPr>
+        <w:pStyle w:val="ListParagraph"/>
+        <w:numPr>
+          <w:ilvl w:val="0"/>
+          <w:numId w:val="3"/>
+        </w:numPr>
+        <w:rPr>
+          <w:i/>
+          <w:iCs/>
+        </w:rPr>
+      </w:pPr>
+      <w:r>
+        <w:rPr>
+          <w:i/>
+          <w:iCs/>
+        </w:rPr>
+        <w:t xml:space="preserve">What’s wrong: </w:t>
+      </w:r>
+      <w:r>
+        <w:t>A class have to many responsibilities, including file reading, user input handling, handling menu options etc.</w:t>
+      </w:r>
+    </w:p>
+    <w:p>
+      <w:pPr>
+        <w:pStyle w:val="ListParagraph"/>
+        <w:numPr>
+          <w:ilvl w:val="0"/>
+          <w:numId w:val="3"/>
+        </w:numPr>
+        <w:rPr>
+          <w:i/>
+          <w:iCs/>
+        </w:rPr>
+      </w:pPr>
+      <w:r>
+        <w:rPr>
+          <w:i/>
+          <w:iCs/>
+        </w:rPr>
+        <w:t>Why is it wrong:</w:t>
+      </w:r>
+      <w:r>
+        <w:t xml:space="preserve"> Hard to read, understand and maintain </w:t>
+      </w:r>
+    </w:p>
+    <w:p>
+      <w:pPr>
+        <w:pStyle w:val="ListParagraph"/>
+        <w:numPr>
+          <w:ilvl w:val="0"/>
+          <w:numId w:val="3"/>
+        </w:numPr>
+        <w:rPr>
+          <w:i/>
+          <w:iCs/>
+        </w:rPr>
+      </w:pPr>
+      <w:r>
+        <w:rPr>
+          <w:i/>
+          <w:iCs/>
+        </w:rPr>
+        <w:t xml:space="preserve">Possible solution: </w:t>
+      </w:r>
+      <w:r>
+        <w:t xml:space="preserve">Separate functionality between different classes, trying to adhere to </w:t>
+      </w:r>
+      <w:r>
+        <w:rPr>
+          <w:rStyle w:val="SubtitleChar"/>
+        </w:rPr>
+        <w:t>Single Responsibility Principle</w:t>
+      </w:r>
+    </w:p>
+    <w:p>
+      <w:pPr>
+        <w:pStyle w:val="ListParagraph"/>
+        <w:numPr>
+          <w:ilvl w:val="0"/>
+          <w:numId w:val="3"/>
+        </w:numPr>
+        <w:rPr>
+          <w:i/>
+          <w:iCs/>
+        </w:rPr>
+      </w:pPr>
+      <w:r>
+        <w:rPr>
+          <w:i/>
+          <w:iCs/>
+        </w:rPr>
+        <w:t xml:space="preserve">Name of code smell: </w:t>
+      </w:r>
+      <w:r>
+        <w:t>Large Class</w:t>
+      </w:r>
+    </w:p>
+    <w:p>
+      <w:pPr>
+        <w:rPr>
+          <w:i/>
+          <w:iCs/>
+        </w:rPr>
+      </w:pPr>
+    </w:p>
+    <w:p>
+      <w:pPr>
+        <w:rPr>
+          <w:i/>
+          <w:iCs/>
+        </w:rPr>
+      </w:pPr>
+    </w:p>
+    <w:p>
+      <w:pPr>
+        <w:pStyle w:val="ListParagraph"/>
+        <w:numPr>
+          <w:ilvl w:val="0"/>
+          <w:numId w:val="3"/>
+        </w:numPr>
+        <w:rPr>
+          <w:i/>
+          <w:iCs/>
+        </w:rPr>
+      </w:pPr>
+      <w:r>
+        <w:rPr>
+          <w:i/>
+          <w:iCs/>
+        </w:rPr>
+        <w:t xml:space="preserve">Where: </w:t>
+      </w:r>
+      <w:r>
+        <w:rPr>
+          <w:rStyle w:val="SubtitleChar"/>
+        </w:rPr>
+        <w:t>PrinterManager</w:t>
+      </w:r>
+      <w:r>
+        <w:t xml:space="preserve"> class, the </w:t>
+      </w:r>
+      <w:r>
+        <w:rPr>
+          <w:rStyle w:val="SubtitleChar"/>
+        </w:rPr>
+        <w:t>addPrint()</w:t>
+      </w:r>
+      <w:r>
+        <w:t xml:space="preserve"> method</w:t>
+      </w:r>
+    </w:p>
+    <w:p>
+      <w:pPr>
+        <w:pStyle w:val="ListParagraph"/>
+        <w:numPr>
+          <w:ilvl w:val="0"/>
+          <w:numId w:val="3"/>
+        </w:numPr>
+        <w:rPr>
+          <w:i/>
+          <w:iCs/>
+        </w:rPr>
+      </w:pPr>
+      <w:r>
+        <w:rPr>
+          <w:i/>
+          <w:iCs/>
+        </w:rPr>
+        <w:t xml:space="preserve">What’s wrong: </w:t>
+      </w:r>
+      <w:r>
+        <w:t xml:space="preserve">The method accepts 7 different parameters. </w:t>
+      </w:r>
+    </w:p>
+    <w:p>
+      <w:pPr>
+        <w:pStyle w:val="ListParagraph"/>
+        <w:numPr>
+          <w:ilvl w:val="0"/>
+          <w:numId w:val="3"/>
+        </w:numPr>
+        <w:rPr>
+          <w:i/>
+          <w:iCs/>
+        </w:rPr>
+      </w:pPr>
+      <w:r>
+        <w:rPr>
+          <w:i/>
+          <w:iCs/>
+        </w:rPr>
+        <w:t>Why is it wrong:</w:t>
+      </w:r>
+      <w:r>
+        <w:t xml:space="preserve"> Similar to previous “code smells”, this large </w:t>
+      </w:r>
+      <w:proofErr w:type="gramStart"/>
+      <w:r>
+        <w:t>amount</w:t>
+      </w:r>
+      <w:proofErr w:type="gramEnd"/>
+      <w:r>
+        <w:t xml:space="preserve"> of parameters makes it harder to read and, of course, maintain.</w:t>
+      </w:r>
+    </w:p>
+    <w:p>
+      <w:pPr>
+        <w:pStyle w:val="ListParagraph"/>
+        <w:numPr>
+          <w:ilvl w:val="0"/>
+          <w:numId w:val="3"/>
+        </w:numPr>
+        <w:rPr>
+          <w:i/>
+          <w:iCs/>
+        </w:rPr>
+      </w:pPr>
+      <w:r>
+        <w:rPr>
+          <w:i/>
+          <w:iCs/>
+        </w:rPr>
+        <w:t xml:space="preserve">Possible solution: </w:t>
+      </w:r>
+      <w:r>
+        <w:t>Accept one parameter of Print class</w:t>
+      </w:r>
+    </w:p>
+    <w:p>
+      <w:pPr>
+        <w:pStyle w:val="ListParagraph"/>
+        <w:numPr>
+          <w:ilvl w:val="0"/>
+          <w:numId w:val="3"/>
+        </w:numPr>
+        <w:rPr>
+          <w:i/>
+          <w:iCs/>
+        </w:rPr>
+      </w:pPr>
+      <w:r>
+        <w:rPr>
+          <w:i/>
+          <w:iCs/>
+        </w:rPr>
+        <w:t xml:space="preserve">Name of code smell: </w:t>
+      </w:r>
+      <w:r>
+        <w:t>Long Parameter List</w:t>
+      </w:r>
+    </w:p>
+    <w:p>
+      <w:pPr>
+        <w:rPr>
+          <w:i/>
+          <w:iCs/>
+        </w:rPr>
+      </w:pPr>
+    </w:p>
+    <w:p>
+      <w:pPr>
+        <w:rPr>
+          <w:i/>
+          <w:iCs/>
+        </w:rPr>
+      </w:pPr>
+    </w:p>
+    <w:p>
+      <w:pPr>
+        <w:pStyle w:val="ListParagraph"/>
+        <w:numPr>
+          <w:ilvl w:val="0"/>
+          <w:numId w:val="3"/>
+        </w:numPr>
+        <w:rPr>
+          <w:i/>
+          <w:iCs/>
+        </w:rPr>
+      </w:pPr>
+      <w:r>
+        <w:rPr>
+          <w:i/>
+          <w:iCs/>
+        </w:rPr>
+        <w:t xml:space="preserve">Where: </w:t>
+      </w:r>
+      <w:r>
+        <w:rPr>
+          <w:rStyle w:val="SubtitleChar"/>
+        </w:rPr>
+        <w:t>PrinterManager</w:t>
+      </w:r>
+      <w:r>
+        <w:t xml:space="preserve"> class, the </w:t>
+      </w:r>
+      <w:r>
+        <w:rPr>
+          <w:rStyle w:val="SubtitleChar"/>
+        </w:rPr>
+        <w:t>getSpoolByID</w:t>
+      </w:r>
+      <w:r>
+        <w:rPr>
+          <w:rStyle w:val="SubtitleChar"/>
+        </w:rPr>
+        <w:t>()</w:t>
+      </w:r>
+      <w:r>
+        <w:t xml:space="preserve"> method</w:t>
+      </w:r>
+    </w:p>
+    <w:p>
+      <w:pPr>
+        <w:pStyle w:val="ListParagraph"/>
+        <w:numPr>
+          <w:ilvl w:val="0"/>
+          <w:numId w:val="3"/>
+        </w:numPr>
+        <w:rPr>
+          <w:i/>
+          <w:iCs/>
+        </w:rPr>
+      </w:pPr>
+      <w:r>
+        <w:rPr>
+          <w:i/>
+          <w:iCs/>
+        </w:rPr>
+        <w:t xml:space="preserve">What’s wrong: </w:t>
+      </w:r>
+      <w:r>
+        <w:t xml:space="preserve">The method is not used in the program </w:t>
+      </w:r>
+    </w:p>
+    <w:p>
+      <w:pPr>
+        <w:pStyle w:val="ListParagraph"/>
+        <w:numPr>
+          <w:ilvl w:val="0"/>
+          <w:numId w:val="3"/>
+        </w:numPr>
+        <w:rPr>
+          <w:i/>
+          <w:iCs/>
+        </w:rPr>
+      </w:pPr>
+      <w:r>
+        <w:rPr>
+          <w:i/>
+          <w:iCs/>
+        </w:rPr>
+        <w:t>Why is it wrong:</w:t>
+      </w:r>
+      <w:r>
+        <w:t xml:space="preserve"> It is unnecessary to keep unused methods</w:t>
+      </w:r>
+    </w:p>
+    <w:p>
+      <w:pPr>
+        <w:pStyle w:val="ListParagraph"/>
+        <w:numPr>
+          <w:ilvl w:val="0"/>
+          <w:numId w:val="3"/>
+        </w:numPr>
+        <w:rPr>
+          <w:i/>
+          <w:iCs/>
+        </w:rPr>
+      </w:pPr>
+      <w:r>
+        <w:rPr>
+          <w:i/>
+          <w:iCs/>
+        </w:rPr>
+        <w:t xml:space="preserve">Possible solution: </w:t>
+      </w:r>
+      <w:r>
+        <w:t>Remove method</w:t>
+      </w:r>
+    </w:p>
+    <w:p>
+      <w:pPr>
+        <w:pStyle w:val="ListParagraph"/>
+        <w:numPr>
+          <w:ilvl w:val="0"/>
+          <w:numId w:val="3"/>
+        </w:numPr>
+        <w:rPr>
+          <w:i/>
+          <w:iCs/>
+        </w:rPr>
+      </w:pPr>
+      <w:r>
+        <w:rPr>
+          <w:i/>
+          <w:iCs/>
+        </w:rPr>
+        <w:t xml:space="preserve">Name of code smell: </w:t>
+      </w:r>
+      <w:r>
+        <w:t>Dead code</w:t>
+      </w:r>
+    </w:p>
+    <w:p>
+      <w:pPr>
+        <w:pStyle w:val="ListParagraph"/>
+        <w:numPr>
+          <w:ilvl w:val="0"/>
+          <w:numId w:val="3"/>
+        </w:numPr>
+        <w:rPr>
+          <w:i/>
+          <w:iCs/>
+        </w:rPr>
+      </w:pPr>
+    </w:p>
+    <w:p>
+      <w:pPr>
+        <w:rPr>
+          <w:i/>
+          <w:iCs/>
+        </w:rPr>
+      </w:pPr>
+    </w:p>
+    <w:p>
+      <w:pPr>
+        <w:rPr>
+          <w:i/>
+          <w:iCs/>
+        </w:rPr>
+      </w:pPr>
+    </w:p>
+    <w:p>
+      <w:pPr>
+        <w:pStyle w:val="ListParagraph"/>
+        <w:numPr>
+          <w:ilvl w:val="0"/>
+          <w:numId w:val="3"/>
+        </w:numPr>
+        <w:rPr>
+          <w:i/>
+          <w:iCs/>
+        </w:rPr>
+      </w:pPr>
+      <w:r>
+        <w:rPr>
+          <w:i/>
+          <w:iCs/>
+        </w:rPr>
+        <w:t xml:space="preserve">Where: </w:t>
+      </w:r>
+      <w:r>
+        <w:rPr>
+          <w:rStyle w:val="SubtitleChar"/>
+        </w:rPr>
+        <w:t>PrinterManager</w:t>
+      </w:r>
+      <w:r>
+        <w:t xml:space="preserve"> class, the </w:t>
+      </w:r>
+      <w:r>
+        <w:rPr>
+          <w:rStyle w:val="SubtitleChar"/>
+        </w:rPr>
+        <w:t>registerCompletion</w:t>
+      </w:r>
+      <w:r>
+        <w:rPr>
+          <w:rStyle w:val="SubtitleChar"/>
+        </w:rPr>
+        <w:t>()</w:t>
+      </w:r>
+      <w:r>
+        <w:t xml:space="preserve"> and </w:t>
+      </w:r>
+      <w:r>
+        <w:rPr>
+          <w:rStyle w:val="SubtitleChar"/>
+        </w:rPr>
+        <w:t>registerPrintFailure</w:t>
+      </w:r>
+      <w:r>
+        <w:rPr>
+          <w:rStyle w:val="SubtitleChar"/>
+        </w:rPr>
+        <w:t>()</w:t>
+      </w:r>
+      <w:r>
+        <w:t xml:space="preserve">  methods</w:t>
+      </w:r>
+    </w:p>
+    <w:p>
+      <w:pPr>
+        <w:pStyle w:val="ListParagraph"/>
+        <w:numPr>
+          <w:ilvl w:val="0"/>
+          <w:numId w:val="3"/>
+        </w:numPr>
+        <w:rPr>
+          <w:i/>
+          <w:iCs/>
+        </w:rPr>
+      </w:pPr>
+      <w:r>
+        <w:rPr>
+          <w:i/>
+          <w:iCs/>
+        </w:rPr>
+        <w:t xml:space="preserve">What’s wrong: </w:t>
+      </w:r>
+      <w:r>
+        <w:t>Both methods contain similar code for finding a printer by ID and handling the print task.</w:t>
+      </w:r>
+    </w:p>
+    <w:p>
+      <w:pPr>
+        <w:pStyle w:val="ListParagraph"/>
+        <w:numPr>
+          <w:ilvl w:val="0"/>
+          <w:numId w:val="3"/>
+        </w:numPr>
+        <w:rPr>
+          <w:i/>
+          <w:iCs/>
+        </w:rPr>
+      </w:pPr>
+      <w:r>
+        <w:rPr>
+          <w:i/>
+          <w:iCs/>
+        </w:rPr>
+        <w:t>Why is it wrong:</w:t>
+      </w:r>
+      <w:r>
+        <w:t xml:space="preserve"> D</w:t>
+      </w:r>
+      <w:r>
+        <w:t>uplicate code increases maintenance effort and the risk of inconsistencies</w:t>
+      </w:r>
+    </w:p>
+    <w:p>
+      <w:pPr>
+        <w:pStyle w:val="ListParagraph"/>
+        <w:numPr>
+          <w:ilvl w:val="0"/>
+          <w:numId w:val="3"/>
+        </w:numPr>
+        <w:rPr>
+          <w:i/>
+          <w:iCs/>
+        </w:rPr>
+      </w:pPr>
+      <w:r>
+        <w:rPr>
+          <w:i/>
+          <w:iCs/>
+        </w:rPr>
+        <w:lastRenderedPageBreak/>
+        <w:t xml:space="preserve">Possible solution: </w:t>
+      </w:r>
+      <w:r>
+        <w:t>Extract duplicate code into a separate method</w:t>
+      </w:r>
+    </w:p>
+    <w:p>
+      <w:pPr>
+        <w:pStyle w:val="ListParagraph"/>
+        <w:numPr>
+          <w:ilvl w:val="0"/>
+          <w:numId w:val="3"/>
+        </w:numPr>
+        <w:rPr>
+          <w:i/>
+          <w:iCs/>
+        </w:rPr>
+      </w:pPr>
+      <w:r>
+        <w:rPr>
+          <w:i/>
+          <w:iCs/>
+        </w:rPr>
+        <w:t xml:space="preserve">Name of code smell: </w:t>
+      </w:r>
+      <w:r>
+        <w:t>Duplicate Code</w:t>
       </w:r>
     </w:p>
     <w:p>
@@ -1668,23 +2610,7 @@
           <w:i/>
           <w:iCs/>
         </w:rPr>
-        <w:t xml:space="preserve">Create a </w:t>
-      </w:r>
-      <w:proofErr w:type="spellStart"/>
-      <w:r>
-        <w:rPr>
-          <w:i/>
-          <w:iCs/>
-        </w:rPr>
-        <w:t>deployment+component</w:t>
-      </w:r>
-      <w:proofErr w:type="spellEnd"/>
-      <w:r>
-        <w:rPr>
-          <w:i/>
-          <w:iCs/>
-        </w:rPr>
-        <w:t xml:space="preserve"> diagram</w:t>
+        <w:t>Create a deployment+component diagram</w:t>
       </w:r>
     </w:p>
     <w:p>
@@ -3809,6 +4735,7 @@
   <w:style w:type="character" w:default="1" w:styleId="DefaultParagraphFont">
     <w:name w:val="Default Paragraph Font"/>
     <w:uiPriority w:val="1"/>
+    <w:semiHidden/>
     <w:unhideWhenUsed/>
   </w:style>
   <w:style w:type="table" w:default="1" w:styleId="TableNormal">
@@ -4313,15 +5240,6 @@
 </file>
 
 <file path=customXml/item1.xml><?xml version="1.0" encoding="utf-8"?>
-<?mso-contentType ?>
-<FormTemplates xmlns="http://schemas.microsoft.com/sharepoint/v3/contenttype/forms">
-  <Display>DocumentLibraryForm</Display>
-  <Edit>DocumentLibraryForm</Edit>
-  <New>DocumentLibraryForm</New>
-</FormTemplates>
-</file>
-
-<file path=customXml/item2.xml><?xml version="1.0" encoding="utf-8"?>
 <ct:contentTypeSchema xmlns:ct="http://schemas.microsoft.com/office/2006/metadata/contentType" xmlns:ma="http://schemas.microsoft.com/office/2006/metadata/properties/metaAttributes" ct:_="" ma:_="" ma:contentTypeName="Document" ma:contentTypeID="0x0101001F3560B013441247B9926EB055A9B197" ma:contentTypeVersion="17" ma:contentTypeDescription="Create a new document." ma:contentTypeScope="" ma:versionID="76a8f9fcad002c35451f80833d37cbec">
   <xsd:schema xmlns:xsd="http://www.w3.org/2001/XMLSchema" xmlns:xs="http://www.w3.org/2001/XMLSchema" xmlns:p="http://schemas.microsoft.com/office/2006/metadata/properties" xmlns:ns2="eac77c77-d449-4d7c-b5d8-8fd4c0f270d2" xmlns:ns3="6c73e52c-07d4-4617-ab67-464747257e8d" xmlns:ns4="8b17e346-67f2-4b8a-83ae-4efa6dd72e6a" targetNamespace="http://schemas.microsoft.com/office/2006/metadata/properties" ma:root="true" ma:fieldsID="336c465bfccdb92070af29f334cedc9c" ns2:_="" ns3:_="" ns4:_="">
     <xsd:import namespace="eac77c77-d449-4d7c-b5d8-8fd4c0f270d2"/>
@@ -4569,6 +5487,15 @@
 </ct:contentTypeSchema>
 </file>
 
+<file path=customXml/item2.xml><?xml version="1.0" encoding="utf-8"?>
+<?mso-contentType ?>
+<FormTemplates xmlns="http://schemas.microsoft.com/sharepoint/v3/contenttype/forms">
+  <Display>DocumentLibraryForm</Display>
+  <Edit>DocumentLibraryForm</Edit>
+  <New>DocumentLibraryForm</New>
+</FormTemplates>
+</file>
+
 <file path=customXml/item3.xml><?xml version="1.0" encoding="utf-8"?>
 <p:properties xmlns:p="http://schemas.microsoft.com/office/2006/metadata/properties" xmlns:xsi="http://www.w3.org/2001/XMLSchema-instance" xmlns:pc="http://schemas.microsoft.com/office/infopath/2007/PartnerControls">
   <documentManagement>
@@ -4584,14 +5511,6 @@
 </file>
 
 <file path=customXml/itemProps1.xml><?xml version="1.0" encoding="utf-8"?>
-<ds:datastoreItem xmlns:ds="http://schemas.openxmlformats.org/officeDocument/2006/customXml" ds:itemID="{AE42F005-7147-438B-86B2-97381492F7A1}">
-  <ds:schemaRefs>
-    <ds:schemaRef ds:uri="http://schemas.microsoft.com/sharepoint/v3/contenttype/forms"/>
-  </ds:schemaRefs>
-</ds:datastoreItem>
-</file>
-
-<file path=customXml/itemProps2.xml><?xml version="1.0" encoding="utf-8"?>
 <ds:datastoreItem xmlns:ds="http://schemas.openxmlformats.org/officeDocument/2006/customXml" ds:itemID="{C21AEDE6-9733-41AF-BFBE-A66753DF99BB}">
   <ds:schemaRefs>
     <ds:schemaRef ds:uri="http://schemas.microsoft.com/office/2006/metadata/contentType"/>
@@ -4611,6 +5530,14 @@
 </ds:datastoreItem>
 </file>
 
+<file path=customXml/itemProps2.xml><?xml version="1.0" encoding="utf-8"?>
+<ds:datastoreItem xmlns:ds="http://schemas.openxmlformats.org/officeDocument/2006/customXml" ds:itemID="{AE42F005-7147-438B-86B2-97381492F7A1}">
+  <ds:schemaRefs>
+    <ds:schemaRef ds:uri="http://schemas.microsoft.com/sharepoint/v3/contenttype/forms"/>
+  </ds:schemaRefs>
+</ds:datastoreItem>
+</file>
+
 <file path=customXml/itemProps3.xml><?xml version="1.0" encoding="utf-8"?>
 <ds:datastoreItem xmlns:ds="http://schemas.openxmlformats.org/officeDocument/2006/customXml" ds:itemID="{C1A908BF-7407-43B4-A651-85B5A7AAA920}">
   <ds:schemaRefs>

</xml_diff>

<commit_message>
Added one structure problem
</commit_message>
<xml_diff>
--- a/docs/StudentReport_template_ENG.docx
+++ b/docs/StudentReport_template_ENG.docx
@@ -832,29 +832,53 @@
       <w:r>
         <w:t xml:space="preserve">, methods </w:t>
       </w:r>
+      <w:proofErr w:type="spellStart"/>
       <w:r>
         <w:rPr>
           <w:rStyle w:val="SubtitleChar"/>
         </w:rPr>
-        <w:t>readPrintsFromFile()</w:t>
+        <w:t>readPrintsFromFile</w:t>
+      </w:r>
+      <w:proofErr w:type="spellEnd"/>
+      <w:r>
+        <w:rPr>
+          <w:rStyle w:val="SubtitleChar"/>
+        </w:rPr>
+        <w:t>()</w:t>
       </w:r>
       <w:r>
         <w:t xml:space="preserve">, </w:t>
       </w:r>
+      <w:proofErr w:type="spellStart"/>
       <w:r>
         <w:rPr>
           <w:rStyle w:val="SubtitleChar"/>
         </w:rPr>
-        <w:t>readPrintersFromFile()</w:t>
+        <w:t>readPrintersFromFile</w:t>
+      </w:r>
+      <w:proofErr w:type="spellEnd"/>
+      <w:r>
+        <w:rPr>
+          <w:rStyle w:val="SubtitleChar"/>
+        </w:rPr>
+        <w:t>()</w:t>
       </w:r>
       <w:r>
         <w:t xml:space="preserve">, and </w:t>
       </w:r>
+      <w:proofErr w:type="spellStart"/>
       <w:r>
         <w:rPr>
           <w:rStyle w:val="SubtitleChar"/>
         </w:rPr>
-        <w:t>readSpoolsFromFile()</w:t>
+        <w:t>readSpoolsFromFile</w:t>
+      </w:r>
+      <w:proofErr w:type="spellEnd"/>
+      <w:r>
+        <w:rPr>
+          <w:rStyle w:val="SubtitleChar"/>
+        </w:rPr>
+        <w:t>()</w:t>
       </w:r>
     </w:p>
     <w:p>
@@ -925,12 +949,14 @@
       <w:r>
         <w:t xml:space="preserve">Extract method into separate method outside the Main class. I see the possibility of using a generics and functional interfaces for different object parsing. A great example of this is implementation of </w:t>
       </w:r>
+      <w:proofErr w:type="spellStart"/>
       <w:r>
         <w:rPr>
           <w:rStyle w:val="SubtitleChar"/>
         </w:rPr>
         <w:t>LambdaReader</w:t>
       </w:r>
+      <w:proofErr w:type="spellEnd"/>
       <w:r>
         <w:t xml:space="preserve"> from SDP module, where we have used </w:t>
       </w:r>
@@ -1149,11 +1175,19 @@
       <w:r>
         <w:t xml:space="preserve"> class, the </w:t>
       </w:r>
+      <w:proofErr w:type="spellStart"/>
       <w:r>
         <w:rPr>
           <w:rStyle w:val="SubtitleChar"/>
         </w:rPr>
-        <w:t>addPrint()</w:t>
+        <w:t>addPrint</w:t>
+      </w:r>
+      <w:proofErr w:type="spellEnd"/>
+      <w:r>
+        <w:rPr>
+          <w:rStyle w:val="SubtitleChar"/>
+        </w:rPr>
+        <w:t>()</w:t>
       </w:r>
       <w:r>
         <w:t xml:space="preserve"> method</w:t>
@@ -1303,12 +1337,14 @@
       <w:r>
         <w:t xml:space="preserve"> class, the </w:t>
       </w:r>
+      <w:proofErr w:type="spellStart"/>
       <w:r>
         <w:rPr>
           <w:rStyle w:val="SubtitleChar"/>
         </w:rPr>
         <w:t>getSpoolByID</w:t>
       </w:r>
+      <w:proofErr w:type="spellEnd"/>
       <w:r>
         <w:rPr>
           <w:rStyle w:val="SubtitleChar"/>
@@ -1413,6 +1449,22 @@
     </w:p>
     <w:p>
       <w:pPr>
+        <w:rPr>
+          <w:i/>
+          <w:iCs/>
+        </w:rPr>
+      </w:pPr>
+    </w:p>
+    <w:p>
+      <w:pPr>
+        <w:rPr>
+          <w:i/>
+          <w:iCs/>
+        </w:rPr>
+      </w:pPr>
+    </w:p>
+    <w:p>
+      <w:pPr>
         <w:pStyle w:val="ListParagraph"/>
         <w:numPr>
           <w:ilvl w:val="0"/>
@@ -1423,22 +1475,56 @@
           <w:iCs/>
         </w:rPr>
       </w:pPr>
-    </w:p>
-    <w:p>
-      <w:pPr>
-        <w:rPr>
-          <w:i/>
-          <w:iCs/>
-        </w:rPr>
-      </w:pPr>
-    </w:p>
-    <w:p>
-      <w:pPr>
-        <w:rPr>
-          <w:i/>
-          <w:iCs/>
-        </w:rPr>
-      </w:pPr>
+      <w:r>
+        <w:rPr>
+          <w:i/>
+          <w:iCs/>
+        </w:rPr>
+        <w:t xml:space="preserve">Where: </w:t>
+      </w:r>
+      <w:r>
+        <w:rPr>
+          <w:rStyle w:val="SubtitleChar"/>
+        </w:rPr>
+        <w:t>PrinterManager</w:t>
+      </w:r>
+      <w:r>
+        <w:t xml:space="preserve"> class, the </w:t>
+      </w:r>
+      <w:proofErr w:type="spellStart"/>
+      <w:r>
+        <w:rPr>
+          <w:rStyle w:val="SubtitleChar"/>
+        </w:rPr>
+        <w:t>registerCompletion</w:t>
+      </w:r>
+      <w:proofErr w:type="spellEnd"/>
+      <w:r>
+        <w:rPr>
+          <w:rStyle w:val="SubtitleChar"/>
+        </w:rPr>
+        <w:t>()</w:t>
+      </w:r>
+      <w:r>
+        <w:t xml:space="preserve"> and </w:t>
+      </w:r>
+      <w:proofErr w:type="spellStart"/>
+      <w:r>
+        <w:rPr>
+          <w:rStyle w:val="SubtitleChar"/>
+        </w:rPr>
+        <w:t>registerPrintFailure</w:t>
+      </w:r>
+      <w:proofErr w:type="spellEnd"/>
+      <w:r>
+        <w:rPr>
+          <w:rStyle w:val="SubtitleChar"/>
+        </w:rPr>
+        <w:t>()</w:t>
+      </w:r>
+      <w:r>
+        <w:t xml:space="preserve">  methods</w:t>
+      </w:r>
     </w:p>
     <w:p>
       <w:pPr>
@@ -1457,46 +1543,10 @@
           <w:i/>
           <w:iCs/>
         </w:rPr>
-        <w:t xml:space="preserve">Where: </w:t>
-      </w:r>
-      <w:r>
-        <w:rPr>
-          <w:rStyle w:val="SubtitleChar"/>
-        </w:rPr>
-        <w:t>PrinterManager</w:t>
-      </w:r>
-      <w:r>
-        <w:t xml:space="preserve"> class, the </w:t>
-      </w:r>
-      <w:r>
-        <w:rPr>
-          <w:rStyle w:val="SubtitleChar"/>
-        </w:rPr>
-        <w:t>registerCompletion</w:t>
-      </w:r>
-      <w:r>
-        <w:rPr>
-          <w:rStyle w:val="SubtitleChar"/>
-        </w:rPr>
-        <w:t>()</w:t>
-      </w:r>
-      <w:r>
-        <w:t xml:space="preserve"> and </w:t>
-      </w:r>
-      <w:r>
-        <w:rPr>
-          <w:rStyle w:val="SubtitleChar"/>
-        </w:rPr>
-        <w:t>registerPrintFailure</w:t>
-      </w:r>
-      <w:r>
-        <w:rPr>
-          <w:rStyle w:val="SubtitleChar"/>
-        </w:rPr>
-        <w:t>()</w:t>
-      </w:r>
-      <w:r>
-        <w:t xml:space="preserve">  methods</w:t>
+        <w:t xml:space="preserve">What’s wrong: </w:t>
+      </w:r>
+      <w:r>
+        <w:t>Both methods contain similar code for finding a printer by ID and handling the print task.</w:t>
       </w:r>
     </w:p>
     <w:p>
@@ -1516,10 +1566,13 @@
           <w:i/>
           <w:iCs/>
         </w:rPr>
-        <w:t xml:space="preserve">What’s wrong: </w:t>
-      </w:r>
-      <w:r>
-        <w:t>Both methods contain similar code for finding a printer by ID and handling the print task.</w:t>
+        <w:t>Why is it wrong:</w:t>
+      </w:r>
+      <w:r>
+        <w:t xml:space="preserve"> D</w:t>
+      </w:r>
+      <w:r>
+        <w:t>uplicate code increases maintenance effort and the risk of inconsistencies</w:t>
       </w:r>
     </w:p>
     <w:p>
@@ -1539,13 +1592,10 @@
           <w:i/>
           <w:iCs/>
         </w:rPr>
-        <w:t>Why is it wrong:</w:t>
-      </w:r>
-      <w:r>
-        <w:t xml:space="preserve"> D</w:t>
-      </w:r>
-      <w:r>
-        <w:t>uplicate code increases maintenance effort and the risk of inconsistencies</w:t>
+        <w:t xml:space="preserve">Possible solution: </w:t>
+      </w:r>
+      <w:r>
+        <w:t>Extract duplicate code into a separate method</w:t>
       </w:r>
     </w:p>
     <w:p>
@@ -1566,29 +1616,6 @@
           <w:iCs/>
         </w:rPr>
         <w:lastRenderedPageBreak/>
-        <w:t xml:space="preserve">Possible solution: </w:t>
-      </w:r>
-      <w:r>
-        <w:t>Extract duplicate code into a separate method</w:t>
-      </w:r>
-    </w:p>
-    <w:p>
-      <w:pPr>
-        <w:pStyle w:val="ListParagraph"/>
-        <w:numPr>
-          <w:ilvl w:val="0"/>
-          <w:numId w:val="3"/>
-        </w:numPr>
-        <w:rPr>
-          <w:i/>
-          <w:iCs/>
-        </w:rPr>
-      </w:pPr>
-      <w:r>
-        <w:rPr>
-          <w:i/>
-          <w:iCs/>
-        </w:rPr>
         <w:t xml:space="preserve">Name of code smell: </w:t>
       </w:r>
       <w:r>
@@ -1603,14 +1630,7 @@
         </w:rPr>
       </w:pPr>
     </w:p>
-    <w:p>
-      <w:pPr>
-        <w:rPr>
-          <w:i/>
-          <w:iCs/>
-        </w:rPr>
-      </w:pPr>
-    </w:p>
+    <w:p/>
     <w:p>
       <w:pPr>
         <w:pStyle w:val="Heading2"/>
@@ -1750,7 +1770,133 @@
         <w:t>Hint: are the printer classes logical (and needed)?</w:t>
       </w:r>
     </w:p>
+    <w:p>
+      <w:pPr>
+        <w:rPr>
+          <w:i/>
+          <w:iCs/>
+        </w:rPr>
+      </w:pPr>
+    </w:p>
+    <w:p>
+      <w:pPr>
+        <w:rPr>
+          <w:i/>
+          <w:iCs/>
+        </w:rPr>
+      </w:pPr>
+    </w:p>
+    <w:p>
+      <w:pPr>
+        <w:pStyle w:val="Heading4"/>
+      </w:pPr>
+      <w:r>
+        <w:t>Printers Inheritance</w:t>
+      </w:r>
+    </w:p>
     <w:p/>
+    <w:p>
+      <w:r>
+        <w:t xml:space="preserve">In my opinion, </w:t>
+      </w:r>
+      <w:r>
+        <w:t xml:space="preserve">having a </w:t>
+      </w:r>
+      <w:r>
+        <w:rPr>
+          <w:rStyle w:val="SubtitleChar"/>
+        </w:rPr>
+        <w:t>HousedPrinter</w:t>
+      </w:r>
+      <w:r>
+        <w:t xml:space="preserve"> </w:t>
+      </w:r>
+      <w:r>
+        <w:t xml:space="preserve">class </w:t>
+      </w:r>
+      <w:r>
+        <w:t xml:space="preserve">is redundant. It doesn’t actually extend the StandardFDM by any means (e.g. no specific class field or methods), making this inheritance </w:t>
+      </w:r>
+      <w:r>
+        <w:t xml:space="preserve">relationship </w:t>
+      </w:r>
+      <w:r>
+        <w:t xml:space="preserve">irrational. </w:t>
+      </w:r>
+    </w:p>
+    <w:p/>
+    <w:p>
+      <w:r>
+        <w:t xml:space="preserve">It is clear for me that developer initially created this class to have a distinct printer type and might have had some additional functionality planned for it. However, as it does not contain any meaningful functionality, this could have been avoided by having a class field, such as </w:t>
+      </w:r>
+      <w:r>
+        <w:rPr>
+          <w:rStyle w:val="SubtitleChar"/>
+        </w:rPr>
+        <w:t>“isHoused”</w:t>
+      </w:r>
+      <w:r>
+        <w:rPr>
+          <w:rStyle w:val="SubtitleChar"/>
+        </w:rPr>
+        <w:t xml:space="preserve"> </w:t>
+      </w:r>
+      <w:r>
+        <w:t>in</w:t>
+      </w:r>
+      <w:r>
+        <w:rPr>
+          <w:rStyle w:val="SubtitleChar"/>
+        </w:rPr>
+        <w:t xml:space="preserve"> StandardFDM</w:t>
+      </w:r>
+      <w:r>
+        <w:t>.</w:t>
+      </w:r>
+      <w:r>
+        <w:t xml:space="preserve"> </w:t>
+      </w:r>
+    </w:p>
+    <w:p/>
+    <w:p>
+      <w:r>
+        <w:drawing>
+          <wp:inline distT="0" distB="0" distL="0" distR="0" wp14:anchorId="45AA9C18" wp14:editId="28D8948B">
+            <wp:extent cx="2571779" cy="4198374"/>
+            <wp:effectExtent l="0" t="0" r="0" b="5715"/>
+            <wp:docPr id="43578351" name="Picture 1"/>
+            <wp:cNvGraphicFramePr>
+              <a:graphicFrameLocks xmlns:a="http://schemas.openxmlformats.org/drawingml/2006/main" noChangeAspect="1"/>
+            </wp:cNvGraphicFramePr>
+            <a:graphic xmlns:a="http://schemas.openxmlformats.org/drawingml/2006/main">
+              <a:graphicData uri="http://schemas.openxmlformats.org/drawingml/2006/picture">
+                <pic:pic xmlns:pic="http://schemas.openxmlformats.org/drawingml/2006/picture">
+                  <pic:nvPicPr>
+                    <pic:cNvPr id="43578351" name=""/>
+                    <pic:cNvPicPr/>
+                  </pic:nvPicPr>
+                  <pic:blipFill>
+                    <a:blip r:embed="rId9"/>
+                    <a:stretch>
+                      <a:fillRect/>
+                    </a:stretch>
+                  </pic:blipFill>
+                  <pic:spPr>
+                    <a:xfrm>
+                      <a:off x="0" y="0"/>
+                      <a:ext cx="2610813" cy="4262096"/>
+                    </a:xfrm>
+                    <a:prstGeom prst="rect">
+                      <a:avLst/>
+                    </a:prstGeom>
+                  </pic:spPr>
+                </pic:pic>
+              </a:graphicData>
+            </a:graphic>
+          </wp:inline>
+        </w:drawing>
+      </w:r>
+    </w:p>
     <w:p>
       <w:pPr>
         <w:rPr>
@@ -2610,7 +2756,23 @@
           <w:i/>
           <w:iCs/>
         </w:rPr>
-        <w:t>Create a deployment+component diagram</w:t>
+        <w:t xml:space="preserve">Create a </w:t>
+      </w:r>
+      <w:proofErr w:type="spellStart"/>
+      <w:r>
+        <w:rPr>
+          <w:i/>
+          <w:iCs/>
+        </w:rPr>
+        <w:t>deployment+component</w:t>
+      </w:r>
+      <w:proofErr w:type="spellEnd"/>
+      <w:r>
+        <w:rPr>
+          <w:i/>
+          <w:iCs/>
+        </w:rPr>
+        <w:t xml:space="preserve"> diagram</w:t>
       </w:r>
     </w:p>
     <w:p>
@@ -4732,10 +4894,31 @@
       <w:color w:val="1F3763" w:themeColor="accent1" w:themeShade="7F"/>
     </w:rPr>
   </w:style>
+  <w:style w:type="paragraph" w:styleId="Heading4">
+    <w:name w:val="heading 4"/>
+    <w:basedOn w:val="Normal"/>
+    <w:next w:val="Normal"/>
+    <w:link w:val="Heading4Char"/>
+    <w:uiPriority w:val="9"/>
+    <w:unhideWhenUsed/>
+    <w:qFormat/>
+    <w:rsid w:val="00A808CB"/>
+    <w:pPr>
+      <w:keepNext/>
+      <w:keepLines/>
+      <w:spacing w:before="40"/>
+      <w:outlineLvl w:val="3"/>
+    </w:pPr>
+    <w:rPr>
+      <w:rFonts w:asciiTheme="majorHAnsi" w:eastAsiaTheme="majorEastAsia" w:hAnsiTheme="majorHAnsi" w:cstheme="majorBidi"/>
+      <w:i/>
+      <w:iCs/>
+      <w:color w:val="2F5496" w:themeColor="accent1" w:themeShade="BF"/>
+    </w:rPr>
+  </w:style>
   <w:style w:type="character" w:default="1" w:styleId="DefaultParagraphFont">
     <w:name w:val="Default Paragraph Font"/>
     <w:uiPriority w:val="1"/>
-    <w:semiHidden/>
     <w:unhideWhenUsed/>
   </w:style>
   <w:style w:type="table" w:default="1" w:styleId="TableNormal">
@@ -4939,6 +5122,19 @@
       <w:spacing w:val="15"/>
       <w:sz w:val="22"/>
       <w:szCs w:val="22"/>
+    </w:rPr>
+  </w:style>
+  <w:style w:type="character" w:customStyle="1" w:styleId="Heading4Char">
+    <w:name w:val="Heading 4 Char"/>
+    <w:basedOn w:val="DefaultParagraphFont"/>
+    <w:link w:val="Heading4"/>
+    <w:uiPriority w:val="9"/>
+    <w:rsid w:val="00A808CB"/>
+    <w:rPr>
+      <w:rFonts w:asciiTheme="majorHAnsi" w:eastAsiaTheme="majorEastAsia" w:hAnsiTheme="majorHAnsi" w:cstheme="majorBidi"/>
+      <w:i/>
+      <w:iCs/>
+      <w:color w:val="2F5496" w:themeColor="accent1" w:themeShade="BF"/>
     </w:rPr>
   </w:style>
 </w:styles>
@@ -5240,6 +5436,29 @@
 </file>
 
 <file path=customXml/item1.xml><?xml version="1.0" encoding="utf-8"?>
+<p:properties xmlns:p="http://schemas.microsoft.com/office/2006/metadata/properties" xmlns:xsi="http://www.w3.org/2001/XMLSchema-instance" xmlns:pc="http://schemas.microsoft.com/office/infopath/2007/PartnerControls">
+  <documentManagement>
+    <c6664f9864b54a78bdf9e6230de1c78b xmlns="6c73e52c-07d4-4617-ab67-464747257e8d">
+      <Terms xmlns="http://schemas.microsoft.com/office/infopath/2007/PartnerControls"/>
+    </c6664f9864b54a78bdf9e6230de1c78b>
+    <TaxCatchAll xmlns="eac77c77-d449-4d7c-b5d8-8fd4c0f270d2" xsi:nil="true"/>
+    <lcf76f155ced4ddcb4097134ff3c332f xmlns="8b17e346-67f2-4b8a-83ae-4efa6dd72e6a">
+      <Terms xmlns="http://schemas.microsoft.com/office/infopath/2007/PartnerControls"/>
+    </lcf76f155ced4ddcb4097134ff3c332f>
+  </documentManagement>
+</p:properties>
+</file>
+
+<file path=customXml/item2.xml><?xml version="1.0" encoding="utf-8"?>
+<?mso-contentType ?>
+<FormTemplates xmlns="http://schemas.microsoft.com/sharepoint/v3/contenttype/forms">
+  <Display>DocumentLibraryForm</Display>
+  <Edit>DocumentLibraryForm</Edit>
+  <New>DocumentLibraryForm</New>
+</FormTemplates>
+</file>
+
+<file path=customXml/item3.xml><?xml version="1.0" encoding="utf-8"?>
 <ct:contentTypeSchema xmlns:ct="http://schemas.microsoft.com/office/2006/metadata/contentType" xmlns:ma="http://schemas.microsoft.com/office/2006/metadata/properties/metaAttributes" ct:_="" ma:_="" ma:contentTypeName="Document" ma:contentTypeID="0x0101001F3560B013441247B9926EB055A9B197" ma:contentTypeVersion="17" ma:contentTypeDescription="Create a new document." ma:contentTypeScope="" ma:versionID="76a8f9fcad002c35451f80833d37cbec">
   <xsd:schema xmlns:xsd="http://www.w3.org/2001/XMLSchema" xmlns:xs="http://www.w3.org/2001/XMLSchema" xmlns:p="http://schemas.microsoft.com/office/2006/metadata/properties" xmlns:ns2="eac77c77-d449-4d7c-b5d8-8fd4c0f270d2" xmlns:ns3="6c73e52c-07d4-4617-ab67-464747257e8d" xmlns:ns4="8b17e346-67f2-4b8a-83ae-4efa6dd72e6a" targetNamespace="http://schemas.microsoft.com/office/2006/metadata/properties" ma:root="true" ma:fieldsID="336c465bfccdb92070af29f334cedc9c" ns2:_="" ns3:_="" ns4:_="">
     <xsd:import namespace="eac77c77-d449-4d7c-b5d8-8fd4c0f270d2"/>
@@ -5487,30 +5706,27 @@
 </ct:contentTypeSchema>
 </file>
 
-<file path=customXml/item2.xml><?xml version="1.0" encoding="utf-8"?>
-<?mso-contentType ?>
-<FormTemplates xmlns="http://schemas.microsoft.com/sharepoint/v3/contenttype/forms">
-  <Display>DocumentLibraryForm</Display>
-  <Edit>DocumentLibraryForm</Edit>
-  <New>DocumentLibraryForm</New>
-</FormTemplates>
+<file path=customXml/itemProps1.xml><?xml version="1.0" encoding="utf-8"?>
+<ds:datastoreItem xmlns:ds="http://schemas.openxmlformats.org/officeDocument/2006/customXml" ds:itemID="{C1A908BF-7407-43B4-A651-85B5A7AAA920}">
+  <ds:schemaRefs>
+    <ds:schemaRef ds:uri="http://schemas.microsoft.com/office/2006/metadata/properties"/>
+    <ds:schemaRef ds:uri="http://schemas.microsoft.com/office/infopath/2007/PartnerControls"/>
+    <ds:schemaRef ds:uri="6c73e52c-07d4-4617-ab67-464747257e8d"/>
+    <ds:schemaRef ds:uri="eac77c77-d449-4d7c-b5d8-8fd4c0f270d2"/>
+    <ds:schemaRef ds:uri="8b17e346-67f2-4b8a-83ae-4efa6dd72e6a"/>
+  </ds:schemaRefs>
+</ds:datastoreItem>
 </file>
 
-<file path=customXml/item3.xml><?xml version="1.0" encoding="utf-8"?>
-<p:properties xmlns:p="http://schemas.microsoft.com/office/2006/metadata/properties" xmlns:xsi="http://www.w3.org/2001/XMLSchema-instance" xmlns:pc="http://schemas.microsoft.com/office/infopath/2007/PartnerControls">
-  <documentManagement>
-    <c6664f9864b54a78bdf9e6230de1c78b xmlns="6c73e52c-07d4-4617-ab67-464747257e8d">
-      <Terms xmlns="http://schemas.microsoft.com/office/infopath/2007/PartnerControls"/>
-    </c6664f9864b54a78bdf9e6230de1c78b>
-    <TaxCatchAll xmlns="eac77c77-d449-4d7c-b5d8-8fd4c0f270d2" xsi:nil="true"/>
-    <lcf76f155ced4ddcb4097134ff3c332f xmlns="8b17e346-67f2-4b8a-83ae-4efa6dd72e6a">
-      <Terms xmlns="http://schemas.microsoft.com/office/infopath/2007/PartnerControls"/>
-    </lcf76f155ced4ddcb4097134ff3c332f>
-  </documentManagement>
-</p:properties>
+<file path=customXml/itemProps2.xml><?xml version="1.0" encoding="utf-8"?>
+<ds:datastoreItem xmlns:ds="http://schemas.openxmlformats.org/officeDocument/2006/customXml" ds:itemID="{AE42F005-7147-438B-86B2-97381492F7A1}">
+  <ds:schemaRefs>
+    <ds:schemaRef ds:uri="http://schemas.microsoft.com/sharepoint/v3/contenttype/forms"/>
+  </ds:schemaRefs>
+</ds:datastoreItem>
 </file>
 
-<file path=customXml/itemProps1.xml><?xml version="1.0" encoding="utf-8"?>
+<file path=customXml/itemProps3.xml><?xml version="1.0" encoding="utf-8"?>
 <ds:datastoreItem xmlns:ds="http://schemas.openxmlformats.org/officeDocument/2006/customXml" ds:itemID="{C21AEDE6-9733-41AF-BFBE-A66753DF99BB}">
   <ds:schemaRefs>
     <ds:schemaRef ds:uri="http://schemas.microsoft.com/office/2006/metadata/contentType"/>
@@ -5528,24 +5744,4 @@
     <ds:schemaRef ds:uri="http://schemas.microsoft.com/internal/obd"/>
   </ds:schemaRefs>
 </ds:datastoreItem>
-</file>
-
-<file path=customXml/itemProps2.xml><?xml version="1.0" encoding="utf-8"?>
-<ds:datastoreItem xmlns:ds="http://schemas.openxmlformats.org/officeDocument/2006/customXml" ds:itemID="{AE42F005-7147-438B-86B2-97381492F7A1}">
-  <ds:schemaRefs>
-    <ds:schemaRef ds:uri="http://schemas.microsoft.com/sharepoint/v3/contenttype/forms"/>
-  </ds:schemaRefs>
-</ds:datastoreItem>
-</file>
-
-<file path=customXml/itemProps3.xml><?xml version="1.0" encoding="utf-8"?>
-<ds:datastoreItem xmlns:ds="http://schemas.openxmlformats.org/officeDocument/2006/customXml" ds:itemID="{C1A908BF-7407-43B4-A651-85B5A7AAA920}">
-  <ds:schemaRefs>
-    <ds:schemaRef ds:uri="http://schemas.microsoft.com/office/2006/metadata/properties"/>
-    <ds:schemaRef ds:uri="http://schemas.microsoft.com/office/infopath/2007/PartnerControls"/>
-    <ds:schemaRef ds:uri="6c73e52c-07d4-4617-ab67-464747257e8d"/>
-    <ds:schemaRef ds:uri="eac77c77-d449-4d7c-b5d8-8fd4c0f270d2"/>
-    <ds:schemaRef ds:uri="8b17e346-67f2-4b8a-83ae-4efa6dd72e6a"/>
-  </ds:schemaRefs>
-</ds:datastoreItem>
 </file>
</xml_diff>

<commit_message>
Added table to Chapter 1.1 with menu options
</commit_message>
<xml_diff>
--- a/docs/StudentReport_template_ENG.docx
+++ b/docs/StudentReport_template_ENG.docx
@@ -84,6 +84,22 @@
     </w:p>
     <w:p>
       <w:pPr>
+        <w:pStyle w:val="ListParagraph"/>
+        <w:rPr>
+          <w:i/>
+        </w:rPr>
+      </w:pPr>
+    </w:p>
+    <w:p>
+      <w:pPr>
+        <w:pStyle w:val="Heading3"/>
+      </w:pPr>
+      <w:r>
+        <w:t>Class Diagram</w:t>
+      </w:r>
+    </w:p>
+    <w:p>
+      <w:pPr>
         <w:rPr>
           <w:i/>
         </w:rPr>
@@ -227,83 +243,39 @@
         <w:rPr>
           <w:iCs/>
         </w:rPr>
-        <w:t xml:space="preserve"> class would also require modifications. </w:t>
-      </w:r>
-      <w:r>
-        <w:rPr>
-          <w:iCs/>
-          <w:color w:val="FF0000"/>
-        </w:rPr>
-        <w:t>This makes it hard to isolate the application startup process and violates the Single Responsibility Principle.</w:t>
-      </w:r>
-    </w:p>
-    <w:p>
-      <w:pPr>
-        <w:rPr>
-          <w:iCs/>
-        </w:rPr>
-      </w:pPr>
-    </w:p>
-    <w:p>
-      <w:pPr>
-        <w:rPr>
-          <w:iCs/>
-        </w:rPr>
-      </w:pPr>
-      <w:r>
-        <w:rPr>
-          <w:iCs/>
-          <w:color w:val="FF0000"/>
-        </w:rPr>
-        <w:t xml:space="preserve">Similarly, </w:t>
-      </w:r>
-      <w:r>
-        <w:rPr>
-          <w:rStyle w:val="SubtitleChar"/>
-          <w:color w:val="FF0000"/>
-        </w:rPr>
-        <w:t>PrinterManager</w:t>
-      </w:r>
-      <w:r>
-        <w:rPr>
-          <w:iCs/>
-          <w:color w:val="FF0000"/>
-        </w:rPr>
-        <w:t xml:space="preserve"> depends on all concrete Printer implementations (e.g., </w:t>
-      </w:r>
-      <w:r>
-        <w:rPr>
-          <w:rStyle w:val="SubtitleChar"/>
-          <w:color w:val="FF0000"/>
-        </w:rPr>
-        <w:t>StandardFDM, HousedPrinter, MultiColor</w:t>
-      </w:r>
-      <w:r>
-        <w:rPr>
-          <w:iCs/>
-          <w:color w:val="FF0000"/>
-        </w:rPr>
-        <w:t xml:space="preserve">) rather than an abstract </w:t>
-      </w:r>
-      <w:r>
-        <w:rPr>
-          <w:rStyle w:val="SubtitleChar"/>
-          <w:color w:val="FF0000"/>
-        </w:rPr>
-        <w:t>Printer</w:t>
-      </w:r>
-      <w:r>
-        <w:rPr>
-          <w:iCs/>
-          <w:color w:val="FF0000"/>
-        </w:rPr>
-        <w:t xml:space="preserve"> interface, which violates the Dependency Inversion Principle</w:t>
-      </w:r>
-      <w:r>
-        <w:rPr>
-          <w:iCs/>
-        </w:rPr>
-        <w:t xml:space="preserve">. This tight coupling means adding a new type of printer would require changes to </w:t>
+        <w:t xml:space="preserve"> class </w:t>
+      </w:r>
+      <w:r>
+        <w:rPr>
+          <w:iCs/>
+        </w:rPr>
+        <w:t>might</w:t>
+      </w:r>
+      <w:r>
+        <w:rPr>
+          <w:iCs/>
+        </w:rPr>
+        <w:t xml:space="preserve"> also require modifications. </w:t>
+      </w:r>
+    </w:p>
+    <w:p>
+      <w:pPr>
+        <w:rPr>
+          <w:iCs/>
+        </w:rPr>
+      </w:pPr>
+    </w:p>
+    <w:p>
+      <w:pPr>
+        <w:rPr>
+          <w:iCs/>
+        </w:rPr>
+      </w:pPr>
+      <w:r>
+        <w:rPr>
+          <w:iCs/>
+        </w:rPr>
+        <w:t xml:space="preserve">This tight coupling means adding a new type of printer would require changes to </w:t>
       </w:r>
       <w:r>
         <w:rPr>
@@ -397,7 +369,7 @@
                     <pic:cNvPicPr/>
                   </pic:nvPicPr>
                   <pic:blipFill>
-                    <a:blip r:embed="rId8" cstate="print">
+                    <a:blip r:embed="rId9" cstate="print">
                       <a:extLst>
                         <a:ext uri="{28A0092B-C50C-407E-A947-70E740481C1C}">
                           <a14:useLocalDpi xmlns:a14="http://schemas.microsoft.com/office/drawing/2010/main" val="0"/>
@@ -425,11 +397,664 @@
       </w:r>
     </w:p>
     <w:p/>
+    <w:p/>
+    <w:p>
+      <w:pPr>
+        <w:pStyle w:val="Heading3"/>
+      </w:pPr>
+      <w:r>
+        <w:t>Menu Options</w:t>
+      </w:r>
+    </w:p>
+    <w:p/>
+    <w:tbl>
+      <w:tblPr>
+        <w:tblStyle w:val="PlainTable1"/>
+        <w:tblW w:w="0" w:type="auto"/>
+        <w:tblLook w:val="04A0" w:firstRow="1" w:lastRow="0" w:firstColumn="1" w:lastColumn="0" w:noHBand="0" w:noVBand="1"/>
+      </w:tblPr>
+      <w:tblGrid>
+        <w:gridCol w:w="3005"/>
+        <w:gridCol w:w="3005"/>
+        <w:gridCol w:w="3006"/>
+      </w:tblGrid>
+      <w:tr>
+        <w:trPr>
+          <w:cnfStyle w:val="100000000000" w:firstRow="1" w:lastRow="0" w:firstColumn="0" w:lastColumn="0" w:oddVBand="0" w:evenVBand="0" w:oddHBand="0" w:evenHBand="0" w:firstRowFirstColumn="0" w:firstRowLastColumn="0" w:lastRowFirstColumn="0" w:lastRowLastColumn="0"/>
+          <w:trHeight w:val="494"/>
+        </w:trPr>
+        <w:tc>
+          <w:tcPr>
+            <w:cnfStyle w:val="001000000000" w:firstRow="0" w:lastRow="0" w:firstColumn="1" w:lastColumn="0" w:oddVBand="0" w:evenVBand="0" w:oddHBand="0" w:evenHBand="0" w:firstRowFirstColumn="0" w:firstRowLastColumn="0" w:lastRowFirstColumn="0" w:lastRowLastColumn="0"/>
+            <w:tcW w:w="3005" w:type="dxa"/>
+          </w:tcPr>
+          <w:p>
+            <w:r>
+              <w:t>Menu Option</w:t>
+            </w:r>
+          </w:p>
+        </w:tc>
+        <w:tc>
+          <w:tcPr>
+            <w:tcW w:w="3005" w:type="dxa"/>
+          </w:tcPr>
+          <w:p>
+            <w:pPr>
+              <w:cnfStyle w:val="100000000000" w:firstRow="1" w:lastRow="0" w:firstColumn="0" w:lastColumn="0" w:oddVBand="0" w:evenVBand="0" w:oddHBand="0" w:evenHBand="0" w:firstRowFirstColumn="0" w:firstRowLastColumn="0" w:lastRowFirstColumn="0" w:lastRowLastColumn="0"/>
+            </w:pPr>
+            <w:r>
+              <w:t>Explanation</w:t>
+            </w:r>
+          </w:p>
+        </w:tc>
+        <w:tc>
+          <w:tcPr>
+            <w:tcW w:w="3006" w:type="dxa"/>
+          </w:tcPr>
+          <w:p>
+            <w:pPr>
+              <w:cnfStyle w:val="100000000000" w:firstRow="1" w:lastRow="0" w:firstColumn="0" w:lastColumn="0" w:oddVBand="0" w:evenVBand="0" w:oddHBand="0" w:evenHBand="0" w:firstRowFirstColumn="0" w:firstRowLastColumn="0" w:lastRowFirstColumn="0" w:lastRowLastColumn="0"/>
+            </w:pPr>
+            <w:r>
+              <w:t>Dependent Classes</w:t>
+            </w:r>
+          </w:p>
+        </w:tc>
+      </w:tr>
+      <w:tr>
+        <w:trPr>
+          <w:cnfStyle w:val="000000100000" w:firstRow="0" w:lastRow="0" w:firstColumn="0" w:lastColumn="0" w:oddVBand="0" w:evenVBand="0" w:oddHBand="1" w:evenHBand="0" w:firstRowFirstColumn="0" w:firstRowLastColumn="0" w:lastRowFirstColumn="0" w:lastRowLastColumn="0"/>
+        </w:trPr>
+        <w:tc>
+          <w:tcPr>
+            <w:cnfStyle w:val="001000000000" w:firstRow="0" w:lastRow="0" w:firstColumn="1" w:lastColumn="0" w:oddVBand="0" w:evenVBand="0" w:oddHBand="0" w:evenHBand="0" w:firstRowFirstColumn="0" w:firstRowLastColumn="0" w:lastRowFirstColumn="0" w:lastRowLastColumn="0"/>
+            <w:tcW w:w="3005" w:type="dxa"/>
+          </w:tcPr>
+          <w:p>
+            <w:pPr>
+              <w:rPr>
+                <w:b w:val="0"/>
+                <w:bCs w:val="0"/>
+              </w:rPr>
+            </w:pPr>
+            <w:r>
+              <w:rPr>
+                <w:b w:val="0"/>
+                <w:bCs w:val="0"/>
+              </w:rPr>
+              <w:t xml:space="preserve">(1) </w:t>
+            </w:r>
+            <w:r>
+              <w:rPr>
+                <w:b w:val="0"/>
+                <w:bCs w:val="0"/>
+              </w:rPr>
+              <w:t>Add new Print Task</w:t>
+            </w:r>
+          </w:p>
+        </w:tc>
+        <w:tc>
+          <w:tcPr>
+            <w:tcW w:w="3005" w:type="dxa"/>
+          </w:tcPr>
+          <w:p>
+            <w:pPr>
+              <w:cnfStyle w:val="000000100000" w:firstRow="0" w:lastRow="0" w:firstColumn="0" w:lastColumn="0" w:oddVBand="0" w:evenVBand="0" w:oddHBand="1" w:evenHBand="0" w:firstRowFirstColumn="0" w:firstRowLastColumn="0" w:lastRowFirstColumn="0" w:lastRowLastColumn="0"/>
+            </w:pPr>
+            <w:r>
+              <w:t>Allows the user to add a new print task by selecting a print, filament type, and colors</w:t>
+            </w:r>
+          </w:p>
+        </w:tc>
+        <w:tc>
+          <w:tcPr>
+            <w:tcW w:w="3006" w:type="dxa"/>
+          </w:tcPr>
+          <w:p>
+            <w:pPr>
+              <w:pStyle w:val="Subtitle"/>
+              <w:cnfStyle w:val="000000100000" w:firstRow="0" w:lastRow="0" w:firstColumn="0" w:lastColumn="0" w:oddVBand="0" w:evenVBand="0" w:oddHBand="1" w:evenHBand="0" w:firstRowFirstColumn="0" w:firstRowLastColumn="0" w:lastRowFirstColumn="0" w:lastRowLastColumn="0"/>
+            </w:pPr>
+            <w:r>
+              <w:t>Print, FilamentType, Spool, PrinterManager</w:t>
+            </w:r>
+          </w:p>
+          <w:p>
+            <w:pPr>
+              <w:cnfStyle w:val="000000100000" w:firstRow="0" w:lastRow="0" w:firstColumn="0" w:lastColumn="0" w:oddVBand="0" w:evenVBand="0" w:oddHBand="1" w:evenHBand="0" w:firstRowFirstColumn="0" w:firstRowLastColumn="0" w:lastRowFirstColumn="0" w:lastRowLastColumn="0"/>
+            </w:pPr>
+          </w:p>
+        </w:tc>
+      </w:tr>
+      <w:tr>
+        <w:tc>
+          <w:tcPr>
+            <w:cnfStyle w:val="001000000000" w:firstRow="0" w:lastRow="0" w:firstColumn="1" w:lastColumn="0" w:oddVBand="0" w:evenVBand="0" w:oddHBand="0" w:evenHBand="0" w:firstRowFirstColumn="0" w:firstRowLastColumn="0" w:lastRowFirstColumn="0" w:lastRowLastColumn="0"/>
+            <w:tcW w:w="3005" w:type="dxa"/>
+          </w:tcPr>
+          <w:p>
+            <w:pPr>
+              <w:rPr>
+                <w:b w:val="0"/>
+                <w:bCs w:val="0"/>
+              </w:rPr>
+            </w:pPr>
+            <w:r>
+              <w:rPr>
+                <w:b w:val="0"/>
+                <w:bCs w:val="0"/>
+              </w:rPr>
+              <w:t xml:space="preserve">(2) </w:t>
+            </w:r>
+            <w:r>
+              <w:rPr>
+                <w:b w:val="0"/>
+                <w:bCs w:val="0"/>
+              </w:rPr>
+              <w:t>Register printer completion</w:t>
+            </w:r>
+          </w:p>
+        </w:tc>
+        <w:tc>
+          <w:tcPr>
+            <w:tcW w:w="3005" w:type="dxa"/>
+          </w:tcPr>
+          <w:p>
+            <w:pPr>
+              <w:cnfStyle w:val="000000000000" w:firstRow="0" w:lastRow="0" w:firstColumn="0" w:lastColumn="0" w:oddVBand="0" w:evenVBand="0" w:oddHBand="0" w:evenHBand="0" w:firstRowFirstColumn="0" w:firstRowLastColumn="0" w:lastRowFirstColumn="0" w:lastRowLastColumn="0"/>
+            </w:pPr>
+            <w:r>
+              <w:t>Prompts user to select specific printer id that has completed print task</w:t>
+            </w:r>
+          </w:p>
+        </w:tc>
+        <w:tc>
+          <w:tcPr>
+            <w:tcW w:w="3006" w:type="dxa"/>
+          </w:tcPr>
+          <w:p>
+            <w:pPr>
+              <w:pStyle w:val="Subtitle"/>
+              <w:cnfStyle w:val="000000000000" w:firstRow="0" w:lastRow="0" w:firstColumn="0" w:lastColumn="0" w:oddVBand="0" w:evenVBand="0" w:oddHBand="0" w:evenHBand="0" w:firstRowFirstColumn="0" w:firstRowLastColumn="0" w:lastRowFirstColumn="0" w:lastRowLastColumn="0"/>
+            </w:pPr>
+            <w:r>
+              <w:t>Printer, PrintTask, PrinterManager</w:t>
+            </w:r>
+          </w:p>
+          <w:p>
+            <w:pPr>
+              <w:cnfStyle w:val="000000000000" w:firstRow="0" w:lastRow="0" w:firstColumn="0" w:lastColumn="0" w:oddVBand="0" w:evenVBand="0" w:oddHBand="0" w:evenHBand="0" w:firstRowFirstColumn="0" w:firstRowLastColumn="0" w:lastRowFirstColumn="0" w:lastRowLastColumn="0"/>
+            </w:pPr>
+          </w:p>
+        </w:tc>
+      </w:tr>
+      <w:tr>
+        <w:trPr>
+          <w:cnfStyle w:val="000000100000" w:firstRow="0" w:lastRow="0" w:firstColumn="0" w:lastColumn="0" w:oddVBand="0" w:evenVBand="0" w:oddHBand="1" w:evenHBand="0" w:firstRowFirstColumn="0" w:firstRowLastColumn="0" w:lastRowFirstColumn="0" w:lastRowLastColumn="0"/>
+        </w:trPr>
+        <w:tc>
+          <w:tcPr>
+            <w:cnfStyle w:val="001000000000" w:firstRow="0" w:lastRow="0" w:firstColumn="1" w:lastColumn="0" w:oddVBand="0" w:evenVBand="0" w:oddHBand="0" w:evenHBand="0" w:firstRowFirstColumn="0" w:firstRowLastColumn="0" w:lastRowFirstColumn="0" w:lastRowLastColumn="0"/>
+            <w:tcW w:w="3005" w:type="dxa"/>
+          </w:tcPr>
+          <w:p>
+            <w:pPr>
+              <w:rPr>
+                <w:b w:val="0"/>
+                <w:bCs w:val="0"/>
+              </w:rPr>
+            </w:pPr>
+            <w:r>
+              <w:rPr>
+                <w:b w:val="0"/>
+                <w:bCs w:val="0"/>
+              </w:rPr>
+              <w:t>(3) Register printer failure</w:t>
+            </w:r>
+          </w:p>
+        </w:tc>
+        <w:tc>
+          <w:tcPr>
+            <w:tcW w:w="3005" w:type="dxa"/>
+          </w:tcPr>
+          <w:p>
+            <w:pPr>
+              <w:cnfStyle w:val="000000100000" w:firstRow="0" w:lastRow="0" w:firstColumn="0" w:lastColumn="0" w:oddVBand="0" w:evenVBand="0" w:oddHBand="1" w:evenHBand="0" w:firstRowFirstColumn="0" w:firstRowLastColumn="0" w:lastRowFirstColumn="0" w:lastRowLastColumn="0"/>
+            </w:pPr>
+            <w:r>
+              <w:t>Prompts user to select specific printer id that has completed print task</w:t>
+            </w:r>
+          </w:p>
+        </w:tc>
+        <w:tc>
+          <w:tcPr>
+            <w:tcW w:w="3006" w:type="dxa"/>
+          </w:tcPr>
+          <w:p>
+            <w:pPr>
+              <w:pStyle w:val="Subtitle"/>
+              <w:cnfStyle w:val="000000100000" w:firstRow="0" w:lastRow="0" w:firstColumn="0" w:lastColumn="0" w:oddVBand="0" w:evenVBand="0" w:oddHBand="1" w:evenHBand="0" w:firstRowFirstColumn="0" w:firstRowLastColumn="0" w:lastRowFirstColumn="0" w:lastRowLastColumn="0"/>
+            </w:pPr>
+            <w:r>
+              <w:t>Printer, PrintTask, PrinterManager</w:t>
+            </w:r>
+          </w:p>
+          <w:p>
+            <w:pPr>
+              <w:cnfStyle w:val="000000100000" w:firstRow="0" w:lastRow="0" w:firstColumn="0" w:lastColumn="0" w:oddVBand="0" w:evenVBand="0" w:oddHBand="1" w:evenHBand="0" w:firstRowFirstColumn="0" w:firstRowLastColumn="0" w:lastRowFirstColumn="0" w:lastRowLastColumn="0"/>
+            </w:pPr>
+          </w:p>
+        </w:tc>
+      </w:tr>
+      <w:tr>
+        <w:tc>
+          <w:tcPr>
+            <w:cnfStyle w:val="001000000000" w:firstRow="0" w:lastRow="0" w:firstColumn="1" w:lastColumn="0" w:oddVBand="0" w:evenVBand="0" w:oddHBand="0" w:evenHBand="0" w:firstRowFirstColumn="0" w:firstRowLastColumn="0" w:lastRowFirstColumn="0" w:lastRowLastColumn="0"/>
+            <w:tcW w:w="3005" w:type="dxa"/>
+          </w:tcPr>
+          <w:p>
+            <w:pPr>
+              <w:rPr>
+                <w:b w:val="0"/>
+                <w:bCs w:val="0"/>
+              </w:rPr>
+            </w:pPr>
+            <w:r>
+              <w:rPr>
+                <w:b w:val="0"/>
+                <w:bCs w:val="0"/>
+              </w:rPr>
+              <w:t xml:space="preserve">(4) </w:t>
+            </w:r>
+            <w:r>
+              <w:rPr>
+                <w:b w:val="0"/>
+                <w:bCs w:val="0"/>
+              </w:rPr>
+              <w:t>Change printing style</w:t>
+            </w:r>
+          </w:p>
+          <w:p>
+            <w:pPr>
+              <w:rPr>
+                <w:b w:val="0"/>
+                <w:bCs w:val="0"/>
+              </w:rPr>
+            </w:pPr>
+          </w:p>
+        </w:tc>
+        <w:tc>
+          <w:tcPr>
+            <w:tcW w:w="3005" w:type="dxa"/>
+          </w:tcPr>
+          <w:p>
+            <w:pPr>
+              <w:cnfStyle w:val="000000000000" w:firstRow="0" w:lastRow="0" w:firstColumn="0" w:lastColumn="0" w:oddVBand="0" w:evenVBand="0" w:oddHBand="0" w:evenHBand="0" w:firstRowFirstColumn="0" w:firstRowLastColumn="0" w:lastRowFirstColumn="0" w:lastRowLastColumn="0"/>
+            </w:pPr>
+            <w:r>
+              <w:t>Prompts user to select new print strategy, but actually does not do anything. Was left purposefully to add this feature in future</w:t>
+            </w:r>
+          </w:p>
+        </w:tc>
+        <w:tc>
+          <w:tcPr>
+            <w:tcW w:w="3006" w:type="dxa"/>
+          </w:tcPr>
+          <w:p>
+            <w:pPr>
+              <w:cnfStyle w:val="000000000000" w:firstRow="0" w:lastRow="0" w:firstColumn="0" w:lastColumn="0" w:oddVBand="0" w:evenVBand="0" w:oddHBand="0" w:evenHBand="0" w:firstRowFirstColumn="0" w:firstRowLastColumn="0" w:lastRowFirstColumn="0" w:lastRowLastColumn="0"/>
+            </w:pPr>
+            <w:r>
+              <w:t>None</w:t>
+            </w:r>
+          </w:p>
+        </w:tc>
+      </w:tr>
+      <w:tr>
+        <w:trPr>
+          <w:cnfStyle w:val="000000100000" w:firstRow="0" w:lastRow="0" w:firstColumn="0" w:lastColumn="0" w:oddVBand="0" w:evenVBand="0" w:oddHBand="1" w:evenHBand="0" w:firstRowFirstColumn="0" w:firstRowLastColumn="0" w:lastRowFirstColumn="0" w:lastRowLastColumn="0"/>
+        </w:trPr>
+        <w:tc>
+          <w:tcPr>
+            <w:cnfStyle w:val="001000000000" w:firstRow="0" w:lastRow="0" w:firstColumn="1" w:lastColumn="0" w:oddVBand="0" w:evenVBand="0" w:oddHBand="0" w:evenHBand="0" w:firstRowFirstColumn="0" w:firstRowLastColumn="0" w:lastRowFirstColumn="0" w:lastRowLastColumn="0"/>
+            <w:tcW w:w="3005" w:type="dxa"/>
+          </w:tcPr>
+          <w:p>
+            <w:pPr>
+              <w:rPr>
+                <w:b w:val="0"/>
+                <w:bCs w:val="0"/>
+              </w:rPr>
+            </w:pPr>
+            <w:r>
+              <w:rPr>
+                <w:b w:val="0"/>
+                <w:bCs w:val="0"/>
+              </w:rPr>
+              <w:lastRenderedPageBreak/>
+              <w:t xml:space="preserve">(5) Start print queue </w:t>
+            </w:r>
+          </w:p>
+        </w:tc>
+        <w:tc>
+          <w:tcPr>
+            <w:tcW w:w="3005" w:type="dxa"/>
+          </w:tcPr>
+          <w:p>
+            <w:pPr>
+              <w:cnfStyle w:val="000000100000" w:firstRow="0" w:lastRow="0" w:firstColumn="0" w:lastColumn="0" w:oddVBand="0" w:evenVBand="0" w:oddHBand="1" w:evenHBand="0" w:firstRowFirstColumn="0" w:firstRowLastColumn="0" w:lastRowFirstColumn="0" w:lastRowLastColumn="0"/>
+            </w:pPr>
+            <w:r>
+              <w:t>Starts the initial print queue managed by the PrinterManager</w:t>
+            </w:r>
+          </w:p>
+          <w:p>
+            <w:pPr>
+              <w:cnfStyle w:val="000000100000" w:firstRow="0" w:lastRow="0" w:firstColumn="0" w:lastColumn="0" w:oddVBand="0" w:evenVBand="0" w:oddHBand="1" w:evenHBand="0" w:firstRowFirstColumn="0" w:firstRowLastColumn="0" w:lastRowFirstColumn="0" w:lastRowLastColumn="0"/>
+            </w:pPr>
+          </w:p>
+        </w:tc>
+        <w:tc>
+          <w:tcPr>
+            <w:tcW w:w="3006" w:type="dxa"/>
+          </w:tcPr>
+          <w:p>
+            <w:pPr>
+              <w:cnfStyle w:val="000000100000" w:firstRow="0" w:lastRow="0" w:firstColumn="0" w:lastColumn="0" w:oddVBand="0" w:evenVBand="0" w:oddHBand="1" w:evenHBand="0" w:firstRowFirstColumn="0" w:firstRowLastColumn="0" w:lastRowFirstColumn="0" w:lastRowLastColumn="0"/>
+            </w:pPr>
+            <w:r>
+              <w:rPr>
+                <w:rStyle w:val="SubtitleChar"/>
+              </w:rPr>
+              <w:t>PrinterManager</w:t>
+            </w:r>
+          </w:p>
+        </w:tc>
+      </w:tr>
+      <w:tr>
+        <w:tc>
+          <w:tcPr>
+            <w:cnfStyle w:val="001000000000" w:firstRow="0" w:lastRow="0" w:firstColumn="1" w:lastColumn="0" w:oddVBand="0" w:evenVBand="0" w:oddHBand="0" w:evenHBand="0" w:firstRowFirstColumn="0" w:firstRowLastColumn="0" w:lastRowFirstColumn="0" w:lastRowLastColumn="0"/>
+            <w:tcW w:w="3005" w:type="dxa"/>
+          </w:tcPr>
+          <w:p>
+            <w:r>
+              <w:rPr>
+                <w:b w:val="0"/>
+                <w:bCs w:val="0"/>
+              </w:rPr>
+              <w:t xml:space="preserve">(6) </w:t>
+            </w:r>
+            <w:r>
+              <w:rPr>
+                <w:b w:val="0"/>
+                <w:bCs w:val="0"/>
+              </w:rPr>
+              <w:t xml:space="preserve">Show prints </w:t>
+            </w:r>
+          </w:p>
+          <w:p>
+            <w:pPr>
+              <w:rPr>
+                <w:b w:val="0"/>
+                <w:bCs w:val="0"/>
+              </w:rPr>
+            </w:pPr>
+          </w:p>
+        </w:tc>
+        <w:tc>
+          <w:tcPr>
+            <w:tcW w:w="3005" w:type="dxa"/>
+          </w:tcPr>
+          <w:p>
+            <w:pPr>
+              <w:cnfStyle w:val="000000000000" w:firstRow="0" w:lastRow="0" w:firstColumn="0" w:lastColumn="0" w:oddVBand="0" w:evenVBand="0" w:oddHBand="0" w:evenHBand="0" w:firstRowFirstColumn="0" w:firstRowLastColumn="0" w:lastRowFirstColumn="0" w:lastRowLastColumn="0"/>
+            </w:pPr>
+            <w:r>
+              <w:t>Displays all available prints | Print, PrinterManager</w:t>
+            </w:r>
+          </w:p>
+        </w:tc>
+        <w:tc>
+          <w:tcPr>
+            <w:tcW w:w="3006" w:type="dxa"/>
+          </w:tcPr>
+          <w:p>
+            <w:pPr>
+              <w:pStyle w:val="Subtitle"/>
+              <w:cnfStyle w:val="000000000000" w:firstRow="0" w:lastRow="0" w:firstColumn="0" w:lastColumn="0" w:oddVBand="0" w:evenVBand="0" w:oddHBand="0" w:evenHBand="0" w:firstRowFirstColumn="0" w:firstRowLastColumn="0" w:lastRowFirstColumn="0" w:lastRowLastColumn="0"/>
+            </w:pPr>
+            <w:r>
+              <w:t>Print, PrinterManager</w:t>
+            </w:r>
+          </w:p>
+        </w:tc>
+      </w:tr>
+      <w:tr>
+        <w:trPr>
+          <w:cnfStyle w:val="000000100000" w:firstRow="0" w:lastRow="0" w:firstColumn="0" w:lastColumn="0" w:oddVBand="0" w:evenVBand="0" w:oddHBand="1" w:evenHBand="0" w:firstRowFirstColumn="0" w:firstRowLastColumn="0" w:lastRowFirstColumn="0" w:lastRowLastColumn="0"/>
+        </w:trPr>
+        <w:tc>
+          <w:tcPr>
+            <w:cnfStyle w:val="001000000000" w:firstRow="0" w:lastRow="0" w:firstColumn="1" w:lastColumn="0" w:oddVBand="0" w:evenVBand="0" w:oddHBand="0" w:evenHBand="0" w:firstRowFirstColumn="0" w:firstRowLastColumn="0" w:lastRowFirstColumn="0" w:lastRowLastColumn="0"/>
+            <w:tcW w:w="3005" w:type="dxa"/>
+          </w:tcPr>
+          <w:p>
+            <w:pPr>
+              <w:rPr>
+                <w:b w:val="0"/>
+                <w:bCs w:val="0"/>
+              </w:rPr>
+            </w:pPr>
+            <w:r>
+              <w:rPr>
+                <w:b w:val="0"/>
+                <w:bCs w:val="0"/>
+              </w:rPr>
+              <w:t>(7) Show printers</w:t>
+            </w:r>
+          </w:p>
+        </w:tc>
+        <w:tc>
+          <w:tcPr>
+            <w:tcW w:w="3005" w:type="dxa"/>
+          </w:tcPr>
+          <w:p>
+            <w:pPr>
+              <w:cnfStyle w:val="000000100000" w:firstRow="0" w:lastRow="0" w:firstColumn="0" w:lastColumn="0" w:oddVBand="0" w:evenVBand="0" w:oddHBand="1" w:evenHBand="0" w:firstRowFirstColumn="0" w:firstRowLastColumn="0" w:lastRowFirstColumn="0" w:lastRowLastColumn="0"/>
+            </w:pPr>
+            <w:r>
+              <w:t>Displays all available printers and their current tasks</w:t>
+            </w:r>
+          </w:p>
+        </w:tc>
+        <w:tc>
+          <w:tcPr>
+            <w:tcW w:w="3006" w:type="dxa"/>
+          </w:tcPr>
+          <w:p>
+            <w:pPr>
+              <w:pStyle w:val="Subtitle"/>
+              <w:cnfStyle w:val="000000100000" w:firstRow="0" w:lastRow="0" w:firstColumn="0" w:lastColumn="0" w:oddVBand="0" w:evenVBand="0" w:oddHBand="1" w:evenHBand="0" w:firstRowFirstColumn="0" w:firstRowLastColumn="0" w:lastRowFirstColumn="0" w:lastRowLastColumn="0"/>
+            </w:pPr>
+            <w:r>
+              <w:t>Printer, PrintTask, PrinterManager</w:t>
+            </w:r>
+          </w:p>
+        </w:tc>
+      </w:tr>
+      <w:tr>
+        <w:tc>
+          <w:tcPr>
+            <w:cnfStyle w:val="001000000000" w:firstRow="0" w:lastRow="0" w:firstColumn="1" w:lastColumn="0" w:oddVBand="0" w:evenVBand="0" w:oddHBand="0" w:evenHBand="0" w:firstRowFirstColumn="0" w:firstRowLastColumn="0" w:lastRowFirstColumn="0" w:lastRowLastColumn="0"/>
+            <w:tcW w:w="3005" w:type="dxa"/>
+          </w:tcPr>
+          <w:p>
+            <w:pPr>
+              <w:rPr>
+                <w:b w:val="0"/>
+                <w:bCs w:val="0"/>
+              </w:rPr>
+            </w:pPr>
+            <w:r>
+              <w:rPr>
+                <w:b w:val="0"/>
+                <w:bCs w:val="0"/>
+              </w:rPr>
+              <w:t>(8) Show spools</w:t>
+            </w:r>
+          </w:p>
+        </w:tc>
+        <w:tc>
+          <w:tcPr>
+            <w:tcW w:w="3005" w:type="dxa"/>
+          </w:tcPr>
+          <w:p>
+            <w:pPr>
+              <w:cnfStyle w:val="000000000000" w:firstRow="0" w:lastRow="0" w:firstColumn="0" w:lastColumn="0" w:oddVBand="0" w:evenVBand="0" w:oddHBand="0" w:evenHBand="0" w:firstRowFirstColumn="0" w:firstRowLastColumn="0" w:lastRowFirstColumn="0" w:lastRowLastColumn="0"/>
+            </w:pPr>
+            <w:r>
+              <w:t>Displays all available spools</w:t>
+            </w:r>
+          </w:p>
+        </w:tc>
+        <w:tc>
+          <w:tcPr>
+            <w:tcW w:w="3006" w:type="dxa"/>
+          </w:tcPr>
+          <w:p>
+            <w:pPr>
+              <w:pStyle w:val="Subtitle"/>
+              <w:cnfStyle w:val="000000000000" w:firstRow="0" w:lastRow="0" w:firstColumn="0" w:lastColumn="0" w:oddVBand="0" w:evenVBand="0" w:oddHBand="0" w:evenHBand="0" w:firstRowFirstColumn="0" w:firstRowLastColumn="0" w:lastRowFirstColumn="0" w:lastRowLastColumn="0"/>
+            </w:pPr>
+            <w:r>
+              <w:t>Spool, PrinterManager</w:t>
+            </w:r>
+          </w:p>
+        </w:tc>
+      </w:tr>
+      <w:tr>
+        <w:trPr>
+          <w:cnfStyle w:val="000000100000" w:firstRow="0" w:lastRow="0" w:firstColumn="0" w:lastColumn="0" w:oddVBand="0" w:evenVBand="0" w:oddHBand="1" w:evenHBand="0" w:firstRowFirstColumn="0" w:firstRowLastColumn="0" w:lastRowFirstColumn="0" w:lastRowLastColumn="0"/>
+        </w:trPr>
+        <w:tc>
+          <w:tcPr>
+            <w:cnfStyle w:val="001000000000" w:firstRow="0" w:lastRow="0" w:firstColumn="1" w:lastColumn="0" w:oddVBand="0" w:evenVBand="0" w:oddHBand="0" w:evenHBand="0" w:firstRowFirstColumn="0" w:firstRowLastColumn="0" w:lastRowFirstColumn="0" w:lastRowLastColumn="0"/>
+            <w:tcW w:w="3005" w:type="dxa"/>
+          </w:tcPr>
+          <w:p>
+            <w:pPr>
+              <w:rPr>
+                <w:b w:val="0"/>
+                <w:bCs w:val="0"/>
+              </w:rPr>
+            </w:pPr>
+            <w:r>
+              <w:rPr>
+                <w:b w:val="0"/>
+                <w:bCs w:val="0"/>
+              </w:rPr>
+              <w:t>(9) Show pending tasks</w:t>
+            </w:r>
+          </w:p>
+        </w:tc>
+        <w:tc>
+          <w:tcPr>
+            <w:tcW w:w="3005" w:type="dxa"/>
+          </w:tcPr>
+          <w:p>
+            <w:pPr>
+              <w:cnfStyle w:val="000000100000" w:firstRow="0" w:lastRow="0" w:firstColumn="0" w:lastColumn="0" w:oddVBand="0" w:evenVBand="0" w:oddHBand="1" w:evenHBand="0" w:firstRowFirstColumn="0" w:firstRowLastColumn="0" w:lastRowFirstColumn="0" w:lastRowLastColumn="0"/>
+            </w:pPr>
+            <w:r>
+              <w:t>Gets all print tasks from printer manager and displays them</w:t>
+            </w:r>
+          </w:p>
+        </w:tc>
+        <w:tc>
+          <w:tcPr>
+            <w:tcW w:w="3006" w:type="dxa"/>
+          </w:tcPr>
+          <w:p>
+            <w:pPr>
+              <w:pStyle w:val="Subtitle"/>
+              <w:cnfStyle w:val="000000100000" w:firstRow="0" w:lastRow="0" w:firstColumn="0" w:lastColumn="0" w:oddVBand="0" w:evenVBand="0" w:oddHBand="1" w:evenHBand="0" w:firstRowFirstColumn="0" w:firstRowLastColumn="0" w:lastRowFirstColumn="0" w:lastRowLastColumn="0"/>
+            </w:pPr>
+            <w:r>
+              <w:t>PrintTask, PrinterManager</w:t>
+            </w:r>
+          </w:p>
+        </w:tc>
+      </w:tr>
+      <w:tr>
+        <w:tc>
+          <w:tcPr>
+            <w:cnfStyle w:val="001000000000" w:firstRow="0" w:lastRow="0" w:firstColumn="1" w:lastColumn="0" w:oddVBand="0" w:evenVBand="0" w:oddHBand="0" w:evenHBand="0" w:firstRowFirstColumn="0" w:firstRowLastColumn="0" w:lastRowFirstColumn="0" w:lastRowLastColumn="0"/>
+            <w:tcW w:w="3005" w:type="dxa"/>
+          </w:tcPr>
+          <w:p>
+            <w:pPr>
+              <w:rPr>
+                <w:b w:val="0"/>
+                <w:bCs w:val="0"/>
+              </w:rPr>
+            </w:pPr>
+            <w:r>
+              <w:rPr>
+                <w:b w:val="0"/>
+                <w:bCs w:val="0"/>
+              </w:rPr>
+              <w:t>(0) Exit</w:t>
+            </w:r>
+          </w:p>
+        </w:tc>
+        <w:tc>
+          <w:tcPr>
+            <w:tcW w:w="3005" w:type="dxa"/>
+          </w:tcPr>
+          <w:p>
+            <w:pPr>
+              <w:cnfStyle w:val="000000000000" w:firstRow="0" w:lastRow="0" w:firstColumn="0" w:lastColumn="0" w:oddVBand="0" w:evenVBand="0" w:oddHBand="0" w:evenHBand="0" w:firstRowFirstColumn="0" w:firstRowLastColumn="0" w:lastRowFirstColumn="0" w:lastRowLastColumn="0"/>
+            </w:pPr>
+            <w:r>
+              <w:t>Stops the infinite loop for reading user input and closes application</w:t>
+            </w:r>
+          </w:p>
+        </w:tc>
+        <w:tc>
+          <w:tcPr>
+            <w:tcW w:w="3006" w:type="dxa"/>
+          </w:tcPr>
+          <w:p>
+            <w:pPr>
+              <w:pStyle w:val="Subtitle"/>
+              <w:cnfStyle w:val="000000000000" w:firstRow="0" w:lastRow="0" w:firstColumn="0" w:lastColumn="0" w:oddVBand="0" w:evenVBand="0" w:oddHBand="0" w:evenHBand="0" w:firstRowFirstColumn="0" w:firstRowLastColumn="0" w:lastRowFirstColumn="0" w:lastRowLastColumn="0"/>
+            </w:pPr>
+            <w:r>
+              <w:t>None</w:t>
+            </w:r>
+          </w:p>
+        </w:tc>
+      </w:tr>
+    </w:tbl>
+    <w:p>
+      <w:pPr>
+        <w:rPr>
+          <w:color w:val="2F5496" w:themeColor="accent1" w:themeShade="BF"/>
+          <w:sz w:val="26"/>
+          <w:szCs w:val="26"/>
+        </w:rPr>
+      </w:pPr>
+      <w:r>
+        <w:br w:type="page"/>
+      </w:r>
+    </w:p>
     <w:p>
       <w:pPr>
         <w:pStyle w:val="Heading2"/>
       </w:pPr>
       <w:r>
+        <w:lastRenderedPageBreak/>
         <w:t>1.2 Code smells</w:t>
       </w:r>
     </w:p>
@@ -1210,6 +1835,7 @@
           <w:i/>
           <w:iCs/>
         </w:rPr>
+        <w:lastRenderedPageBreak/>
         <w:t xml:space="preserve">What’s wrong: </w:t>
       </w:r>
       <w:r>
@@ -1615,7 +2241,6 @@
           <w:i/>
           <w:iCs/>
         </w:rPr>
-        <w:lastRenderedPageBreak/>
         <w:t xml:space="preserve">Name of code smell: </w:t>
       </w:r>
       <w:r>
@@ -1860,6 +2485,10 @@
     <w:p/>
     <w:p>
       <w:r>
+        <w:rPr>
+          <w:noProof/>
+        </w:rPr>
+        <w:lastRenderedPageBreak/>
         <w:drawing>
           <wp:inline distT="0" distB="0" distL="0" distR="0" wp14:anchorId="45AA9C18" wp14:editId="28D8948B">
             <wp:extent cx="2571779" cy="4198374"/>
@@ -1876,7 +2505,7 @@
                     <pic:cNvPicPr/>
                   </pic:nvPicPr>
                   <pic:blipFill>
-                    <a:blip r:embed="rId9"/>
+                    <a:blip r:embed="rId10"/>
                     <a:stretch>
                       <a:fillRect/>
                     </a:stretch>
@@ -5137,6 +5766,547 @@
       <w:color w:val="2F5496" w:themeColor="accent1" w:themeShade="BF"/>
     </w:rPr>
   </w:style>
+  <w:style w:type="table" w:styleId="TableGrid">
+    <w:name w:val="Table Grid"/>
+    <w:basedOn w:val="TableNormal"/>
+    <w:uiPriority w:val="39"/>
+    <w:rsid w:val="00EE6255"/>
+    <w:tblPr>
+      <w:tblBorders>
+        <w:top w:val="single" w:sz="4" w:space="0" w:color="auto"/>
+        <w:left w:val="single" w:sz="4" w:space="0" w:color="auto"/>
+        <w:bottom w:val="single" w:sz="4" w:space="0" w:color="auto"/>
+        <w:right w:val="single" w:sz="4" w:space="0" w:color="auto"/>
+        <w:insideH w:val="single" w:sz="4" w:space="0" w:color="auto"/>
+        <w:insideV w:val="single" w:sz="4" w:space="0" w:color="auto"/>
+      </w:tblBorders>
+    </w:tblPr>
+  </w:style>
+  <w:style w:type="table" w:styleId="GridTable1Light-Accent1">
+    <w:name w:val="Grid Table 1 Light Accent 1"/>
+    <w:basedOn w:val="TableNormal"/>
+    <w:uiPriority w:val="46"/>
+    <w:rsid w:val="00EE6255"/>
+    <w:tblPr>
+      <w:tblStyleRowBandSize w:val="1"/>
+      <w:tblStyleColBandSize w:val="1"/>
+      <w:tblBorders>
+        <w:top w:val="single" w:sz="4" w:space="0" w:color="B4C6E7" w:themeColor="accent1" w:themeTint="66"/>
+        <w:left w:val="single" w:sz="4" w:space="0" w:color="B4C6E7" w:themeColor="accent1" w:themeTint="66"/>
+        <w:bottom w:val="single" w:sz="4" w:space="0" w:color="B4C6E7" w:themeColor="accent1" w:themeTint="66"/>
+        <w:right w:val="single" w:sz="4" w:space="0" w:color="B4C6E7" w:themeColor="accent1" w:themeTint="66"/>
+        <w:insideH w:val="single" w:sz="4" w:space="0" w:color="B4C6E7" w:themeColor="accent1" w:themeTint="66"/>
+        <w:insideV w:val="single" w:sz="4" w:space="0" w:color="B4C6E7" w:themeColor="accent1" w:themeTint="66"/>
+      </w:tblBorders>
+    </w:tblPr>
+    <w:tblStylePr w:type="firstRow">
+      <w:rPr>
+        <w:b/>
+        <w:bCs/>
+      </w:rPr>
+      <w:tblPr/>
+      <w:tcPr>
+        <w:tcBorders>
+          <w:bottom w:val="single" w:sz="12" w:space="0" w:color="8EAADB" w:themeColor="accent1" w:themeTint="99"/>
+        </w:tcBorders>
+      </w:tcPr>
+    </w:tblStylePr>
+    <w:tblStylePr w:type="lastRow">
+      <w:rPr>
+        <w:b/>
+        <w:bCs/>
+      </w:rPr>
+      <w:tblPr/>
+      <w:tcPr>
+        <w:tcBorders>
+          <w:top w:val="double" w:sz="2" w:space="0" w:color="8EAADB" w:themeColor="accent1" w:themeTint="99"/>
+        </w:tcBorders>
+      </w:tcPr>
+    </w:tblStylePr>
+    <w:tblStylePr w:type="firstCol">
+      <w:rPr>
+        <w:b/>
+        <w:bCs/>
+      </w:rPr>
+    </w:tblStylePr>
+    <w:tblStylePr w:type="lastCol">
+      <w:rPr>
+        <w:b/>
+        <w:bCs/>
+      </w:rPr>
+    </w:tblStylePr>
+  </w:style>
+  <w:style w:type="table" w:styleId="GridTable1Light">
+    <w:name w:val="Grid Table 1 Light"/>
+    <w:basedOn w:val="TableNormal"/>
+    <w:uiPriority w:val="46"/>
+    <w:rsid w:val="00EE6255"/>
+    <w:tblPr>
+      <w:tblStyleRowBandSize w:val="1"/>
+      <w:tblStyleColBandSize w:val="1"/>
+      <w:tblBorders>
+        <w:top w:val="single" w:sz="4" w:space="0" w:color="999999" w:themeColor="text1" w:themeTint="66"/>
+        <w:left w:val="single" w:sz="4" w:space="0" w:color="999999" w:themeColor="text1" w:themeTint="66"/>
+        <w:bottom w:val="single" w:sz="4" w:space="0" w:color="999999" w:themeColor="text1" w:themeTint="66"/>
+        <w:right w:val="single" w:sz="4" w:space="0" w:color="999999" w:themeColor="text1" w:themeTint="66"/>
+        <w:insideH w:val="single" w:sz="4" w:space="0" w:color="999999" w:themeColor="text1" w:themeTint="66"/>
+        <w:insideV w:val="single" w:sz="4" w:space="0" w:color="999999" w:themeColor="text1" w:themeTint="66"/>
+      </w:tblBorders>
+    </w:tblPr>
+    <w:tblStylePr w:type="firstRow">
+      <w:rPr>
+        <w:b/>
+        <w:bCs/>
+      </w:rPr>
+      <w:tblPr/>
+      <w:tcPr>
+        <w:tcBorders>
+          <w:bottom w:val="single" w:sz="12" w:space="0" w:color="666666" w:themeColor="text1" w:themeTint="99"/>
+        </w:tcBorders>
+      </w:tcPr>
+    </w:tblStylePr>
+    <w:tblStylePr w:type="lastRow">
+      <w:rPr>
+        <w:b/>
+        <w:bCs/>
+      </w:rPr>
+      <w:tblPr/>
+      <w:tcPr>
+        <w:tcBorders>
+          <w:top w:val="double" w:sz="2" w:space="0" w:color="666666" w:themeColor="text1" w:themeTint="99"/>
+        </w:tcBorders>
+      </w:tcPr>
+    </w:tblStylePr>
+    <w:tblStylePr w:type="firstCol">
+      <w:rPr>
+        <w:b/>
+        <w:bCs/>
+      </w:rPr>
+    </w:tblStylePr>
+    <w:tblStylePr w:type="lastCol">
+      <w:rPr>
+        <w:b/>
+        <w:bCs/>
+      </w:rPr>
+    </w:tblStylePr>
+  </w:style>
+  <w:style w:type="table" w:styleId="PlainTable5">
+    <w:name w:val="Plain Table 5"/>
+    <w:basedOn w:val="TableNormal"/>
+    <w:uiPriority w:val="45"/>
+    <w:rsid w:val="00EE6255"/>
+    <w:tblPr>
+      <w:tblStyleRowBandSize w:val="1"/>
+      <w:tblStyleColBandSize w:val="1"/>
+    </w:tblPr>
+    <w:tblStylePr w:type="firstRow">
+      <w:rPr>
+        <w:rFonts w:asciiTheme="majorHAnsi" w:eastAsiaTheme="majorEastAsia" w:hAnsiTheme="majorHAnsi" w:cstheme="majorBidi"/>
+        <w:i/>
+        <w:iCs/>
+        <w:sz w:val="26"/>
+      </w:rPr>
+      <w:tblPr/>
+      <w:tcPr>
+        <w:tcBorders>
+          <w:bottom w:val="single" w:sz="4" w:space="0" w:color="7F7F7F" w:themeColor="text1" w:themeTint="80"/>
+        </w:tcBorders>
+        <w:shd w:val="clear" w:color="auto" w:fill="FFFFFF" w:themeFill="background1"/>
+      </w:tcPr>
+    </w:tblStylePr>
+    <w:tblStylePr w:type="lastRow">
+      <w:rPr>
+        <w:rFonts w:asciiTheme="majorHAnsi" w:eastAsiaTheme="majorEastAsia" w:hAnsiTheme="majorHAnsi" w:cstheme="majorBidi"/>
+        <w:i/>
+        <w:iCs/>
+        <w:sz w:val="26"/>
+      </w:rPr>
+      <w:tblPr/>
+      <w:tcPr>
+        <w:tcBorders>
+          <w:top w:val="single" w:sz="4" w:space="0" w:color="7F7F7F" w:themeColor="text1" w:themeTint="80"/>
+        </w:tcBorders>
+        <w:shd w:val="clear" w:color="auto" w:fill="FFFFFF" w:themeFill="background1"/>
+      </w:tcPr>
+    </w:tblStylePr>
+    <w:tblStylePr w:type="firstCol">
+      <w:pPr>
+        <w:jc w:val="right"/>
+      </w:pPr>
+      <w:rPr>
+        <w:rFonts w:asciiTheme="majorHAnsi" w:eastAsiaTheme="majorEastAsia" w:hAnsiTheme="majorHAnsi" w:cstheme="majorBidi"/>
+        <w:i/>
+        <w:iCs/>
+        <w:sz w:val="26"/>
+      </w:rPr>
+      <w:tblPr/>
+      <w:tcPr>
+        <w:tcBorders>
+          <w:right w:val="single" w:sz="4" w:space="0" w:color="7F7F7F" w:themeColor="text1" w:themeTint="80"/>
+        </w:tcBorders>
+        <w:shd w:val="clear" w:color="auto" w:fill="FFFFFF" w:themeFill="background1"/>
+      </w:tcPr>
+    </w:tblStylePr>
+    <w:tblStylePr w:type="lastCol">
+      <w:rPr>
+        <w:rFonts w:asciiTheme="majorHAnsi" w:eastAsiaTheme="majorEastAsia" w:hAnsiTheme="majorHAnsi" w:cstheme="majorBidi"/>
+        <w:i/>
+        <w:iCs/>
+        <w:sz w:val="26"/>
+      </w:rPr>
+      <w:tblPr/>
+      <w:tcPr>
+        <w:tcBorders>
+          <w:left w:val="single" w:sz="4" w:space="0" w:color="7F7F7F" w:themeColor="text1" w:themeTint="80"/>
+        </w:tcBorders>
+        <w:shd w:val="clear" w:color="auto" w:fill="FFFFFF" w:themeFill="background1"/>
+      </w:tcPr>
+    </w:tblStylePr>
+    <w:tblStylePr w:type="band1Vert">
+      <w:tblPr/>
+      <w:tcPr>
+        <w:shd w:val="clear" w:color="auto" w:fill="F2F2F2" w:themeFill="background1" w:themeFillShade="F2"/>
+      </w:tcPr>
+    </w:tblStylePr>
+    <w:tblStylePr w:type="band1Horz">
+      <w:tblPr/>
+      <w:tcPr>
+        <w:shd w:val="clear" w:color="auto" w:fill="F2F2F2" w:themeFill="background1" w:themeFillShade="F2"/>
+      </w:tcPr>
+    </w:tblStylePr>
+    <w:tblStylePr w:type="neCell">
+      <w:tblPr/>
+      <w:tcPr>
+        <w:tcBorders>
+          <w:left w:val="nil"/>
+        </w:tcBorders>
+      </w:tcPr>
+    </w:tblStylePr>
+    <w:tblStylePr w:type="nwCell">
+      <w:tblPr/>
+      <w:tcPr>
+        <w:tcBorders>
+          <w:right w:val="nil"/>
+        </w:tcBorders>
+      </w:tcPr>
+    </w:tblStylePr>
+    <w:tblStylePr w:type="seCell">
+      <w:tblPr/>
+      <w:tcPr>
+        <w:tcBorders>
+          <w:left w:val="nil"/>
+        </w:tcBorders>
+      </w:tcPr>
+    </w:tblStylePr>
+    <w:tblStylePr w:type="swCell">
+      <w:tblPr/>
+      <w:tcPr>
+        <w:tcBorders>
+          <w:right w:val="nil"/>
+        </w:tcBorders>
+      </w:tcPr>
+    </w:tblStylePr>
+  </w:style>
+  <w:style w:type="table" w:styleId="PlainTable4">
+    <w:name w:val="Plain Table 4"/>
+    <w:basedOn w:val="TableNormal"/>
+    <w:uiPriority w:val="44"/>
+    <w:rsid w:val="00EE6255"/>
+    <w:tblPr>
+      <w:tblStyleRowBandSize w:val="1"/>
+      <w:tblStyleColBandSize w:val="1"/>
+    </w:tblPr>
+    <w:tblStylePr w:type="firstRow">
+      <w:rPr>
+        <w:b/>
+        <w:bCs/>
+      </w:rPr>
+    </w:tblStylePr>
+    <w:tblStylePr w:type="lastRow">
+      <w:rPr>
+        <w:b/>
+        <w:bCs/>
+      </w:rPr>
+    </w:tblStylePr>
+    <w:tblStylePr w:type="firstCol">
+      <w:rPr>
+        <w:b/>
+        <w:bCs/>
+      </w:rPr>
+    </w:tblStylePr>
+    <w:tblStylePr w:type="lastCol">
+      <w:rPr>
+        <w:b/>
+        <w:bCs/>
+      </w:rPr>
+    </w:tblStylePr>
+    <w:tblStylePr w:type="band1Vert">
+      <w:tblPr/>
+      <w:tcPr>
+        <w:shd w:val="clear" w:color="auto" w:fill="F2F2F2" w:themeFill="background1" w:themeFillShade="F2"/>
+      </w:tcPr>
+    </w:tblStylePr>
+    <w:tblStylePr w:type="band1Horz">
+      <w:tblPr/>
+      <w:tcPr>
+        <w:shd w:val="clear" w:color="auto" w:fill="F2F2F2" w:themeFill="background1" w:themeFillShade="F2"/>
+      </w:tcPr>
+    </w:tblStylePr>
+  </w:style>
+  <w:style w:type="table" w:styleId="PlainTable3">
+    <w:name w:val="Plain Table 3"/>
+    <w:basedOn w:val="TableNormal"/>
+    <w:uiPriority w:val="43"/>
+    <w:rsid w:val="00EE6255"/>
+    <w:tblPr>
+      <w:tblStyleRowBandSize w:val="1"/>
+      <w:tblStyleColBandSize w:val="1"/>
+    </w:tblPr>
+    <w:tblStylePr w:type="firstRow">
+      <w:rPr>
+        <w:b/>
+        <w:bCs/>
+        <w:caps/>
+      </w:rPr>
+      <w:tblPr/>
+      <w:tcPr>
+        <w:tcBorders>
+          <w:bottom w:val="single" w:sz="4" w:space="0" w:color="7F7F7F" w:themeColor="text1" w:themeTint="80"/>
+        </w:tcBorders>
+      </w:tcPr>
+    </w:tblStylePr>
+    <w:tblStylePr w:type="lastRow">
+      <w:rPr>
+        <w:b/>
+        <w:bCs/>
+        <w:caps/>
+      </w:rPr>
+      <w:tblPr/>
+      <w:tcPr>
+        <w:tcBorders>
+          <w:top w:val="nil"/>
+        </w:tcBorders>
+      </w:tcPr>
+    </w:tblStylePr>
+    <w:tblStylePr w:type="firstCol">
+      <w:rPr>
+        <w:b/>
+        <w:bCs/>
+        <w:caps/>
+      </w:rPr>
+      <w:tblPr/>
+      <w:tcPr>
+        <w:tcBorders>
+          <w:right w:val="single" w:sz="4" w:space="0" w:color="7F7F7F" w:themeColor="text1" w:themeTint="80"/>
+        </w:tcBorders>
+      </w:tcPr>
+    </w:tblStylePr>
+    <w:tblStylePr w:type="lastCol">
+      <w:rPr>
+        <w:b/>
+        <w:bCs/>
+        <w:caps/>
+      </w:rPr>
+      <w:tblPr/>
+      <w:tcPr>
+        <w:tcBorders>
+          <w:left w:val="nil"/>
+        </w:tcBorders>
+      </w:tcPr>
+    </w:tblStylePr>
+    <w:tblStylePr w:type="band1Vert">
+      <w:tblPr/>
+      <w:tcPr>
+        <w:shd w:val="clear" w:color="auto" w:fill="F2F2F2" w:themeFill="background1" w:themeFillShade="F2"/>
+      </w:tcPr>
+    </w:tblStylePr>
+    <w:tblStylePr w:type="band1Horz">
+      <w:tblPr/>
+      <w:tcPr>
+        <w:shd w:val="clear" w:color="auto" w:fill="F2F2F2" w:themeFill="background1" w:themeFillShade="F2"/>
+      </w:tcPr>
+    </w:tblStylePr>
+    <w:tblStylePr w:type="neCell">
+      <w:tblPr/>
+      <w:tcPr>
+        <w:tcBorders>
+          <w:left w:val="nil"/>
+        </w:tcBorders>
+      </w:tcPr>
+    </w:tblStylePr>
+    <w:tblStylePr w:type="nwCell">
+      <w:tblPr/>
+      <w:tcPr>
+        <w:tcBorders>
+          <w:right w:val="nil"/>
+        </w:tcBorders>
+      </w:tcPr>
+    </w:tblStylePr>
+  </w:style>
+  <w:style w:type="table" w:styleId="PlainTable2">
+    <w:name w:val="Plain Table 2"/>
+    <w:basedOn w:val="TableNormal"/>
+    <w:uiPriority w:val="42"/>
+    <w:rsid w:val="00EE6255"/>
+    <w:tblPr>
+      <w:tblStyleRowBandSize w:val="1"/>
+      <w:tblStyleColBandSize w:val="1"/>
+      <w:tblBorders>
+        <w:top w:val="single" w:sz="4" w:space="0" w:color="7F7F7F" w:themeColor="text1" w:themeTint="80"/>
+        <w:bottom w:val="single" w:sz="4" w:space="0" w:color="7F7F7F" w:themeColor="text1" w:themeTint="80"/>
+      </w:tblBorders>
+    </w:tblPr>
+    <w:tblStylePr w:type="firstRow">
+      <w:rPr>
+        <w:b/>
+        <w:bCs/>
+      </w:rPr>
+      <w:tblPr/>
+      <w:tcPr>
+        <w:tcBorders>
+          <w:bottom w:val="single" w:sz="4" w:space="0" w:color="7F7F7F" w:themeColor="text1" w:themeTint="80"/>
+        </w:tcBorders>
+      </w:tcPr>
+    </w:tblStylePr>
+    <w:tblStylePr w:type="lastRow">
+      <w:rPr>
+        <w:b/>
+        <w:bCs/>
+      </w:rPr>
+      <w:tblPr/>
+      <w:tcPr>
+        <w:tcBorders>
+          <w:top w:val="single" w:sz="4" w:space="0" w:color="7F7F7F" w:themeColor="text1" w:themeTint="80"/>
+        </w:tcBorders>
+      </w:tcPr>
+    </w:tblStylePr>
+    <w:tblStylePr w:type="firstCol">
+      <w:rPr>
+        <w:b/>
+        <w:bCs/>
+      </w:rPr>
+    </w:tblStylePr>
+    <w:tblStylePr w:type="lastCol">
+      <w:rPr>
+        <w:b/>
+        <w:bCs/>
+      </w:rPr>
+    </w:tblStylePr>
+    <w:tblStylePr w:type="band1Vert">
+      <w:tblPr/>
+      <w:tcPr>
+        <w:tcBorders>
+          <w:left w:val="single" w:sz="4" w:space="0" w:color="7F7F7F" w:themeColor="text1" w:themeTint="80"/>
+          <w:right w:val="single" w:sz="4" w:space="0" w:color="7F7F7F" w:themeColor="text1" w:themeTint="80"/>
+        </w:tcBorders>
+      </w:tcPr>
+    </w:tblStylePr>
+    <w:tblStylePr w:type="band2Vert">
+      <w:tblPr/>
+      <w:tcPr>
+        <w:tcBorders>
+          <w:left w:val="single" w:sz="4" w:space="0" w:color="7F7F7F" w:themeColor="text1" w:themeTint="80"/>
+          <w:right w:val="single" w:sz="4" w:space="0" w:color="7F7F7F" w:themeColor="text1" w:themeTint="80"/>
+        </w:tcBorders>
+      </w:tcPr>
+    </w:tblStylePr>
+    <w:tblStylePr w:type="band1Horz">
+      <w:tblPr/>
+      <w:tcPr>
+        <w:tcBorders>
+          <w:top w:val="single" w:sz="4" w:space="0" w:color="7F7F7F" w:themeColor="text1" w:themeTint="80"/>
+          <w:bottom w:val="single" w:sz="4" w:space="0" w:color="7F7F7F" w:themeColor="text1" w:themeTint="80"/>
+        </w:tcBorders>
+      </w:tcPr>
+    </w:tblStylePr>
+  </w:style>
+  <w:style w:type="table" w:styleId="PlainTable1">
+    <w:name w:val="Plain Table 1"/>
+    <w:basedOn w:val="TableNormal"/>
+    <w:uiPriority w:val="41"/>
+    <w:rsid w:val="00EE6255"/>
+    <w:tblPr>
+      <w:tblStyleRowBandSize w:val="1"/>
+      <w:tblStyleColBandSize w:val="1"/>
+      <w:tblBorders>
+        <w:top w:val="single" w:sz="4" w:space="0" w:color="BFBFBF" w:themeColor="background1" w:themeShade="BF"/>
+        <w:left w:val="single" w:sz="4" w:space="0" w:color="BFBFBF" w:themeColor="background1" w:themeShade="BF"/>
+        <w:bottom w:val="single" w:sz="4" w:space="0" w:color="BFBFBF" w:themeColor="background1" w:themeShade="BF"/>
+        <w:right w:val="single" w:sz="4" w:space="0" w:color="BFBFBF" w:themeColor="background1" w:themeShade="BF"/>
+        <w:insideH w:val="single" w:sz="4" w:space="0" w:color="BFBFBF" w:themeColor="background1" w:themeShade="BF"/>
+        <w:insideV w:val="single" w:sz="4" w:space="0" w:color="BFBFBF" w:themeColor="background1" w:themeShade="BF"/>
+      </w:tblBorders>
+    </w:tblPr>
+    <w:tblStylePr w:type="firstRow">
+      <w:rPr>
+        <w:b/>
+        <w:bCs/>
+      </w:rPr>
+    </w:tblStylePr>
+    <w:tblStylePr w:type="lastRow">
+      <w:rPr>
+        <w:b/>
+        <w:bCs/>
+      </w:rPr>
+      <w:tblPr/>
+      <w:tcPr>
+        <w:tcBorders>
+          <w:top w:val="double" w:sz="4" w:space="0" w:color="BFBFBF" w:themeColor="background1" w:themeShade="BF"/>
+        </w:tcBorders>
+      </w:tcPr>
+    </w:tblStylePr>
+    <w:tblStylePr w:type="firstCol">
+      <w:rPr>
+        <w:b/>
+        <w:bCs/>
+      </w:rPr>
+    </w:tblStylePr>
+    <w:tblStylePr w:type="lastCol">
+      <w:rPr>
+        <w:b/>
+        <w:bCs/>
+      </w:rPr>
+    </w:tblStylePr>
+    <w:tblStylePr w:type="band1Vert">
+      <w:tblPr/>
+      <w:tcPr>
+        <w:shd w:val="clear" w:color="auto" w:fill="F2F2F2" w:themeFill="background1" w:themeFillShade="F2"/>
+      </w:tcPr>
+    </w:tblStylePr>
+    <w:tblStylePr w:type="band1Horz">
+      <w:tblPr/>
+      <w:tcPr>
+        <w:shd w:val="clear" w:color="auto" w:fill="F2F2F2" w:themeFill="background1" w:themeFillShade="F2"/>
+      </w:tcPr>
+    </w:tblStylePr>
+  </w:style>
+  <w:style w:type="paragraph" w:styleId="HTMLPreformatted">
+    <w:name w:val="HTML Preformatted"/>
+    <w:basedOn w:val="Normal"/>
+    <w:link w:val="HTMLPreformattedChar"/>
+    <w:uiPriority w:val="99"/>
+    <w:semiHidden/>
+    <w:unhideWhenUsed/>
+    <w:rsid w:val="00B77411"/>
+    <w:rPr>
+      <w:rFonts w:ascii="Consolas" w:hAnsi="Consolas"/>
+      <w:sz w:val="20"/>
+      <w:szCs w:val="20"/>
+    </w:rPr>
+  </w:style>
+  <w:style w:type="character" w:customStyle="1" w:styleId="HTMLPreformattedChar">
+    <w:name w:val="HTML Preformatted Char"/>
+    <w:basedOn w:val="DefaultParagraphFont"/>
+    <w:link w:val="HTMLPreformatted"/>
+    <w:uiPriority w:val="99"/>
+    <w:semiHidden/>
+    <w:rsid w:val="00B77411"/>
+    <w:rPr>
+      <w:rFonts w:ascii="Consolas" w:hAnsi="Consolas"/>
+      <w:sz w:val="20"/>
+      <w:szCs w:val="20"/>
+    </w:rPr>
+  </w:style>
 </w:styles>
 </file>
 
@@ -5706,6 +6876,10 @@
 </ct:contentTypeSchema>
 </file>
 
+<file path=customXml/item4.xml><?xml version="1.0" encoding="utf-8"?>
+<b:Sources xmlns:b="http://schemas.openxmlformats.org/officeDocument/2006/bibliography" xmlns="http://schemas.openxmlformats.org/officeDocument/2006/bibliography" SelectedStyle="/GostName.XSL" StyleName="GOST - Name Sort" Version="2003"/>
+</file>
+
 <file path=customXml/itemProps1.xml><?xml version="1.0" encoding="utf-8"?>
 <ds:datastoreItem xmlns:ds="http://schemas.openxmlformats.org/officeDocument/2006/customXml" ds:itemID="{C1A908BF-7407-43B4-A651-85B5A7AAA920}">
   <ds:schemaRefs>
@@ -5744,4 +6918,12 @@
     <ds:schemaRef ds:uri="http://schemas.microsoft.com/internal/obd"/>
   </ds:schemaRefs>
 </ds:datastoreItem>
+</file>
+
+<file path=customXml/itemProps4.xml><?xml version="1.0" encoding="utf-8"?>
+<ds:datastoreItem xmlns:ds="http://schemas.openxmlformats.org/officeDocument/2006/customXml" ds:itemID="{0EF480A6-6B33-8745-9011-23C24FB0B204}">
+  <ds:schemaRefs>
+    <ds:schemaRef ds:uri="http://schemas.openxmlformats.org/officeDocument/2006/bibliography"/>
+  </ds:schemaRefs>
+</ds:datastoreItem>
 </file>
</xml_diff>

<commit_message>
Added two examples in chapter 1.3
</commit_message>
<xml_diff>
--- a/docs/StudentReport_template_ENG.docx
+++ b/docs/StudentReport_template_ENG.docx
@@ -108,242 +108,6 @@
     <w:p>
       <w:pPr>
         <w:rPr>
-          <w:iCs/>
-        </w:rPr>
-      </w:pPr>
-      <w:r>
-        <w:rPr>
-          <w:iCs/>
-        </w:rPr>
-        <w:t xml:space="preserve">The biggest problem of the system is classes being too dependent on each other’s implementation details. A change in one class would often require changes in another, making the system </w:t>
-      </w:r>
-      <w:r>
-        <w:rPr>
-          <w:iCs/>
-        </w:rPr>
-        <w:t>not scalable</w:t>
-      </w:r>
-      <w:r>
-        <w:rPr>
-          <w:iCs/>
-        </w:rPr>
-        <w:t xml:space="preserve"> and difficult to maintain.</w:t>
-      </w:r>
-    </w:p>
-    <w:p>
-      <w:pPr>
-        <w:rPr>
-          <w:iCs/>
-        </w:rPr>
-      </w:pPr>
-    </w:p>
-    <w:p>
-      <w:pPr>
-        <w:rPr>
-          <w:iCs/>
-        </w:rPr>
-      </w:pPr>
-      <w:r>
-        <w:rPr>
-          <w:iCs/>
-        </w:rPr>
-        <w:t xml:space="preserve">As illustrated in the diagram, examples </w:t>
-      </w:r>
-      <w:r>
-        <w:rPr>
-          <w:iCs/>
-        </w:rPr>
-        <w:t xml:space="preserve">of this issue </w:t>
-      </w:r>
-      <w:r>
-        <w:rPr>
-          <w:iCs/>
-        </w:rPr>
-        <w:t xml:space="preserve">are the </w:t>
-      </w:r>
-      <w:r>
-        <w:rPr>
-          <w:rStyle w:val="SubtitleChar"/>
-        </w:rPr>
-        <w:t>Main</w:t>
-      </w:r>
-      <w:r>
-        <w:rPr>
-          <w:iCs/>
-        </w:rPr>
-        <w:t xml:space="preserve"> and </w:t>
-      </w:r>
-      <w:r>
-        <w:rPr>
-          <w:rStyle w:val="SubtitleChar"/>
-        </w:rPr>
-        <w:t>PrinterManager</w:t>
-      </w:r>
-      <w:r>
-        <w:rPr>
-          <w:iCs/>
-        </w:rPr>
-        <w:t xml:space="preserve"> classes. The </w:t>
-      </w:r>
-      <w:r>
-        <w:rPr>
-          <w:rStyle w:val="SubtitleChar"/>
-        </w:rPr>
-        <w:t>Main</w:t>
-      </w:r>
-      <w:r>
-        <w:rPr>
-          <w:iCs/>
-        </w:rPr>
-        <w:t xml:space="preserve"> class is tightly coupled to </w:t>
-      </w:r>
-      <w:r>
-        <w:rPr>
-          <w:rStyle w:val="SubtitleChar"/>
-        </w:rPr>
-        <w:t>PrinterManager, Spool, Printer, PrintTask,</w:t>
-      </w:r>
-      <w:r>
-        <w:rPr>
-          <w:iCs/>
-        </w:rPr>
-        <w:t xml:space="preserve"> and </w:t>
-      </w:r>
-      <w:r>
-        <w:rPr>
-          <w:rStyle w:val="SubtitleChar"/>
-        </w:rPr>
-        <w:t>FilamentType</w:t>
-      </w:r>
-      <w:r>
-        <w:rPr>
-          <w:iCs/>
-        </w:rPr>
-        <w:t xml:space="preserve">. If any of these classes (e.g., </w:t>
-      </w:r>
-      <w:r>
-        <w:rPr>
-          <w:rStyle w:val="SubtitleChar"/>
-        </w:rPr>
-        <w:t>PrinterManager</w:t>
-      </w:r>
-      <w:r>
-        <w:rPr>
-          <w:iCs/>
-        </w:rPr>
-        <w:t xml:space="preserve">) changes its behavior or dependencies, the </w:t>
-      </w:r>
-      <w:r>
-        <w:rPr>
-          <w:rStyle w:val="SubtitleChar"/>
-        </w:rPr>
-        <w:t>Main</w:t>
-      </w:r>
-      <w:r>
-        <w:rPr>
-          <w:iCs/>
-        </w:rPr>
-        <w:t xml:space="preserve"> class </w:t>
-      </w:r>
-      <w:r>
-        <w:rPr>
-          <w:iCs/>
-        </w:rPr>
-        <w:t>might</w:t>
-      </w:r>
-      <w:r>
-        <w:rPr>
-          <w:iCs/>
-        </w:rPr>
-        <w:t xml:space="preserve"> also require modifications. </w:t>
-      </w:r>
-    </w:p>
-    <w:p>
-      <w:pPr>
-        <w:rPr>
-          <w:iCs/>
-        </w:rPr>
-      </w:pPr>
-    </w:p>
-    <w:p>
-      <w:pPr>
-        <w:rPr>
-          <w:iCs/>
-        </w:rPr>
-      </w:pPr>
-      <w:r>
-        <w:rPr>
-          <w:iCs/>
-        </w:rPr>
-        <w:t xml:space="preserve">This tight coupling means adding a new type of printer would require changes to </w:t>
-      </w:r>
-      <w:r>
-        <w:rPr>
-          <w:rStyle w:val="SubtitleChar"/>
-        </w:rPr>
-        <w:t>PrinterManager</w:t>
-      </w:r>
-      <w:r>
-        <w:rPr>
-          <w:iCs/>
-        </w:rPr>
-        <w:t xml:space="preserve">. Moreover, </w:t>
-      </w:r>
-      <w:r>
-        <w:rPr>
-          <w:rStyle w:val="SubtitleChar"/>
-        </w:rPr>
-        <w:t>PrinterManager</w:t>
-      </w:r>
-      <w:r>
-        <w:rPr>
-          <w:iCs/>
-        </w:rPr>
-        <w:t xml:space="preserve"> aggregates too many responsibilities, such as managing printers, spools, and print tasks, which </w:t>
-      </w:r>
-      <w:r>
-        <w:rPr>
-          <w:iCs/>
-        </w:rPr>
-        <w:t>makes it a “God” class.</w:t>
-      </w:r>
-    </w:p>
-    <w:p>
-      <w:pPr>
-        <w:rPr>
-          <w:iCs/>
-        </w:rPr>
-      </w:pPr>
-    </w:p>
-    <w:p>
-      <w:pPr>
-        <w:rPr>
-          <w:iCs/>
-        </w:rPr>
-      </w:pPr>
-      <w:r>
-        <w:rPr>
-          <w:iCs/>
-        </w:rPr>
-        <w:t>To sum up, covered issues make system hard to scale and test</w:t>
-      </w:r>
-      <w:r>
-        <w:rPr>
-          <w:iCs/>
-        </w:rPr>
-        <w:t xml:space="preserve">. For instance, testing Main or PrinterManager independently is challenging since they rely on multiple concrete implementations. </w:t>
-      </w:r>
-    </w:p>
-    <w:p>
-      <w:pPr>
-        <w:rPr>
-          <w:i/>
-        </w:rPr>
-      </w:pPr>
-    </w:p>
-    <w:p>
-      <w:pPr>
-        <w:rPr>
           <w:i/>
         </w:rPr>
       </w:pPr>
@@ -352,11 +116,10 @@
           <w:i/>
           <w:noProof/>
         </w:rPr>
-        <w:lastRenderedPageBreak/>
         <w:drawing>
-          <wp:inline distT="0" distB="0" distL="0" distR="0" wp14:anchorId="536BB8F9" wp14:editId="197E2136">
-            <wp:extent cx="5731510" cy="4622165"/>
-            <wp:effectExtent l="0" t="0" r="0" b="635"/>
+          <wp:inline distT="0" distB="0" distL="0" distR="0" wp14:anchorId="6C083119" wp14:editId="409BB9EF">
+            <wp:extent cx="5323367" cy="4293019"/>
+            <wp:effectExtent l="0" t="0" r="0" b="0"/>
             <wp:docPr id="441207588" name="Picture 1"/>
             <wp:cNvGraphicFramePr>
               <a:graphicFrameLocks xmlns:a="http://schemas.openxmlformats.org/drawingml/2006/main" noChangeAspect="1"/>
@@ -383,7 +146,7 @@
                   <pic:spPr>
                     <a:xfrm>
                       <a:off x="0" y="0"/>
-                      <a:ext cx="5731510" cy="4622165"/>
+                      <a:ext cx="5366522" cy="4327821"/>
                     </a:xfrm>
                     <a:prstGeom prst="rect">
                       <a:avLst/>
@@ -396,7 +159,243 @@
         </w:drawing>
       </w:r>
     </w:p>
-    <w:p/>
+    <w:p>
+      <w:pPr>
+        <w:rPr>
+          <w:i/>
+        </w:rPr>
+      </w:pPr>
+    </w:p>
+    <w:p>
+      <w:pPr>
+        <w:rPr>
+          <w:iCs/>
+        </w:rPr>
+      </w:pPr>
+      <w:r>
+        <w:rPr>
+          <w:iCs/>
+        </w:rPr>
+        <w:t xml:space="preserve">The biggest problem of the system is classes being too dependent on each other’s implementation details. A change in one class would often require changes in another, making the system </w:t>
+      </w:r>
+      <w:r>
+        <w:rPr>
+          <w:iCs/>
+        </w:rPr>
+        <w:t>not scalable</w:t>
+      </w:r>
+      <w:r>
+        <w:rPr>
+          <w:iCs/>
+        </w:rPr>
+        <w:t xml:space="preserve"> and difficult to maintain.</w:t>
+      </w:r>
+    </w:p>
+    <w:p>
+      <w:pPr>
+        <w:rPr>
+          <w:iCs/>
+        </w:rPr>
+      </w:pPr>
+    </w:p>
+    <w:p>
+      <w:pPr>
+        <w:rPr>
+          <w:iCs/>
+        </w:rPr>
+      </w:pPr>
+      <w:r>
+        <w:rPr>
+          <w:iCs/>
+        </w:rPr>
+        <w:t xml:space="preserve">As illustrated in the diagram, examples </w:t>
+      </w:r>
+      <w:r>
+        <w:rPr>
+          <w:iCs/>
+        </w:rPr>
+        <w:t xml:space="preserve">of this issue </w:t>
+      </w:r>
+      <w:r>
+        <w:rPr>
+          <w:iCs/>
+        </w:rPr>
+        <w:t xml:space="preserve">are the </w:t>
+      </w:r>
+      <w:r>
+        <w:rPr>
+          <w:rStyle w:val="SubtitleChar"/>
+        </w:rPr>
+        <w:t>Main</w:t>
+      </w:r>
+      <w:r>
+        <w:rPr>
+          <w:iCs/>
+        </w:rPr>
+        <w:t xml:space="preserve"> and </w:t>
+      </w:r>
+      <w:r>
+        <w:rPr>
+          <w:rStyle w:val="SubtitleChar"/>
+        </w:rPr>
+        <w:t>PrinterManager</w:t>
+      </w:r>
+      <w:r>
+        <w:rPr>
+          <w:iCs/>
+        </w:rPr>
+        <w:t xml:space="preserve"> classes. The </w:t>
+      </w:r>
+      <w:r>
+        <w:rPr>
+          <w:rStyle w:val="SubtitleChar"/>
+        </w:rPr>
+        <w:t>Main</w:t>
+      </w:r>
+      <w:r>
+        <w:rPr>
+          <w:iCs/>
+        </w:rPr>
+        <w:t xml:space="preserve"> class is tightly coupled to </w:t>
+      </w:r>
+      <w:r>
+        <w:rPr>
+          <w:rStyle w:val="SubtitleChar"/>
+        </w:rPr>
+        <w:t>PrinterManager, Spool, Printer, PrintTask,</w:t>
+      </w:r>
+      <w:r>
+        <w:rPr>
+          <w:iCs/>
+        </w:rPr>
+        <w:t xml:space="preserve"> and </w:t>
+      </w:r>
+      <w:r>
+        <w:rPr>
+          <w:rStyle w:val="SubtitleChar"/>
+        </w:rPr>
+        <w:t>FilamentType</w:t>
+      </w:r>
+      <w:r>
+        <w:rPr>
+          <w:iCs/>
+        </w:rPr>
+        <w:t xml:space="preserve">. If any of these classes (e.g., </w:t>
+      </w:r>
+      <w:r>
+        <w:rPr>
+          <w:rStyle w:val="SubtitleChar"/>
+        </w:rPr>
+        <w:t>PrinterManager</w:t>
+      </w:r>
+      <w:r>
+        <w:rPr>
+          <w:iCs/>
+        </w:rPr>
+        <w:t xml:space="preserve">) changes its behavior or dependencies, the </w:t>
+      </w:r>
+      <w:r>
+        <w:rPr>
+          <w:rStyle w:val="SubtitleChar"/>
+        </w:rPr>
+        <w:t>Main</w:t>
+      </w:r>
+      <w:r>
+        <w:rPr>
+          <w:iCs/>
+        </w:rPr>
+        <w:t xml:space="preserve"> class </w:t>
+      </w:r>
+      <w:r>
+        <w:rPr>
+          <w:iCs/>
+        </w:rPr>
+        <w:t>might</w:t>
+      </w:r>
+      <w:r>
+        <w:rPr>
+          <w:iCs/>
+        </w:rPr>
+        <w:t xml:space="preserve"> also require modifications. </w:t>
+      </w:r>
+    </w:p>
+    <w:p>
+      <w:pPr>
+        <w:rPr>
+          <w:iCs/>
+        </w:rPr>
+      </w:pPr>
+    </w:p>
+    <w:p>
+      <w:pPr>
+        <w:rPr>
+          <w:iCs/>
+        </w:rPr>
+      </w:pPr>
+      <w:r>
+        <w:rPr>
+          <w:iCs/>
+        </w:rPr>
+        <w:lastRenderedPageBreak/>
+        <w:t xml:space="preserve">This tight coupling means adding a new type of printer would require changes to </w:t>
+      </w:r>
+      <w:r>
+        <w:rPr>
+          <w:rStyle w:val="SubtitleChar"/>
+        </w:rPr>
+        <w:t>PrinterManager</w:t>
+      </w:r>
+      <w:r>
+        <w:rPr>
+          <w:iCs/>
+        </w:rPr>
+        <w:t xml:space="preserve">. Moreover, </w:t>
+      </w:r>
+      <w:r>
+        <w:rPr>
+          <w:rStyle w:val="SubtitleChar"/>
+        </w:rPr>
+        <w:t>PrinterManager</w:t>
+      </w:r>
+      <w:r>
+        <w:rPr>
+          <w:iCs/>
+        </w:rPr>
+        <w:t xml:space="preserve"> aggregates too many responsibilities, such as managing printers, spools, and print tasks, which </w:t>
+      </w:r>
+      <w:r>
+        <w:rPr>
+          <w:iCs/>
+        </w:rPr>
+        <w:t>makes it a “God” class.</w:t>
+      </w:r>
+    </w:p>
+    <w:p>
+      <w:pPr>
+        <w:rPr>
+          <w:iCs/>
+        </w:rPr>
+      </w:pPr>
+    </w:p>
+    <w:p>
+      <w:pPr>
+        <w:rPr>
+          <w:iCs/>
+        </w:rPr>
+      </w:pPr>
+      <w:r>
+        <w:rPr>
+          <w:iCs/>
+        </w:rPr>
+        <w:t>To sum up, covered issues make system hard to scale and test</w:t>
+      </w:r>
+      <w:r>
+        <w:rPr>
+          <w:iCs/>
+        </w:rPr>
+        <w:t xml:space="preserve">. For instance, testing Main or PrinterManager independently is challenging since they rely on multiple concrete implementations. </w:t>
+      </w:r>
+    </w:p>
     <w:p/>
     <w:p>
       <w:pPr>
@@ -702,6 +701,7 @@
           </w:tcPr>
           <w:p>
             <w:pPr>
+              <w:pStyle w:val="Subtitle"/>
               <w:cnfStyle w:val="000000000000" w:firstRow="0" w:lastRow="0" w:firstColumn="0" w:lastColumn="0" w:oddVBand="0" w:evenVBand="0" w:oddHBand="0" w:evenHBand="0" w:firstRowFirstColumn="0" w:firstRowLastColumn="0" w:lastRowFirstColumn="0" w:lastRowLastColumn="0"/>
             </w:pPr>
             <w:r>
@@ -731,7 +731,6 @@
                 <w:b w:val="0"/>
                 <w:bCs w:val="0"/>
               </w:rPr>
-              <w:lastRenderedPageBreak/>
               <w:t xml:space="preserve">(5) Start print queue </w:t>
             </w:r>
           </w:p>
@@ -2405,92 +2404,182 @@
     </w:p>
     <w:p>
       <w:pPr>
-        <w:rPr>
-          <w:i/>
-          <w:iCs/>
-        </w:rPr>
-      </w:pPr>
-    </w:p>
-    <w:p>
-      <w:pPr>
         <w:pStyle w:val="Heading4"/>
       </w:pPr>
       <w:r>
         <w:t>Printers Inheritance</w:t>
       </w:r>
     </w:p>
+    <w:p>
+      <w:pPr>
+        <w:rPr>
+          <w:i/>
+          <w:iCs/>
+        </w:rPr>
+      </w:pPr>
+    </w:p>
+    <w:p>
+      <w:r>
+        <w:t xml:space="preserve">The current printer inheritance structure consists of an abstract class, </w:t>
+      </w:r>
+      <w:r>
+        <w:rPr>
+          <w:rStyle w:val="SubtitleChar"/>
+        </w:rPr>
+        <w:t>Printer</w:t>
+      </w:r>
+      <w:r>
+        <w:t xml:space="preserve">, which serves as the </w:t>
+      </w:r>
+      <w:r>
+        <w:t>base</w:t>
+      </w:r>
+      <w:r>
+        <w:t xml:space="preserve"> for all printer types. </w:t>
+      </w:r>
+      <w:r>
+        <w:rPr>
+          <w:rStyle w:val="SubtitleChar"/>
+        </w:rPr>
+        <w:t>StandardFDM</w:t>
+      </w:r>
+      <w:r>
+        <w:t xml:space="preserve"> inherits from </w:t>
+      </w:r>
+      <w:r>
+        <w:rPr>
+          <w:rStyle w:val="SubtitleChar"/>
+        </w:rPr>
+        <w:t>Printer</w:t>
+      </w:r>
+      <w:r>
+        <w:t xml:space="preserve"> and represents a standard FDM printer.</w:t>
+      </w:r>
+      <w:r>
+        <w:t xml:space="preserve"> </w:t>
+      </w:r>
+      <w:r>
+        <w:t xml:space="preserve">The hierarchy is </w:t>
+      </w:r>
+      <w:r>
+        <w:t>then</w:t>
+      </w:r>
+      <w:r>
+        <w:t xml:space="preserve"> divided into specific types: </w:t>
+      </w:r>
+      <w:r>
+        <w:rPr>
+          <w:rStyle w:val="SubtitleChar"/>
+        </w:rPr>
+        <w:t>HousedPrinter</w:t>
+      </w:r>
+      <w:r>
+        <w:t xml:space="preserve">, which extends </w:t>
+      </w:r>
+      <w:r>
+        <w:rPr>
+          <w:rStyle w:val="SubtitleChar"/>
+        </w:rPr>
+        <w:t>StandardFDM</w:t>
+      </w:r>
+      <w:r>
+        <w:t xml:space="preserve"> to represent housed printers, and </w:t>
+      </w:r>
+      <w:r>
+        <w:rPr>
+          <w:rStyle w:val="SubtitleChar"/>
+        </w:rPr>
+        <w:t>MultiColor</w:t>
+      </w:r>
+      <w:r>
+        <w:t xml:space="preserve">, which also extends </w:t>
+      </w:r>
+      <w:r>
+        <w:rPr>
+          <w:rStyle w:val="SubtitleChar"/>
+        </w:rPr>
+        <w:t>StandardFDM</w:t>
+      </w:r>
+      <w:r>
+        <w:t xml:space="preserve"> to</w:t>
+      </w:r>
+      <w:r>
+        <w:t xml:space="preserve">, as the name implies, </w:t>
+      </w:r>
+      <w:r>
+        <w:t xml:space="preserve">handle multicolor printing.  </w:t>
+      </w:r>
+    </w:p>
     <w:p/>
     <w:p>
       <w:r>
-        <w:t xml:space="preserve">In my opinion, </w:t>
-      </w:r>
-      <w:r>
-        <w:t xml:space="preserve">having a </w:t>
-      </w:r>
-      <w:r>
-        <w:rPr>
-          <w:rStyle w:val="SubtitleChar"/>
-        </w:rPr>
-        <w:t>HousedPrinter</w:t>
-      </w:r>
-      <w:r>
-        <w:t xml:space="preserve"> </w:t>
-      </w:r>
-      <w:r>
-        <w:t xml:space="preserve">class </w:t>
-      </w:r>
-      <w:r>
-        <w:t xml:space="preserve">is redundant. It doesn’t actually extend the StandardFDM by any means (e.g. no specific class field or methods), making this inheritance </w:t>
-      </w:r>
-      <w:r>
-        <w:t xml:space="preserve">relationship </w:t>
-      </w:r>
-      <w:r>
-        <w:t xml:space="preserve">irrational. </w:t>
+        <w:t>One significant problem is the depth of the inheritance hierarchy. Changes to Printer or StandardFDM could potentially break functionality in HousedPrinter or MultiColor.</w:t>
+      </w:r>
+    </w:p>
+    <w:p>
+      <w:r>
+        <w:t xml:space="preserve">This close relationship in the hierarchy not only increases the complexity of the </w:t>
+      </w:r>
+      <w:r>
+        <w:t>maintenance</w:t>
+      </w:r>
+      <w:r>
+        <w:t xml:space="preserve">, but also increases the </w:t>
+      </w:r>
+      <w:r>
+        <w:t xml:space="preserve">chances </w:t>
+      </w:r>
+      <w:r>
+        <w:t xml:space="preserve">of </w:t>
+      </w:r>
+      <w:r>
+        <w:t xml:space="preserve">unexpected </w:t>
+      </w:r>
+      <w:r>
+        <w:t>side effects.</w:t>
       </w:r>
     </w:p>
     <w:p/>
-    <w:p>
-      <w:r>
-        <w:t xml:space="preserve">It is clear for me that developer initially created this class to have a distinct printer type and might have had some additional functionality planned for it. However, as it does not contain any meaningful functionality, this could have been avoided by having a class field, such as </w:t>
-      </w:r>
-      <w:r>
-        <w:rPr>
-          <w:rStyle w:val="SubtitleChar"/>
-        </w:rPr>
-        <w:t>“isHoused”</w:t>
-      </w:r>
-      <w:r>
-        <w:rPr>
-          <w:rStyle w:val="SubtitleChar"/>
-        </w:rPr>
-        <w:t xml:space="preserve"> </w:t>
-      </w:r>
-      <w:r>
-        <w:t>in</w:t>
-      </w:r>
-      <w:r>
-        <w:rPr>
-          <w:rStyle w:val="SubtitleChar"/>
-        </w:rPr>
-        <w:t xml:space="preserve"> StandardFDM</w:t>
-      </w:r>
-      <w:r>
-        <w:t>.</w:t>
-      </w:r>
-      <w:r>
-        <w:t xml:space="preserve"> </w:t>
-      </w:r>
-    </w:p>
     <w:p/>
     <w:p>
       <w:r>
+        <w:lastRenderedPageBreak/>
+        <w:t>The design is the definition of “shoot yourself in the leg”. It is very rigid</w:t>
+      </w:r>
+      <w:r>
+        <w:t xml:space="preserve">, making it difficult to create new printer types that combine HousedPrinter and MultiColor capabilities. For example, if a new printer type were to combine both HousedPrinter and MultiColor </w:t>
+      </w:r>
+      <w:r>
+        <w:t>functionality</w:t>
+      </w:r>
+      <w:r>
+        <w:t xml:space="preserve">, the current inheritance structure would not be able to support such a combination without </w:t>
+      </w:r>
+      <w:r>
+        <w:t>duplicate code.</w:t>
+      </w:r>
+    </w:p>
+    <w:p>
+      <w:pPr>
+        <w:rPr>
+          <w:i/>
+          <w:iCs/>
+        </w:rPr>
+      </w:pPr>
+    </w:p>
+    <w:p>
+      <w:pPr>
+        <w:rPr>
+          <w:i/>
+          <w:iCs/>
+        </w:rPr>
+      </w:pPr>
+      <w:r>
         <w:rPr>
           <w:noProof/>
         </w:rPr>
-        <w:lastRenderedPageBreak/>
         <w:drawing>
-          <wp:inline distT="0" distB="0" distL="0" distR="0" wp14:anchorId="45AA9C18" wp14:editId="28D8948B">
+          <wp:inline distT="0" distB="0" distL="0" distR="0" wp14:anchorId="32637F1E" wp14:editId="2E10754C">
             <wp:extent cx="2571779" cy="4198374"/>
             <wp:effectExtent l="0" t="0" r="0" b="5715"/>
             <wp:docPr id="43578351" name="Picture 1"/>
@@ -2529,22 +2618,181 @@
     <w:p>
       <w:pPr>
         <w:rPr>
+          <w:i/>
+          <w:iCs/>
+        </w:rPr>
+      </w:pPr>
+    </w:p>
+    <w:p>
+      <w:pPr>
+        <w:pStyle w:val="Heading4"/>
+      </w:pPr>
+      <w:r>
+        <w:t>HousedPrinter Redundance</w:t>
+      </w:r>
+    </w:p>
+    <w:p/>
+    <w:p>
+      <w:r>
+        <w:t xml:space="preserve">In my opinion, </w:t>
+      </w:r>
+      <w:r>
+        <w:t xml:space="preserve">having a </w:t>
+      </w:r>
+      <w:r>
+        <w:rPr>
+          <w:rStyle w:val="SubtitleChar"/>
+        </w:rPr>
+        <w:t>HousedPrinter</w:t>
+      </w:r>
+      <w:r>
+        <w:t xml:space="preserve"> </w:t>
+      </w:r>
+      <w:r>
+        <w:t xml:space="preserve">class </w:t>
+      </w:r>
+      <w:r>
+        <w:t xml:space="preserve">is redundant. </w:t>
+      </w:r>
+      <w:r>
+        <w:t xml:space="preserve">As you can see on the diagram above, </w:t>
+      </w:r>
+      <w:r>
+        <w:t>it</w:t>
+      </w:r>
+      <w:r>
+        <w:t xml:space="preserve"> doesn’t actually extend the StandardFDM by any means (e.g. no specific class field or methods), making this inheritance </w:t>
+      </w:r>
+      <w:r>
+        <w:t xml:space="preserve">relationship </w:t>
+      </w:r>
+      <w:r>
+        <w:t xml:space="preserve">irrational. </w:t>
+      </w:r>
+    </w:p>
+    <w:p/>
+    <w:p>
+      <w:r>
+        <w:t xml:space="preserve">It is clear for me that developer initially created this class to have a distinct printer type and might have had some additional functionality planned for it. However, as it does not contain any meaningful functionality, this could have been avoided by having a class field, such as </w:t>
+      </w:r>
+      <w:r>
+        <w:rPr>
+          <w:rStyle w:val="SubtitleChar"/>
+        </w:rPr>
+        <w:t>“isHoused”</w:t>
+      </w:r>
+      <w:r>
+        <w:rPr>
+          <w:rStyle w:val="SubtitleChar"/>
+        </w:rPr>
+        <w:t xml:space="preserve"> </w:t>
+      </w:r>
+      <w:r>
+        <w:t>in</w:t>
+      </w:r>
+      <w:r>
+        <w:rPr>
+          <w:rStyle w:val="SubtitleChar"/>
+        </w:rPr>
+        <w:t xml:space="preserve"> StandardFDM</w:t>
+      </w:r>
+      <w:r>
+        <w:t>.</w:t>
+      </w:r>
+      <w:r>
+        <w:t xml:space="preserve"> </w:t>
+      </w:r>
+    </w:p>
+    <w:p/>
+    <w:p/>
+    <w:p>
+      <w:pPr>
+        <w:pStyle w:val="Heading4"/>
+      </w:pPr>
+      <w:r>
+        <w:t>Package Structure</w:t>
+      </w:r>
+    </w:p>
+    <w:p/>
+    <w:p>
+      <w:r>
+        <w:t>Currently the system has one root package, containing Main and PrinterManager classes which and a sub-package “Models”, which contain all the application used classes. This sub-</w:t>
+      </w:r>
+      <w:r>
+        <w:lastRenderedPageBreak/>
+        <w:t xml:space="preserve">package, however, does not follow any rules in grouping classes. </w:t>
+      </w:r>
+      <w:r>
+        <w:t xml:space="preserve">All of the classes coexist in the same place. </w:t>
+      </w:r>
+    </w:p>
+    <w:p/>
+    <w:p>
+      <w:r>
+        <w:t>The inconsistency in package structure can cause confusion about where to find or place new classes. It can also make it harder to understand the organization of the codebase.</w:t>
+      </w:r>
+      <w:r>
+        <w:t xml:space="preserve"> </w:t>
+      </w:r>
+    </w:p>
+    <w:p/>
+    <w:p>
+      <w:r>
+        <w:drawing>
+          <wp:inline distT="0" distB="0" distL="0" distR="0" wp14:anchorId="43E2099D" wp14:editId="28EEAC22">
+            <wp:extent cx="2537938" cy="2346251"/>
+            <wp:effectExtent l="0" t="0" r="2540" b="3810"/>
+            <wp:docPr id="10351080" name="Picture 1"/>
+            <wp:cNvGraphicFramePr>
+              <a:graphicFrameLocks xmlns:a="http://schemas.openxmlformats.org/drawingml/2006/main" noChangeAspect="1"/>
+            </wp:cNvGraphicFramePr>
+            <a:graphic xmlns:a="http://schemas.openxmlformats.org/drawingml/2006/main">
+              <a:graphicData uri="http://schemas.openxmlformats.org/drawingml/2006/picture">
+                <pic:pic xmlns:pic="http://schemas.openxmlformats.org/drawingml/2006/picture">
+                  <pic:nvPicPr>
+                    <pic:cNvPr id="10351080" name=""/>
+                    <pic:cNvPicPr/>
+                  </pic:nvPicPr>
+                  <pic:blipFill>
+                    <a:blip r:embed="rId11"/>
+                    <a:stretch>
+                      <a:fillRect/>
+                    </a:stretch>
+                  </pic:blipFill>
+                  <pic:spPr>
+                    <a:xfrm>
+                      <a:off x="0" y="0"/>
+                      <a:ext cx="2577487" cy="2382813"/>
+                    </a:xfrm>
+                    <a:prstGeom prst="rect">
+                      <a:avLst/>
+                    </a:prstGeom>
+                  </pic:spPr>
+                </pic:pic>
+              </a:graphicData>
+            </a:graphic>
+          </wp:inline>
+        </w:drawing>
+      </w:r>
+      <w:r>
+        <w:br w:type="page"/>
+      </w:r>
+    </w:p>
+    <w:p>
+      <w:pPr>
+        <w:rPr>
           <w:rFonts w:asciiTheme="majorHAnsi" w:eastAsiaTheme="majorEastAsia" w:hAnsiTheme="majorHAnsi" w:cstheme="majorBidi"/>
           <w:color w:val="2F5496" w:themeColor="accent1" w:themeShade="BF"/>
           <w:sz w:val="32"/>
           <w:szCs w:val="32"/>
         </w:rPr>
       </w:pPr>
-      <w:r>
-        <w:br w:type="page"/>
-      </w:r>
     </w:p>
     <w:p>
       <w:pPr>
         <w:pStyle w:val="Heading1"/>
       </w:pPr>
       <w:r>
-        <w:lastRenderedPageBreak/>
         <w:t>2. Design</w:t>
       </w:r>
     </w:p>
@@ -6606,6 +6854,15 @@
 </file>
 
 <file path=customXml/item1.xml><?xml version="1.0" encoding="utf-8"?>
+<?mso-contentType ?>
+<FormTemplates xmlns="http://schemas.microsoft.com/sharepoint/v3/contenttype/forms">
+  <Display>DocumentLibraryForm</Display>
+  <Edit>DocumentLibraryForm</Edit>
+  <New>DocumentLibraryForm</New>
+</FormTemplates>
+</file>
+
+<file path=customXml/item2.xml><?xml version="1.0" encoding="utf-8"?>
 <p:properties xmlns:p="http://schemas.microsoft.com/office/2006/metadata/properties" xmlns:xsi="http://www.w3.org/2001/XMLSchema-instance" xmlns:pc="http://schemas.microsoft.com/office/infopath/2007/PartnerControls">
   <documentManagement>
     <c6664f9864b54a78bdf9e6230de1c78b xmlns="6c73e52c-07d4-4617-ab67-464747257e8d">
@@ -6619,16 +6876,11 @@
 </p:properties>
 </file>
 
-<file path=customXml/item2.xml><?xml version="1.0" encoding="utf-8"?>
-<?mso-contentType ?>
-<FormTemplates xmlns="http://schemas.microsoft.com/sharepoint/v3/contenttype/forms">
-  <Display>DocumentLibraryForm</Display>
-  <Edit>DocumentLibraryForm</Edit>
-  <New>DocumentLibraryForm</New>
-</FormTemplates>
+<file path=customXml/item3.xml><?xml version="1.0" encoding="utf-8"?>
+<b:Sources xmlns:b="http://schemas.openxmlformats.org/officeDocument/2006/bibliography" xmlns="http://schemas.openxmlformats.org/officeDocument/2006/bibliography" SelectedStyle="/GostName.XSL" StyleName="GOST - Name Sort" Version="2003"/>
 </file>
 
-<file path=customXml/item3.xml><?xml version="1.0" encoding="utf-8"?>
+<file path=customXml/item4.xml><?xml version="1.0" encoding="utf-8"?>
 <ct:contentTypeSchema xmlns:ct="http://schemas.microsoft.com/office/2006/metadata/contentType" xmlns:ma="http://schemas.microsoft.com/office/2006/metadata/properties/metaAttributes" ct:_="" ma:_="" ma:contentTypeName="Document" ma:contentTypeID="0x0101001F3560B013441247B9926EB055A9B197" ma:contentTypeVersion="17" ma:contentTypeDescription="Create a new document." ma:contentTypeScope="" ma:versionID="76a8f9fcad002c35451f80833d37cbec">
   <xsd:schema xmlns:xsd="http://www.w3.org/2001/XMLSchema" xmlns:xs="http://www.w3.org/2001/XMLSchema" xmlns:p="http://schemas.microsoft.com/office/2006/metadata/properties" xmlns:ns2="eac77c77-d449-4d7c-b5d8-8fd4c0f270d2" xmlns:ns3="6c73e52c-07d4-4617-ab67-464747257e8d" xmlns:ns4="8b17e346-67f2-4b8a-83ae-4efa6dd72e6a" targetNamespace="http://schemas.microsoft.com/office/2006/metadata/properties" ma:root="true" ma:fieldsID="336c465bfccdb92070af29f334cedc9c" ns2:_="" ns3:_="" ns4:_="">
     <xsd:import namespace="eac77c77-d449-4d7c-b5d8-8fd4c0f270d2"/>
@@ -6876,11 +7128,15 @@
 </ct:contentTypeSchema>
 </file>
 
-<file path=customXml/item4.xml><?xml version="1.0" encoding="utf-8"?>
-<b:Sources xmlns:b="http://schemas.openxmlformats.org/officeDocument/2006/bibliography" xmlns="http://schemas.openxmlformats.org/officeDocument/2006/bibliography" SelectedStyle="/GostName.XSL" StyleName="GOST - Name Sort" Version="2003"/>
+<file path=customXml/itemProps1.xml><?xml version="1.0" encoding="utf-8"?>
+<ds:datastoreItem xmlns:ds="http://schemas.openxmlformats.org/officeDocument/2006/customXml" ds:itemID="{AE42F005-7147-438B-86B2-97381492F7A1}">
+  <ds:schemaRefs>
+    <ds:schemaRef ds:uri="http://schemas.microsoft.com/sharepoint/v3/contenttype/forms"/>
+  </ds:schemaRefs>
+</ds:datastoreItem>
 </file>
 
-<file path=customXml/itemProps1.xml><?xml version="1.0" encoding="utf-8"?>
+<file path=customXml/itemProps2.xml><?xml version="1.0" encoding="utf-8"?>
 <ds:datastoreItem xmlns:ds="http://schemas.openxmlformats.org/officeDocument/2006/customXml" ds:itemID="{C1A908BF-7407-43B4-A651-85B5A7AAA920}">
   <ds:schemaRefs>
     <ds:schemaRef ds:uri="http://schemas.microsoft.com/office/2006/metadata/properties"/>
@@ -6892,15 +7148,15 @@
 </ds:datastoreItem>
 </file>
 
-<file path=customXml/itemProps2.xml><?xml version="1.0" encoding="utf-8"?>
-<ds:datastoreItem xmlns:ds="http://schemas.openxmlformats.org/officeDocument/2006/customXml" ds:itemID="{AE42F005-7147-438B-86B2-97381492F7A1}">
+<file path=customXml/itemProps3.xml><?xml version="1.0" encoding="utf-8"?>
+<ds:datastoreItem xmlns:ds="http://schemas.openxmlformats.org/officeDocument/2006/customXml" ds:itemID="{0EF480A6-6B33-8745-9011-23C24FB0B204}">
   <ds:schemaRefs>
-    <ds:schemaRef ds:uri="http://schemas.microsoft.com/sharepoint/v3/contenttype/forms"/>
+    <ds:schemaRef ds:uri="http://schemas.openxmlformats.org/officeDocument/2006/bibliography"/>
   </ds:schemaRefs>
 </ds:datastoreItem>
 </file>
 
-<file path=customXml/itemProps3.xml><?xml version="1.0" encoding="utf-8"?>
+<file path=customXml/itemProps4.xml><?xml version="1.0" encoding="utf-8"?>
 <ds:datastoreItem xmlns:ds="http://schemas.openxmlformats.org/officeDocument/2006/customXml" ds:itemID="{C21AEDE6-9733-41AF-BFBE-A66753DF99BB}">
   <ds:schemaRefs>
     <ds:schemaRef ds:uri="http://schemas.microsoft.com/office/2006/metadata/contentType"/>
@@ -6918,12 +7174,4 @@
     <ds:schemaRef ds:uri="http://schemas.microsoft.com/internal/obd"/>
   </ds:schemaRefs>
 </ds:datastoreItem>
-</file>
-
-<file path=customXml/itemProps4.xml><?xml version="1.0" encoding="utf-8"?>
-<ds:datastoreItem xmlns:ds="http://schemas.openxmlformats.org/officeDocument/2006/customXml" ds:itemID="{0EF480A6-6B33-8745-9011-23C24FB0B204}">
-  <ds:schemaRefs>
-    <ds:schemaRef ds:uri="http://schemas.openxmlformats.org/officeDocument/2006/bibliography"/>
-  </ds:schemaRefs>
-</ds:datastoreItem>
 </file>
</xml_diff>

<commit_message>
efficient spool change test
</commit_message>
<xml_diff>
--- a/docs/StudentReport_template_ENG.docx
+++ b/docs/StudentReport_template_ENG.docx
@@ -545,6 +545,16 @@
     </w:p>
     <w:sdt>
       <w:sdtPr>
+        <w:rPr>
+          <w:rFonts w:asciiTheme="minorHAnsi" w:eastAsiaTheme="minorHAnsi" w:hAnsiTheme="minorHAnsi" w:cstheme="minorBidi"/>
+          <w:b w:val="0"/>
+          <w:bCs w:val="0"/>
+          <w:color w:val="auto"/>
+          <w:kern w:val="2"/>
+          <w:sz w:val="24"/>
+          <w:szCs w:val="24"/>
+          <w14:ligatures w14:val="standardContextual"/>
+        </w:rPr>
         <w:id w:val="-1931653289"/>
         <w:docPartObj>
           <w:docPartGallery w:val="Table of Contents"/>
@@ -553,13 +563,7 @@
       </w:sdtPr>
       <w:sdtEndPr>
         <w:rPr>
-          <w:rFonts w:asciiTheme="minorHAnsi" w:eastAsiaTheme="minorHAnsi" w:hAnsiTheme="minorHAnsi" w:cstheme="minorBidi"/>
           <w:noProof/>
-          <w:color w:val="auto"/>
-          <w:kern w:val="2"/>
-          <w:sz w:val="24"/>
-          <w:szCs w:val="24"/>
-          <w14:ligatures w14:val="standardContextual"/>
         </w:rPr>
       </w:sdtEndPr>
       <w:sdtContent>
@@ -1815,27 +1819,14 @@
       <w:r>
         <w:t xml:space="preserve">Figure </w:t>
       </w:r>
-      <w:r>
-        <w:fldChar w:fldCharType="begin"/>
-      </w:r>
-      <w:r>
-        <w:instrText xml:space="preserve"> SEQ Figure \* ARABIC </w:instrText>
-      </w:r>
-      <w:r>
-        <w:fldChar w:fldCharType="separate"/>
-      </w:r>
-      <w:r>
-        <w:rPr>
-          <w:noProof/>
-        </w:rPr>
-        <w:t>1</w:t>
-      </w:r>
-      <w:r>
-        <w:rPr>
-          <w:noProof/>
-        </w:rPr>
-        <w:fldChar w:fldCharType="end"/>
-      </w:r>
+      <w:fldSimple w:instr=" SEQ Figure \* ARABIC ">
+        <w:r>
+          <w:rPr>
+            <w:noProof/>
+          </w:rPr>
+          <w:t>1</w:t>
+        </w:r>
+      </w:fldSimple>
       <w:r>
         <w:t>: Initial Class diagram</w:t>
       </w:r>
@@ -3075,45 +3066,29 @@
       <w:r>
         <w:t xml:space="preserve">, methods </w:t>
       </w:r>
-      <w:proofErr w:type="spellStart"/>
       <w:r>
         <w:rPr>
           <w:rStyle w:val="SubtitleChar"/>
         </w:rPr>
-        <w:t>readPrintsFromFile</w:t>
-      </w:r>
-      <w:proofErr w:type="spellEnd"/>
+        <w:t>readPrintsFromFile()</w:t>
+      </w:r>
+      <w:r>
+        <w:t xml:space="preserve">, </w:t>
+      </w:r>
       <w:r>
         <w:rPr>
           <w:rStyle w:val="SubtitleChar"/>
         </w:rPr>
-        <w:t>()</w:t>
-      </w:r>
-      <w:r>
-        <w:t xml:space="preserve">, </w:t>
+        <w:t>readPrintersFromFile()</w:t>
+      </w:r>
+      <w:r>
+        <w:t xml:space="preserve">, and </w:t>
       </w:r>
       <w:r>
         <w:rPr>
           <w:rStyle w:val="SubtitleChar"/>
         </w:rPr>
-        <w:t>readPrintersFromFile()</w:t>
-      </w:r>
-      <w:r>
-        <w:t xml:space="preserve">, and </w:t>
-      </w:r>
-      <w:proofErr w:type="spellStart"/>
-      <w:r>
-        <w:rPr>
-          <w:rStyle w:val="SubtitleChar"/>
-        </w:rPr>
-        <w:t>readSpoolsFromFile</w:t>
-      </w:r>
-      <w:proofErr w:type="spellEnd"/>
-      <w:r>
-        <w:rPr>
-          <w:rStyle w:val="SubtitleChar"/>
-        </w:rPr>
-        <w:t>()</w:t>
+        <w:t>readSpoolsFromFile()</w:t>
       </w:r>
     </w:p>
     <w:p>
@@ -3184,14 +3159,12 @@
       <w:r>
         <w:t xml:space="preserve">Extract method into separate method outside the Main class. I see the possibility of using a generics and functional interfaces for different object parsing. A great example of this is implementation of </w:t>
       </w:r>
-      <w:proofErr w:type="spellStart"/>
       <w:r>
         <w:rPr>
           <w:rStyle w:val="SubtitleChar"/>
         </w:rPr>
         <w:t>LambdaReader</w:t>
       </w:r>
-      <w:proofErr w:type="spellEnd"/>
       <w:r>
         <w:t xml:space="preserve"> from SDP module, where we have used </w:t>
       </w:r>
@@ -3410,19 +3383,11 @@
       <w:r>
         <w:t xml:space="preserve"> class, the </w:t>
       </w:r>
-      <w:proofErr w:type="spellStart"/>
       <w:r>
         <w:rPr>
           <w:rStyle w:val="SubtitleChar"/>
         </w:rPr>
-        <w:t>addPrint</w:t>
-      </w:r>
-      <w:proofErr w:type="spellEnd"/>
-      <w:r>
-        <w:rPr>
-          <w:rStyle w:val="SubtitleChar"/>
-        </w:rPr>
-        <w:t>()</w:t>
+        <w:t>addPrint()</w:t>
       </w:r>
       <w:r>
         <w:t xml:space="preserve"> method</w:t>
@@ -3471,15 +3436,7 @@
         <w:t>Why is it wrong:</w:t>
       </w:r>
       <w:r>
-        <w:t xml:space="preserve"> Similar to previous “code smells”, this large </w:t>
-      </w:r>
-      <w:proofErr w:type="gramStart"/>
-      <w:r>
-        <w:t>amount</w:t>
-      </w:r>
-      <w:proofErr w:type="gramEnd"/>
-      <w:r>
-        <w:t xml:space="preserve"> of parameters makes it harder to read and, of course, maintain.</w:t>
+        <w:t xml:space="preserve"> Similar to previous “code smells”, this large amount of parameters makes it harder to read and, of course, maintain.</w:t>
       </w:r>
     </w:p>
     <w:p>
@@ -3572,14 +3529,12 @@
       <w:r>
         <w:t xml:space="preserve"> class, the </w:t>
       </w:r>
-      <w:proofErr w:type="spellStart"/>
       <w:r>
         <w:rPr>
           <w:rStyle w:val="SubtitleChar"/>
         </w:rPr>
         <w:t>getSpoolByID</w:t>
       </w:r>
-      <w:proofErr w:type="spellEnd"/>
       <w:r>
         <w:rPr>
           <w:rStyle w:val="SubtitleChar"/>
@@ -3726,14 +3681,12 @@
       <w:r>
         <w:t xml:space="preserve"> class, the </w:t>
       </w:r>
-      <w:proofErr w:type="spellStart"/>
       <w:r>
         <w:rPr>
           <w:rStyle w:val="SubtitleChar"/>
         </w:rPr>
         <w:t>registerCompletion</w:t>
       </w:r>
-      <w:proofErr w:type="spellEnd"/>
       <w:r>
         <w:rPr>
           <w:rStyle w:val="SubtitleChar"/>
@@ -3743,14 +3696,12 @@
       <w:r>
         <w:t xml:space="preserve"> and </w:t>
       </w:r>
-      <w:proofErr w:type="spellStart"/>
       <w:r>
         <w:rPr>
           <w:rStyle w:val="SubtitleChar"/>
         </w:rPr>
         <w:t>registerPrintFailure</w:t>
       </w:r>
-      <w:proofErr w:type="spellEnd"/>
       <w:r>
         <w:rPr>
           <w:rStyle w:val="SubtitleChar"/>
@@ -4081,27 +4032,14 @@
       <w:r>
         <w:t xml:space="preserve">Figure </w:t>
       </w:r>
-      <w:r>
-        <w:fldChar w:fldCharType="begin"/>
-      </w:r>
-      <w:r>
-        <w:instrText xml:space="preserve"> SEQ Figure \* ARABIC </w:instrText>
-      </w:r>
-      <w:r>
-        <w:fldChar w:fldCharType="separate"/>
-      </w:r>
-      <w:r>
-        <w:rPr>
-          <w:noProof/>
-        </w:rPr>
-        <w:t>2</w:t>
-      </w:r>
-      <w:r>
-        <w:rPr>
-          <w:noProof/>
-        </w:rPr>
-        <w:fldChar w:fldCharType="end"/>
-      </w:r>
+      <w:fldSimple w:instr=" SEQ Figure \* ARABIC ">
+        <w:r>
+          <w:rPr>
+            <w:noProof/>
+          </w:rPr>
+          <w:t>2</w:t>
+        </w:r>
+      </w:fldSimple>
       <w:r>
         <w:t>: Printer inheritance</w:t>
       </w:r>
@@ -4282,27 +4220,14 @@
       <w:r>
         <w:t xml:space="preserve">Figure </w:t>
       </w:r>
-      <w:r>
-        <w:fldChar w:fldCharType="begin"/>
-      </w:r>
-      <w:r>
-        <w:instrText xml:space="preserve"> SEQ Figure \* ARABIC </w:instrText>
-      </w:r>
-      <w:r>
-        <w:fldChar w:fldCharType="separate"/>
-      </w:r>
-      <w:r>
-        <w:rPr>
-          <w:noProof/>
-        </w:rPr>
-        <w:t>3</w:t>
-      </w:r>
-      <w:r>
-        <w:rPr>
-          <w:noProof/>
-        </w:rPr>
-        <w:fldChar w:fldCharType="end"/>
-      </w:r>
+      <w:fldSimple w:instr=" SEQ Figure \* ARABIC ">
+        <w:r>
+          <w:rPr>
+            <w:noProof/>
+          </w:rPr>
+          <w:t>3</w:t>
+        </w:r>
+      </w:fldSimple>
       <w:r>
         <w:t>: Package structure</w:t>
       </w:r>
@@ -4443,27 +4368,14 @@
       <w:r>
         <w:t xml:space="preserve">Figure </w:t>
       </w:r>
-      <w:r>
-        <w:fldChar w:fldCharType="begin"/>
-      </w:r>
-      <w:r>
-        <w:instrText xml:space="preserve"> SEQ Figure \* ARABIC </w:instrText>
-      </w:r>
-      <w:r>
-        <w:fldChar w:fldCharType="separate"/>
-      </w:r>
-      <w:r>
-        <w:rPr>
-          <w:noProof/>
-        </w:rPr>
-        <w:t>4</w:t>
-      </w:r>
-      <w:r>
-        <w:rPr>
-          <w:noProof/>
-        </w:rPr>
-        <w:fldChar w:fldCharType="end"/>
-      </w:r>
+      <w:fldSimple w:instr=" SEQ Figure \* ARABIC ">
+        <w:r>
+          <w:rPr>
+            <w:noProof/>
+          </w:rPr>
+          <w:t>4</w:t>
+        </w:r>
+      </w:fldSimple>
       <w:r>
         <w:t xml:space="preserve">: Main and PrinterManager classes having too </w:t>
       </w:r>
@@ -4724,27 +4636,14 @@
       <w:r>
         <w:t xml:space="preserve">Figure </w:t>
       </w:r>
-      <w:r>
-        <w:fldChar w:fldCharType="begin"/>
-      </w:r>
-      <w:r>
-        <w:instrText xml:space="preserve"> SEQ Figure \* ARABIC </w:instrText>
-      </w:r>
-      <w:r>
-        <w:fldChar w:fldCharType="separate"/>
-      </w:r>
-      <w:r>
-        <w:rPr>
-          <w:noProof/>
-        </w:rPr>
-        <w:t>5</w:t>
-      </w:r>
-      <w:r>
-        <w:rPr>
-          <w:noProof/>
-        </w:rPr>
-        <w:fldChar w:fldCharType="end"/>
-      </w:r>
+      <w:fldSimple w:instr=" SEQ Figure \* ARABIC ">
+        <w:r>
+          <w:rPr>
+            <w:noProof/>
+          </w:rPr>
+          <w:t>5</w:t>
+        </w:r>
+      </w:fldSimple>
       <w:r>
         <w:t>: Classes after applying SRP principle</w:t>
       </w:r>
@@ -4790,14 +4689,12 @@
       <w:r>
         <w:t xml:space="preserve">On the diagram (Figure 6), we have displayed possible classes, that can easily the extend system with this setup. </w:t>
       </w:r>
-      <w:proofErr w:type="spellStart"/>
       <w:r>
         <w:rPr>
           <w:rStyle w:val="SubtitleChar"/>
         </w:rPr>
         <w:t>JSONFileReader</w:t>
       </w:r>
-      <w:proofErr w:type="spellEnd"/>
       <w:r>
         <w:t xml:space="preserve"> class, depicted on the diagram, would handle the current logic for reading the data out of Json files. </w:t>
       </w:r>
@@ -4871,27 +4768,14 @@
       <w:r>
         <w:t xml:space="preserve">Figure </w:t>
       </w:r>
-      <w:r>
-        <w:fldChar w:fldCharType="begin"/>
-      </w:r>
-      <w:r>
-        <w:instrText xml:space="preserve"> SEQ Figure \* ARABIC </w:instrText>
-      </w:r>
-      <w:r>
-        <w:fldChar w:fldCharType="separate"/>
-      </w:r>
-      <w:r>
-        <w:rPr>
-          <w:noProof/>
-        </w:rPr>
-        <w:t>6</w:t>
-      </w:r>
-      <w:r>
-        <w:rPr>
-          <w:noProof/>
-        </w:rPr>
-        <w:fldChar w:fldCharType="end"/>
-      </w:r>
+      <w:fldSimple w:instr=" SEQ Figure \* ARABIC ">
+        <w:r>
+          <w:rPr>
+            <w:noProof/>
+          </w:rPr>
+          <w:t>6</w:t>
+        </w:r>
+      </w:fldSimple>
       <w:r>
         <w:t xml:space="preserve"> Applying Open-closed for input and data reading</w:t>
       </w:r>
@@ -4928,14 +4812,12 @@
       <w:r>
         <w:t xml:space="preserve">This is relevant for </w:t>
       </w:r>
-      <w:proofErr w:type="spellStart"/>
       <w:r>
         <w:rPr>
           <w:rStyle w:val="SubtitleChar"/>
         </w:rPr>
         <w:t>IDataProvider</w:t>
       </w:r>
-      <w:proofErr w:type="spellEnd"/>
     </w:p>
     <w:p>
       <w:pPr>
@@ -5061,58 +4943,45 @@
       <w:r>
         <w:t xml:space="preserve">Figure </w:t>
       </w:r>
-      <w:r>
-        <w:fldChar w:fldCharType="begin"/>
-      </w:r>
-      <w:r>
-        <w:instrText xml:space="preserve"> SEQ Figure \* ARABIC </w:instrText>
-      </w:r>
-      <w:r>
-        <w:fldChar w:fldCharType="separate"/>
-      </w:r>
+      <w:fldSimple w:instr=" SEQ Figure \* ARABIC ">
+        <w:r>
+          <w:rPr>
+            <w:noProof/>
+          </w:rPr>
+          <w:t>7</w:t>
+        </w:r>
+      </w:fldSimple>
+      <w:r>
+        <w:t xml:space="preserve"> Example usage</w:t>
+      </w:r>
+    </w:p>
+    <w:p>
+      <w:pPr>
+        <w:keepNext/>
+      </w:pPr>
+      <w:r>
+        <w:t xml:space="preserve">On the following figure, we display how we </w:t>
+      </w:r>
+      <w:r>
+        <w:t>might</w:t>
+      </w:r>
+      <w:r>
+        <w:t xml:space="preserve"> handle getting data in the Application now.</w:t>
+      </w:r>
+      <w:r>
+        <w:t xml:space="preserve"> (This might change after applying Design Patterns)</w:t>
+      </w:r>
+    </w:p>
+    <w:p>
+      <w:pPr>
+        <w:keepNext/>
+      </w:pPr>
       <w:r>
         <w:rPr>
           <w:noProof/>
         </w:rPr>
-        <w:t>7</w:t>
-      </w:r>
-      <w:r>
-        <w:rPr>
-          <w:noProof/>
-        </w:rPr>
-        <w:fldChar w:fldCharType="end"/>
-      </w:r>
-      <w:r>
-        <w:t xml:space="preserve"> Example usage</w:t>
-      </w:r>
-    </w:p>
-    <w:p>
-      <w:pPr>
-        <w:keepNext/>
-      </w:pPr>
-      <w:r>
-        <w:t xml:space="preserve">On the following figure, we display how we </w:t>
-      </w:r>
-      <w:r>
-        <w:t>might</w:t>
-      </w:r>
-      <w:r>
-        <w:t xml:space="preserve"> handle getting data in the Application now.</w:t>
-      </w:r>
-      <w:r>
-        <w:t xml:space="preserve"> (This might change after applying Design Patterns)</w:t>
-      </w:r>
-    </w:p>
-    <w:p>
-      <w:pPr>
-        <w:keepNext/>
-      </w:pPr>
-      <w:r>
-        <w:rPr>
-          <w:noProof/>
-        </w:rPr>
         <w:drawing>
-          <wp:inline distT="0" distB="0" distL="0" distR="0" wp14:anchorId="1F1D0018" wp14:editId="698F2EC7">
+          <wp:inline distT="0" distB="0" distL="0" distR="0" wp14:anchorId="1F1D0018" wp14:editId="2E6E855C">
             <wp:extent cx="5731510" cy="1381581"/>
             <wp:effectExtent l="0" t="0" r="0" b="3175"/>
             <wp:docPr id="580959377" name="Picture 1"/>
@@ -5161,27 +5030,14 @@
       <w:r>
         <w:t xml:space="preserve">Figure </w:t>
       </w:r>
-      <w:r>
-        <w:fldChar w:fldCharType="begin"/>
-      </w:r>
-      <w:r>
-        <w:instrText xml:space="preserve"> SEQ Figure \* ARABIC </w:instrText>
-      </w:r>
-      <w:r>
-        <w:fldChar w:fldCharType="separate"/>
-      </w:r>
-      <w:r>
-        <w:rPr>
-          <w:noProof/>
-        </w:rPr>
-        <w:t>8</w:t>
-      </w:r>
-      <w:r>
-        <w:rPr>
-          <w:noProof/>
-        </w:rPr>
-        <w:fldChar w:fldCharType="end"/>
-      </w:r>
+      <w:fldSimple w:instr=" SEQ Figure \* ARABIC ">
+        <w:r>
+          <w:rPr>
+            <w:noProof/>
+          </w:rPr>
+          <w:t>8</w:t>
+        </w:r>
+      </w:fldSimple>
       <w:r>
         <w:t xml:space="preserve"> A possible solution relevant to current setup</w:t>
       </w:r>
@@ -5984,21 +5840,7 @@
         <w:rPr>
           <w:rStyle w:val="SubtitleChar"/>
         </w:rPr>
-        <w:t>“</w:t>
-      </w:r>
-      <w:proofErr w:type="spellStart"/>
-      <w:r>
-        <w:rPr>
-          <w:rStyle w:val="SubtitleChar"/>
-        </w:rPr>
-        <w:t>PrinterFactory</w:t>
-      </w:r>
-      <w:proofErr w:type="spellEnd"/>
-      <w:r>
-        <w:rPr>
-          <w:rStyle w:val="SubtitleChar"/>
-        </w:rPr>
-        <w:t>”</w:t>
+        <w:t>“PrinterFactory”</w:t>
       </w:r>
       <w:r>
         <w:rPr>
@@ -7004,27 +6846,14 @@
       <w:r>
         <w:t xml:space="preserve">Figure </w:t>
       </w:r>
-      <w:r>
-        <w:fldChar w:fldCharType="begin"/>
-      </w:r>
-      <w:r>
-        <w:instrText xml:space="preserve"> SEQ Figure \* ARABIC </w:instrText>
-      </w:r>
-      <w:r>
-        <w:fldChar w:fldCharType="separate"/>
-      </w:r>
-      <w:r>
-        <w:rPr>
-          <w:noProof/>
-        </w:rPr>
-        <w:t>12</w:t>
-      </w:r>
-      <w:r>
-        <w:rPr>
-          <w:noProof/>
-        </w:rPr>
-        <w:fldChar w:fldCharType="end"/>
-      </w:r>
+      <w:fldSimple w:instr=" SEQ Figure \* ARABIC ">
+        <w:r>
+          <w:rPr>
+            <w:noProof/>
+          </w:rPr>
+          <w:t>12</w:t>
+        </w:r>
+      </w:fldSimple>
       <w:r>
         <w:t xml:space="preserve"> Facade integration for simplified management of PrinterManager and related components</w:t>
       </w:r>
@@ -7173,27 +7002,14 @@
       <w:r>
         <w:t xml:space="preserve">Figure </w:t>
       </w:r>
-      <w:r>
-        <w:fldChar w:fldCharType="begin"/>
-      </w:r>
-      <w:r>
-        <w:instrText xml:space="preserve"> SEQ Figure \* ARABIC </w:instrText>
-      </w:r>
-      <w:r>
-        <w:fldChar w:fldCharType="separate"/>
-      </w:r>
-      <w:r>
-        <w:rPr>
-          <w:noProof/>
-        </w:rPr>
-        <w:t>15</w:t>
-      </w:r>
-      <w:r>
-        <w:rPr>
-          <w:noProof/>
-        </w:rPr>
-        <w:fldChar w:fldCharType="end"/>
-      </w:r>
+      <w:fldSimple w:instr=" SEQ Figure \* ARABIC ">
+        <w:r>
+          <w:rPr>
+            <w:noProof/>
+          </w:rPr>
+          <w:t>15</w:t>
+        </w:r>
+      </w:fldSimple>
       <w:r>
         <w:t xml:space="preserve"> Print strategies</w:t>
       </w:r>
@@ -7318,27 +7134,14 @@
       <w:r>
         <w:t xml:space="preserve">Figure </w:t>
       </w:r>
-      <w:r>
-        <w:fldChar w:fldCharType="begin"/>
-      </w:r>
-      <w:r>
-        <w:instrText xml:space="preserve"> SEQ Figure \* ARABIC </w:instrText>
-      </w:r>
-      <w:r>
-        <w:fldChar w:fldCharType="separate"/>
-      </w:r>
-      <w:r>
-        <w:rPr>
-          <w:noProof/>
-        </w:rPr>
-        <w:t>16</w:t>
-      </w:r>
-      <w:r>
-        <w:rPr>
-          <w:noProof/>
-        </w:rPr>
-        <w:fldChar w:fldCharType="end"/>
-      </w:r>
+      <w:fldSimple w:instr=" SEQ Figure \* ARABIC ">
+        <w:r>
+          <w:rPr>
+            <w:noProof/>
+          </w:rPr>
+          <w:t>16</w:t>
+        </w:r>
+      </w:fldSimple>
       <w:r>
         <w:t xml:space="preserve"> A sketch of </w:t>
       </w:r>
@@ -7463,27 +7266,14 @@
       <w:r>
         <w:t xml:space="preserve">Figure </w:t>
       </w:r>
-      <w:r>
-        <w:fldChar w:fldCharType="begin"/>
-      </w:r>
-      <w:r>
-        <w:instrText xml:space="preserve"> SEQ Figure \* ARABIC </w:instrText>
-      </w:r>
-      <w:r>
-        <w:fldChar w:fldCharType="separate"/>
-      </w:r>
-      <w:r>
-        <w:rPr>
-          <w:noProof/>
-        </w:rPr>
-        <w:t>17</w:t>
-      </w:r>
-      <w:r>
-        <w:rPr>
-          <w:noProof/>
-        </w:rPr>
-        <w:fldChar w:fldCharType="end"/>
-      </w:r>
+      <w:fldSimple w:instr=" SEQ Figure \* ARABIC ">
+        <w:r>
+          <w:rPr>
+            <w:noProof/>
+          </w:rPr>
+          <w:t>17</w:t>
+        </w:r>
+      </w:fldSimple>
       <w:r>
         <w:t xml:space="preserve"> Odd-ball solution to managing spools now</w:t>
       </w:r>
@@ -7559,27 +7349,14 @@
       <w:r>
         <w:t xml:space="preserve">Figure </w:t>
       </w:r>
-      <w:r>
-        <w:fldChar w:fldCharType="begin"/>
-      </w:r>
-      <w:r>
-        <w:instrText xml:space="preserve"> SEQ Figure \* ARABIC </w:instrText>
-      </w:r>
-      <w:r>
-        <w:fldChar w:fldCharType="separate"/>
-      </w:r>
-      <w:r>
-        <w:rPr>
-          <w:noProof/>
-        </w:rPr>
-        <w:t>18</w:t>
-      </w:r>
-      <w:r>
-        <w:rPr>
-          <w:noProof/>
-        </w:rPr>
-        <w:fldChar w:fldCharType="end"/>
-      </w:r>
+      <w:fldSimple w:instr=" SEQ Figure \* ARABIC ">
+        <w:r>
+          <w:rPr>
+            <w:noProof/>
+          </w:rPr>
+          <w:t>18</w:t>
+        </w:r>
+      </w:fldSimple>
       <w:r>
         <w:t xml:space="preserve"> SpoolManager</w:t>
       </w:r>
@@ -7670,15 +7447,7 @@
           <w:i/>
           <w:iCs/>
         </w:rPr>
-        <w:t xml:space="preserve">did you make mistakes? Did you gain new </w:t>
-      </w:r>
-      <w:proofErr w:type="gramStart"/>
-      <w:r>
-        <w:rPr>
-          <w:i/>
-          <w:iCs/>
-        </w:rPr>
-        <w:t>insights</w:t>
+        <w:t>did you make mistakes? Did you gain new insights</w:t>
       </w:r>
       <w:r>
         <w:rPr>
@@ -7692,15 +7461,7 @@
           <w:i/>
           <w:iCs/>
         </w:rPr>
-        <w:t>,</w:t>
-      </w:r>
-      <w:proofErr w:type="gramEnd"/>
-      <w:r>
-        <w:rPr>
-          <w:i/>
-          <w:iCs/>
-        </w:rPr>
-        <w:t xml:space="preserve"> etc. </w:t>
+        <w:t xml:space="preserve">, etc. </w:t>
       </w:r>
     </w:p>
     <w:p>
@@ -7839,7 +7600,21 @@
           <w:i/>
           <w:iCs/>
         </w:rPr>
-        <w:t xml:space="preserve">(UML) </w:t>
+        <w:t>(U</w:t>
+      </w:r>
+      <w:r>
+        <w:rPr>
+          <w:i/>
+          <w:iCs/>
+        </w:rPr>
+        <w:t xml:space="preserve"> </w:t>
+      </w:r>
+      <w:r>
+        <w:rPr>
+          <w:i/>
+          <w:iCs/>
+        </w:rPr>
+        <w:t xml:space="preserve">ML) </w:t>
       </w:r>
       <w:r>
         <w:rPr>
@@ -8079,23 +7854,7 @@
           <w:i/>
           <w:iCs/>
         </w:rPr>
-        <w:t xml:space="preserve">Create a </w:t>
-      </w:r>
-      <w:proofErr w:type="spellStart"/>
-      <w:r>
-        <w:rPr>
-          <w:i/>
-          <w:iCs/>
-        </w:rPr>
-        <w:t>deployment+component</w:t>
-      </w:r>
-      <w:proofErr w:type="spellEnd"/>
-      <w:r>
-        <w:rPr>
-          <w:i/>
-          <w:iCs/>
-        </w:rPr>
-        <w:t xml:space="preserve"> diagram</w:t>
+        <w:t>Create a deployment+component diagram</w:t>
       </w:r>
     </w:p>
     <w:p>
@@ -8142,7 +7901,21 @@
           <w:i/>
           <w:iCs/>
         </w:rPr>
-        <w:t>Create an activity diagram for requesting a 3D print</w:t>
+        <w:t>Creat</w:t>
+      </w:r>
+      <w:r>
+        <w:rPr>
+          <w:i/>
+          <w:iCs/>
+        </w:rPr>
+        <w:t xml:space="preserve"> </w:t>
+      </w:r>
+      <w:r>
+        <w:rPr>
+          <w:i/>
+          <w:iCs/>
+        </w:rPr>
+        <w:t>e an activity diagram for requesting a 3D print</w:t>
       </w:r>
     </w:p>
     <w:p>
@@ -12738,6 +12511,24 @@
 </file>
 
 <file path=customXml/item3.xml><?xml version="1.0" encoding="utf-8"?>
+<p:properties xmlns:p="http://schemas.microsoft.com/office/2006/metadata/properties" xmlns:xsi="http://www.w3.org/2001/XMLSchema-instance" xmlns:pc="http://schemas.microsoft.com/office/infopath/2007/PartnerControls">
+  <documentManagement>
+    <c6664f9864b54a78bdf9e6230de1c78b xmlns="6c73e52c-07d4-4617-ab67-464747257e8d">
+      <Terms xmlns="http://schemas.microsoft.com/office/infopath/2007/PartnerControls"/>
+    </c6664f9864b54a78bdf9e6230de1c78b>
+    <TaxCatchAll xmlns="eac77c77-d449-4d7c-b5d8-8fd4c0f270d2" xsi:nil="true"/>
+    <lcf76f155ced4ddcb4097134ff3c332f xmlns="8b17e346-67f2-4b8a-83ae-4efa6dd72e6a">
+      <Terms xmlns="http://schemas.microsoft.com/office/infopath/2007/PartnerControls"/>
+    </lcf76f155ced4ddcb4097134ff3c332f>
+  </documentManagement>
+</p:properties>
+</file>
+
+<file path=customXml/item4.xml><?xml version="1.0" encoding="utf-8"?>
+<b:Sources xmlns:b="http://schemas.openxmlformats.org/officeDocument/2006/bibliography" xmlns="http://schemas.openxmlformats.org/officeDocument/2006/bibliography" SelectedStyle="/GostName.XSL" StyleName="GOST - Name Sort" Version="2003"/>
+</file>
+
+<file path=customXml/item5.xml><?xml version="1.0" encoding="utf-8"?>
 <ct:contentTypeSchema xmlns:ct="http://schemas.microsoft.com/office/2006/metadata/contentType" xmlns:ma="http://schemas.microsoft.com/office/2006/metadata/properties/metaAttributes" ct:_="" ma:_="" ma:contentTypeName="Document" ma:contentTypeID="0x0101001F3560B013441247B9926EB055A9B197" ma:contentTypeVersion="17" ma:contentTypeDescription="Create a new document." ma:contentTypeScope="" ma:versionID="76a8f9fcad002c35451f80833d37cbec">
   <xsd:schema xmlns:xsd="http://www.w3.org/2001/XMLSchema" xmlns:xs="http://www.w3.org/2001/XMLSchema" xmlns:p="http://schemas.microsoft.com/office/2006/metadata/properties" xmlns:ns2="eac77c77-d449-4d7c-b5d8-8fd4c0f270d2" xmlns:ns3="6c73e52c-07d4-4617-ab67-464747257e8d" xmlns:ns4="8b17e346-67f2-4b8a-83ae-4efa6dd72e6a" targetNamespace="http://schemas.microsoft.com/office/2006/metadata/properties" ma:root="true" ma:fieldsID="336c465bfccdb92070af29f334cedc9c" ns2:_="" ns3:_="" ns4:_="">
     <xsd:import namespace="eac77c77-d449-4d7c-b5d8-8fd4c0f270d2"/>
@@ -12985,24 +12776,6 @@
 </ct:contentTypeSchema>
 </file>
 
-<file path=customXml/item4.xml><?xml version="1.0" encoding="utf-8"?>
-<b:Sources xmlns:b="http://schemas.openxmlformats.org/officeDocument/2006/bibliography" xmlns="http://schemas.openxmlformats.org/officeDocument/2006/bibliography" SelectedStyle="/GostName.XSL" StyleName="GOST - Name Sort" Version="2003"/>
-</file>
-
-<file path=customXml/item5.xml><?xml version="1.0" encoding="utf-8"?>
-<p:properties xmlns:p="http://schemas.microsoft.com/office/2006/metadata/properties" xmlns:xsi="http://www.w3.org/2001/XMLSchema-instance" xmlns:pc="http://schemas.microsoft.com/office/infopath/2007/PartnerControls">
-  <documentManagement>
-    <c6664f9864b54a78bdf9e6230de1c78b xmlns="6c73e52c-07d4-4617-ab67-464747257e8d">
-      <Terms xmlns="http://schemas.microsoft.com/office/infopath/2007/PartnerControls"/>
-    </c6664f9864b54a78bdf9e6230de1c78b>
-    <TaxCatchAll xmlns="eac77c77-d449-4d7c-b5d8-8fd4c0f270d2" xsi:nil="true"/>
-    <lcf76f155ced4ddcb4097134ff3c332f xmlns="8b17e346-67f2-4b8a-83ae-4efa6dd72e6a">
-      <Terms xmlns="http://schemas.microsoft.com/office/infopath/2007/PartnerControls"/>
-    </lcf76f155ced4ddcb4097134ff3c332f>
-  </documentManagement>
-</p:properties>
-</file>
-
 <file path=customXml/itemProps1.xml><?xml version="1.0" encoding="utf-8"?>
 <ds:datastoreItem xmlns:ds="http://schemas.openxmlformats.org/officeDocument/2006/customXml" ds:itemID="{55AF091B-3C7A-41E3-B477-F2FDAA23CFDA}">
   <ds:schemaRefs>
@@ -13020,6 +12793,26 @@
 </file>
 
 <file path=customXml/itemProps3.xml><?xml version="1.0" encoding="utf-8"?>
+<ds:datastoreItem xmlns:ds="http://schemas.openxmlformats.org/officeDocument/2006/customXml" ds:itemID="{C1A908BF-7407-43B4-A651-85B5A7AAA920}">
+  <ds:schemaRefs>
+    <ds:schemaRef ds:uri="http://schemas.microsoft.com/office/2006/metadata/properties"/>
+    <ds:schemaRef ds:uri="http://schemas.microsoft.com/office/infopath/2007/PartnerControls"/>
+    <ds:schemaRef ds:uri="6c73e52c-07d4-4617-ab67-464747257e8d"/>
+    <ds:schemaRef ds:uri="eac77c77-d449-4d7c-b5d8-8fd4c0f270d2"/>
+    <ds:schemaRef ds:uri="8b17e346-67f2-4b8a-83ae-4efa6dd72e6a"/>
+  </ds:schemaRefs>
+</ds:datastoreItem>
+</file>
+
+<file path=customXml/itemProps4.xml><?xml version="1.0" encoding="utf-8"?>
+<ds:datastoreItem xmlns:ds="http://schemas.openxmlformats.org/officeDocument/2006/customXml" ds:itemID="{0EF480A6-6B33-8745-9011-23C24FB0B204}">
+  <ds:schemaRefs>
+    <ds:schemaRef ds:uri="http://schemas.openxmlformats.org/officeDocument/2006/bibliography"/>
+  </ds:schemaRefs>
+</ds:datastoreItem>
+</file>
+
+<file path=customXml/itemProps5.xml><?xml version="1.0" encoding="utf-8"?>
 <ds:datastoreItem xmlns:ds="http://schemas.openxmlformats.org/officeDocument/2006/customXml" ds:itemID="{C21AEDE6-9733-41AF-BFBE-A66753DF99BB}">
   <ds:schemaRefs>
     <ds:schemaRef ds:uri="http://schemas.microsoft.com/office/2006/metadata/contentType"/>
@@ -13037,24 +12830,4 @@
     <ds:schemaRef ds:uri="http://schemas.microsoft.com/internal/obd"/>
   </ds:schemaRefs>
 </ds:datastoreItem>
-</file>
-
-<file path=customXml/itemProps4.xml><?xml version="1.0" encoding="utf-8"?>
-<ds:datastoreItem xmlns:ds="http://schemas.openxmlformats.org/officeDocument/2006/customXml" ds:itemID="{0EF480A6-6B33-8745-9011-23C24FB0B204}">
-  <ds:schemaRefs>
-    <ds:schemaRef ds:uri="http://schemas.openxmlformats.org/officeDocument/2006/bibliography"/>
-  </ds:schemaRefs>
-</ds:datastoreItem>
-</file>
-
-<file path=customXml/itemProps5.xml><?xml version="1.0" encoding="utf-8"?>
-<ds:datastoreItem xmlns:ds="http://schemas.openxmlformats.org/officeDocument/2006/customXml" ds:itemID="{C1A908BF-7407-43B4-A651-85B5A7AAA920}">
-  <ds:schemaRefs>
-    <ds:schemaRef ds:uri="http://schemas.microsoft.com/office/2006/metadata/properties"/>
-    <ds:schemaRef ds:uri="http://schemas.microsoft.com/office/infopath/2007/PartnerControls"/>
-    <ds:schemaRef ds:uri="6c73e52c-07d4-4617-ab67-464747257e8d"/>
-    <ds:schemaRef ds:uri="eac77c77-d449-4d7c-b5d8-8fd4c0f270d2"/>
-    <ds:schemaRef ds:uri="8b17e346-67f2-4b8a-83ae-4efa6dd72e6a"/>
-  </ds:schemaRefs>
-</ds:datastoreItem>
 </file>
</xml_diff>

<commit_message>
Observer and Strategy explanation
</commit_message>
<xml_diff>
--- a/docs/StudentReport_template_ENG.docx
+++ b/docs/StudentReport_template_ENG.docx
@@ -5025,7 +5025,7 @@
           <w:noProof/>
         </w:rPr>
         <w:drawing>
-          <wp:inline distT="0" distB="0" distL="0" distR="0" wp14:anchorId="1F1D0018" wp14:editId="702FD9D6">
+          <wp:inline distT="0" distB="0" distL="0" distR="0" wp14:anchorId="1F1D0018" wp14:editId="0C746783">
             <wp:extent cx="5731510" cy="1381581"/>
             <wp:effectExtent l="0" t="0" r="0" b="3175"/>
             <wp:docPr id="580959377" name="Picture 1"/>
@@ -7107,7 +7107,7 @@
           <w:rPr>
             <w:noProof/>
           </w:rPr>
-          <w:t>15</w:t>
+          <w:t>13</w:t>
         </w:r>
       </w:fldSimple>
       <w:r>
@@ -7239,7 +7239,7 @@
           <w:rPr>
             <w:noProof/>
           </w:rPr>
-          <w:t>16</w:t>
+          <w:t>14</w:t>
         </w:r>
       </w:fldSimple>
       <w:r>
@@ -7371,7 +7371,7 @@
           <w:rPr>
             <w:noProof/>
           </w:rPr>
-          <w:t>17</w:t>
+          <w:t>15</w:t>
         </w:r>
       </w:fldSimple>
       <w:r>
@@ -7454,198 +7454,609 @@
           <w:rPr>
             <w:noProof/>
           </w:rPr>
+          <w:t>16</w:t>
+        </w:r>
+      </w:fldSimple>
+      <w:r>
+        <w:t xml:space="preserve"> SpoolManager</w:t>
+      </w:r>
+    </w:p>
+    <w:p>
+      <w:r>
+        <w:t xml:space="preserve"> </w:t>
+      </w:r>
+    </w:p>
+    <w:p>
+      <w:r>
+        <w:t xml:space="preserve">Also, as presented on the diagram, we have used an Interface for user input adhering to Open-Closed principle. For now, we will use only </w:t>
+      </w:r>
+      <w:r>
+        <w:rPr>
+          <w:rStyle w:val="SubtitleChar"/>
+        </w:rPr>
+        <w:t>ConsoleInputHanlder</w:t>
+      </w:r>
+      <w:r>
+        <w:t xml:space="preserve"> class, but with this setup we are able to “inject” other type of inputs in the future.</w:t>
+      </w:r>
+    </w:p>
+    <w:p/>
+    <w:p>
+      <w:r>
+        <w:br w:type="page"/>
+      </w:r>
+    </w:p>
+    <w:p>
+      <w:pPr>
+        <w:pStyle w:val="Heading1"/>
+      </w:pPr>
+      <w:bookmarkStart w:id="10" w:name="_Toc185249432"/>
+      <w:r>
+        <w:lastRenderedPageBreak/>
+        <w:t>3. Implementation</w:t>
+      </w:r>
+      <w:bookmarkEnd w:id="10"/>
+    </w:p>
+    <w:p>
+      <w:pPr>
+        <w:pStyle w:val="Heading2"/>
+      </w:pPr>
+      <w:bookmarkStart w:id="11" w:name="_Toc185249433"/>
+      <w:r>
+        <w:t>3.1 Implement your design</w:t>
+      </w:r>
+      <w:bookmarkEnd w:id="11"/>
+    </w:p>
+    <w:p>
+      <w:r>
+        <w:t xml:space="preserve">We have begun to implement our changes in original codebase, however, it contained so many errors during execution and generally was hard to refactor. That’s why we have created a new folder and started the implementation from scratch there. </w:t>
+      </w:r>
+    </w:p>
+    <w:p/>
+    <w:p>
+      <w:r>
+        <w:t xml:space="preserve">We started off with building the structure of our design, including façade, specific handlers and domain classes. There we had to make choices which methods should remain in which appropriate classes. </w:t>
+      </w:r>
+      <w:r>
+        <w:t>A</w:t>
+      </w:r>
+      <w:r>
+        <w:t>s we began to dig the codebase</w:t>
+      </w:r>
+      <w:r>
+        <w:t>, some design fine-tunings had to be introduced.</w:t>
+      </w:r>
+    </w:p>
+    <w:p/>
+    <w:p>
+      <w:r>
+        <w:t>The</w:t>
+      </w:r>
+      <w:r>
+        <w:t xml:space="preserve"> Main class in our implementation is now purely intended for user interaction. This means taking user input and displaying output. All the logic is abstracted from Main by using Façade design pattern. </w:t>
+      </w:r>
+      <w:r>
+        <w:t xml:space="preserve">The output is dependent on DTOs, which we introduced to simplify data transfer between layers. DTOs help to decouple the domain logic from the user interface by providing only the necessary data for display. </w:t>
+      </w:r>
+      <w:r>
+        <w:t xml:space="preserve">Using DTOs also required us to implement logic to convert between domain models </w:t>
+      </w:r>
+      <w:r>
+        <w:t>to</w:t>
+      </w:r>
+      <w:r>
+        <w:t xml:space="preserve"> DTOs. Although it added some initial effort, it greatly improved the overall clarity and scalability of the code.</w:t>
+      </w:r>
+      <w:r>
+        <w:t xml:space="preserve"> </w:t>
+      </w:r>
+    </w:p>
+    <w:p/>
+    <w:p>
+      <w:r>
+        <w:t xml:space="preserve">As far as mistakes of our design are concerned, we had to make changes to our printer’s structure. We have introduced </w:t>
+      </w:r>
+      <w:r>
+        <w:rPr>
+          <w:rStyle w:val="SubtitleChar"/>
+        </w:rPr>
+        <w:t xml:space="preserve">`SpoolManager` </w:t>
+      </w:r>
+      <w:r>
+        <w:t xml:space="preserve">interface and now </w:t>
+      </w:r>
+      <w:r>
+        <w:rPr>
+          <w:rStyle w:val="SubtitleChar"/>
+        </w:rPr>
+        <w:t>StandardFDM</w:t>
+      </w:r>
+      <w:r>
+        <w:t xml:space="preserve"> and </w:t>
+      </w:r>
+      <w:r>
+        <w:rPr>
+          <w:rStyle w:val="SubtitleChar"/>
+        </w:rPr>
+        <w:t>MultiColor</w:t>
+      </w:r>
+      <w:r>
+        <w:t xml:space="preserve"> implement it differently, overriding spool changing behavior. Another inconsistency on our initial design is the connections between classes. They were not really accurate in some cases.</w:t>
+      </w:r>
+    </w:p>
+    <w:p/>
+    <w:p>
+      <w:r>
+        <w:t xml:space="preserve">To sum up, we think our design is solid. We didn’t have major changes and refinements, all the explained above was either improvements or, somewhat, cosmetic changes. </w:t>
+      </w:r>
+    </w:p>
+    <w:p>
+      <w:pPr>
+        <w:rPr>
+          <w:i/>
+          <w:iCs/>
+        </w:rPr>
+      </w:pPr>
+    </w:p>
+    <w:p>
+      <w:pPr>
+        <w:pStyle w:val="Heading2"/>
+      </w:pPr>
+      <w:bookmarkStart w:id="12" w:name="_Toc185249434"/>
+      <w:r>
+        <w:t>3.2 Extension of the system</w:t>
+      </w:r>
+      <w:bookmarkEnd w:id="12"/>
+    </w:p>
+    <w:p>
+      <w:pPr>
+        <w:rPr>
+          <w:i/>
+          <w:iCs/>
+        </w:rPr>
+      </w:pPr>
+      <w:r>
+        <w:rPr>
+          <w:i/>
+          <w:iCs/>
+        </w:rPr>
+        <w:t xml:space="preserve">Implement the new extensions. Write down the problems you encountered and how you solved them. For example: </w:t>
+      </w:r>
+      <w:r>
+        <w:rPr>
+          <w:i/>
+          <w:iCs/>
+        </w:rPr>
+        <w:t>What and why did you have to</w:t>
+      </w:r>
+      <w:r>
+        <w:rPr>
+          <w:i/>
+          <w:iCs/>
+        </w:rPr>
+        <w:t xml:space="preserve"> change your designs?</w:t>
+      </w:r>
+    </w:p>
+    <w:p>
+      <w:pPr>
+        <w:pStyle w:val="Heading3"/>
+      </w:pPr>
+    </w:p>
+    <w:p>
+      <w:pPr>
+        <w:pStyle w:val="Heading3"/>
+      </w:pPr>
+      <w:r>
+        <w:t>Strategy</w:t>
+      </w:r>
+    </w:p>
+    <w:p>
+      <w:r>
+        <w:t>To be honest, we didn’t implement the expansions in the given sequence.</w:t>
+      </w:r>
+      <w:r>
+        <w:t xml:space="preserve"> So instead of implementing observer pattern first, we have built parts of the strategy pattern extension.  </w:t>
+      </w:r>
+    </w:p>
+    <w:p/>
+    <w:p>
+      <w:r>
+        <w:t xml:space="preserve">First, we have setup necessary structure for strategy pattern according to </w:t>
+      </w:r>
+      <w:hyperlink r:id="rId26" w:history="1">
+        <w:r>
+          <w:rPr>
+            <w:rStyle w:val="Hyperlink"/>
+            <w:i/>
+            <w:iCs/>
+          </w:rPr>
+          <w:t>refactoring.guru</w:t>
+        </w:r>
+      </w:hyperlink>
+      <w:r>
+        <w:t xml:space="preserve"> website. After that, all it was about is connecting these classes to existing setup (Main, PrintManager and PrintTaskHandler). We made sure it’s possible to change the algorithm on the runtime through the menu and begun the actual implementation. </w:t>
+      </w:r>
+    </w:p>
+    <w:p/>
+    <w:p>
+      <w:r>
+        <w:t xml:space="preserve">We had to re-implement the `selectPrintTask()` for the first strategy (LessSpoolChanges) and test the output. After making sure the correct printers were selected for different tasks, we have </w:t>
+      </w:r>
+      <w:r>
+        <w:t xml:space="preserve">started developing second strategy. At that </w:t>
+      </w:r>
+      <w:proofErr w:type="gramStart"/>
+      <w:r>
+        <w:t>time</w:t>
+      </w:r>
+      <w:proofErr w:type="gramEnd"/>
+      <w:r>
+        <w:t xml:space="preserve"> we have noticed there are a lot of common functionality between two strategies and we made a decision to introduce new </w:t>
+      </w:r>
+      <w:r>
+        <w:lastRenderedPageBreak/>
+        <w:t>class that would act as common ground with shared functionality. Please refer to following figure.</w:t>
+      </w:r>
+    </w:p>
+    <w:p>
+      <w:pPr>
+        <w:keepNext/>
+      </w:pPr>
+      <w:r>
+        <w:rPr>
+          <w:noProof/>
+        </w:rPr>
+        <w:drawing>
+          <wp:inline distT="0" distB="0" distL="0" distR="0" wp14:anchorId="7718B645" wp14:editId="051AAA44">
+            <wp:extent cx="5731510" cy="3321050"/>
+            <wp:effectExtent l="0" t="0" r="0" b="6350"/>
+            <wp:docPr id="962195314" name="Picture 3" descr="A diagram of a company&#10;&#10;Description automatically generated"/>
+            <wp:cNvGraphicFramePr>
+              <a:graphicFrameLocks xmlns:a="http://schemas.openxmlformats.org/drawingml/2006/main" noChangeAspect="1"/>
+            </wp:cNvGraphicFramePr>
+            <a:graphic xmlns:a="http://schemas.openxmlformats.org/drawingml/2006/main">
+              <a:graphicData uri="http://schemas.openxmlformats.org/drawingml/2006/picture">
+                <pic:pic xmlns:pic="http://schemas.openxmlformats.org/drawingml/2006/picture">
+                  <pic:nvPicPr>
+                    <pic:cNvPr id="962195314" name="Picture 3" descr="A diagram of a company&#10;&#10;Description automatically generated"/>
+                    <pic:cNvPicPr/>
+                  </pic:nvPicPr>
+                  <pic:blipFill>
+                    <a:blip r:embed="rId27">
+                      <a:extLst>
+                        <a:ext uri="{28A0092B-C50C-407E-A947-70E740481C1C}">
+                          <a14:useLocalDpi xmlns:a14="http://schemas.microsoft.com/office/drawing/2010/main" val="0"/>
+                        </a:ext>
+                      </a:extLst>
+                    </a:blip>
+                    <a:stretch>
+                      <a:fillRect/>
+                    </a:stretch>
+                  </pic:blipFill>
+                  <pic:spPr>
+                    <a:xfrm>
+                      <a:off x="0" y="0"/>
+                      <a:ext cx="5731510" cy="3321050"/>
+                    </a:xfrm>
+                    <a:prstGeom prst="rect">
+                      <a:avLst/>
+                    </a:prstGeom>
+                  </pic:spPr>
+                </pic:pic>
+              </a:graphicData>
+            </a:graphic>
+          </wp:inline>
+        </w:drawing>
+      </w:r>
+    </w:p>
+    <w:p>
+      <w:pPr>
+        <w:pStyle w:val="Caption"/>
+      </w:pPr>
+      <w:r>
+        <w:t xml:space="preserve">Figure </w:t>
+      </w:r>
+      <w:fldSimple w:instr=" SEQ Figure \* ARABIC ">
+        <w:r>
+          <w:rPr>
+            <w:noProof/>
+          </w:rPr>
+          <w:t>17</w:t>
+        </w:r>
+      </w:fldSimple>
+      <w:r>
+        <w:t xml:space="preserve"> S</w:t>
+      </w:r>
+      <w:r>
+        <w:t>tructural</w:t>
+      </w:r>
+      <w:r>
+        <w:t xml:space="preserve"> Strategies setup</w:t>
+      </w:r>
+    </w:p>
+    <w:p>
+      <w:r>
+        <w:t xml:space="preserve">Overall, with our design we didn’t encounter any problems or difficulties with implementation. </w:t>
+      </w:r>
+    </w:p>
+    <w:p/>
+    <w:p/>
+    <w:p>
+      <w:pPr>
+        <w:pStyle w:val="Heading3"/>
+      </w:pPr>
+      <w:r>
+        <w:t>Observer</w:t>
+      </w:r>
+    </w:p>
+    <w:p/>
+    <w:p>
+      <w:r>
+        <w:t>According to expansion, the observer should notify dashboard with number of fulfilled prints and spool changes. Let’s focus on each of these separately.</w:t>
+      </w:r>
+    </w:p>
+    <w:p/>
+    <w:p>
+      <w:r>
+        <w:t xml:space="preserve">To start off, we had to implement the base structure for this pattern, and again we referred to documentation on the </w:t>
+      </w:r>
+      <w:hyperlink r:id="rId28" w:history="1">
+        <w:r>
+          <w:rPr>
+            <w:rStyle w:val="Hyperlink"/>
+            <w:i/>
+            <w:iCs/>
+          </w:rPr>
+          <w:t>refactoring.guru</w:t>
+        </w:r>
+      </w:hyperlink>
+      <w:r>
+        <w:rPr>
+          <w:i/>
+          <w:iCs/>
+        </w:rPr>
+        <w:t xml:space="preserve">. </w:t>
+      </w:r>
+      <w:r>
+        <w:rPr>
+          <w:i/>
+          <w:iCs/>
+        </w:rPr>
+        <w:t xml:space="preserve"> </w:t>
+      </w:r>
+      <w:r>
+        <w:t>That required us to create `</w:t>
+      </w:r>
+      <w:r>
+        <w:rPr>
+          <w:rStyle w:val="SubtitleChar"/>
+        </w:rPr>
+        <w:t>Dashboard`</w:t>
+      </w:r>
+      <w:r>
+        <w:t xml:space="preserve"> class and modify menu to contain new option. Furthermore, we </w:t>
+      </w:r>
+      <w:r>
+        <w:t xml:space="preserve">had to decide </w:t>
+      </w:r>
+      <w:r>
+        <w:t xml:space="preserve">which information should observer notify subscribers with. For that </w:t>
+      </w:r>
+      <w:r>
+        <w:t>purpose,</w:t>
+      </w:r>
+      <w:r>
+        <w:t xml:space="preserve"> we have created </w:t>
+      </w:r>
+      <w:r>
+        <w:rPr>
+          <w:rStyle w:val="SubtitleChar"/>
+        </w:rPr>
+        <w:t>`PrintEvent`</w:t>
+      </w:r>
+      <w:r>
+        <w:t>, that just contained two integer required variables</w:t>
+      </w:r>
+      <w:r>
+        <w:t xml:space="preserve">. Each subscriber is notified with </w:t>
+      </w:r>
+      <w:r>
+        <w:rPr>
+          <w:rStyle w:val="SubtitleChar"/>
+        </w:rPr>
+        <w:t>`PrintEvent`</w:t>
+      </w:r>
+      <w:r>
+        <w:t xml:space="preserve"> when required.</w:t>
+      </w:r>
+    </w:p>
+    <w:p/>
+    <w:p>
+      <w:r>
+        <w:t>To track number of fulfilled prints, we have made the following:</w:t>
+      </w:r>
+    </w:p>
+    <w:p>
+      <w:pPr>
+        <w:pStyle w:val="ListParagraph"/>
+        <w:numPr>
+          <w:ilvl w:val="0"/>
+          <w:numId w:val="23"/>
+        </w:numPr>
+      </w:pPr>
+      <w:r>
+        <w:t>PrintManager implements Observable interface. When user registers a completed print, the number of fulfilled prints is incremented, and subscribers are notified</w:t>
+      </w:r>
+    </w:p>
+    <w:p>
+      <w:pPr>
+        <w:pStyle w:val="ListParagraph"/>
+        <w:numPr>
+          <w:ilvl w:val="0"/>
+          <w:numId w:val="23"/>
+        </w:numPr>
+      </w:pPr>
+      <w:r>
+        <w:t xml:space="preserve">Dashboard implements Observer. When notified, local variable of fulfilled prints is updated. </w:t>
+      </w:r>
+    </w:p>
+    <w:p>
+      <w:pPr>
+        <w:pStyle w:val="ListParagraph"/>
+        <w:numPr>
+          <w:ilvl w:val="0"/>
+          <w:numId w:val="23"/>
+        </w:numPr>
+      </w:pPr>
+      <w:r>
+        <w:t xml:space="preserve">Now when user wants to check the dashboard, Dashboard returns a string with most recent data concerning fulfilled prints. </w:t>
+      </w:r>
+    </w:p>
+    <w:p/>
+    <w:p>
+      <w:r>
+        <w:lastRenderedPageBreak/>
+        <w:t>When it comes to tracking spool changes, we had to do more tweaks. The logic of changing spools is abstracted by strategies implementation</w:t>
+      </w:r>
+      <w:r>
+        <w:t>. Thus, tracking changed spools gets a bit more complicated. We come up with the following design solution:</w:t>
+      </w:r>
+    </w:p>
+    <w:p/>
+    <w:p>
+      <w:pPr>
+        <w:keepNext/>
+      </w:pPr>
+      <w:r>
+        <w:rPr>
+          <w:noProof/>
+        </w:rPr>
+        <w:drawing>
+          <wp:inline distT="0" distB="0" distL="0" distR="0" wp14:anchorId="2D4A701F" wp14:editId="54DFC6F5">
+            <wp:extent cx="5731510" cy="3759575"/>
+            <wp:effectExtent l="0" t="0" r="0" b="0"/>
+            <wp:docPr id="316726459" name="Picture 4"/>
+            <wp:cNvGraphicFramePr>
+              <a:graphicFrameLocks xmlns:a="http://schemas.openxmlformats.org/drawingml/2006/main" noChangeAspect="1"/>
+            </wp:cNvGraphicFramePr>
+            <a:graphic xmlns:a="http://schemas.openxmlformats.org/drawingml/2006/main">
+              <a:graphicData uri="http://schemas.openxmlformats.org/drawingml/2006/picture">
+                <pic:pic xmlns:pic="http://schemas.openxmlformats.org/drawingml/2006/picture">
+                  <pic:nvPicPr>
+                    <pic:cNvPr id="316726459" name="Picture 4"/>
+                    <pic:cNvPicPr/>
+                  </pic:nvPicPr>
+                  <pic:blipFill>
+                    <a:blip r:embed="rId29">
+                      <a:extLst>
+                        <a:ext uri="{28A0092B-C50C-407E-A947-70E740481C1C}">
+                          <a14:useLocalDpi xmlns:a14="http://schemas.microsoft.com/office/drawing/2010/main" val="0"/>
+                        </a:ext>
+                      </a:extLst>
+                    </a:blip>
+                    <a:stretch>
+                      <a:fillRect/>
+                    </a:stretch>
+                  </pic:blipFill>
+                  <pic:spPr>
+                    <a:xfrm>
+                      <a:off x="0" y="0"/>
+                      <a:ext cx="5731510" cy="3759575"/>
+                    </a:xfrm>
+                    <a:prstGeom prst="rect">
+                      <a:avLst/>
+                    </a:prstGeom>
+                  </pic:spPr>
+                </pic:pic>
+              </a:graphicData>
+            </a:graphic>
+          </wp:inline>
+        </w:drawing>
+      </w:r>
+    </w:p>
+    <w:p>
+      <w:pPr>
+        <w:pStyle w:val="Caption"/>
+      </w:pPr>
+      <w:r>
+        <w:t xml:space="preserve">Figure </w:t>
+      </w:r>
+      <w:fldSimple w:instr=" SEQ Figure \* ARABIC ">
+        <w:r>
+          <w:rPr>
+            <w:noProof/>
+          </w:rPr>
           <w:t>18</w:t>
         </w:r>
       </w:fldSimple>
       <w:r>
-        <w:t xml:space="preserve"> SpoolManager</w:t>
-      </w:r>
-    </w:p>
-    <w:p>
-      <w:r>
-        <w:t xml:space="preserve"> </w:t>
-      </w:r>
-    </w:p>
-    <w:p>
-      <w:r>
-        <w:t xml:space="preserve">Also, as presented on the diagram, we have used an Interface for user input adhering to Open-Closed principle. For now, we will use only </w:t>
-      </w:r>
+        <w:t xml:space="preserve"> Updated structure of strategies</w:t>
+      </w:r>
+    </w:p>
+    <w:p>
+      <w:pPr>
+        <w:pStyle w:val="ListParagraph"/>
+        <w:numPr>
+          <w:ilvl w:val="0"/>
+          <w:numId w:val="23"/>
+        </w:numPr>
+      </w:pPr>
       <w:r>
         <w:rPr>
           <w:rStyle w:val="SubtitleChar"/>
         </w:rPr>
-        <w:t>ConsoleInputHanlder</w:t>
-      </w:r>
-      <w:r>
-        <w:t xml:space="preserve"> class, but with this setup we are able to “inject” other type of inputs in the future.</w:t>
+        <w:t>PrintManager</w:t>
+      </w:r>
+      <w:r>
+        <w:t xml:space="preserve"> becomes an Observer. Why? To observe spool changes in strategies, without tight coupling.</w:t>
+      </w:r>
+    </w:p>
+    <w:p>
+      <w:pPr>
+        <w:pStyle w:val="ListParagraph"/>
+        <w:numPr>
+          <w:ilvl w:val="0"/>
+          <w:numId w:val="23"/>
+        </w:numPr>
+      </w:pPr>
+      <w:r>
+        <w:t xml:space="preserve">Whenever a spool is changed by either of </w:t>
+      </w:r>
+      <w:r>
+        <w:t xml:space="preserve">Strategies, </w:t>
+      </w:r>
+      <w:r>
+        <w:rPr>
+          <w:rStyle w:val="SubtitleChar"/>
+        </w:rPr>
+        <w:t>PrintManager</w:t>
+      </w:r>
+      <w:r>
+        <w:t xml:space="preserve"> is notified with number and updates the count. </w:t>
+      </w:r>
+    </w:p>
+    <w:p>
+      <w:pPr>
+        <w:pStyle w:val="ListParagraph"/>
+        <w:numPr>
+          <w:ilvl w:val="0"/>
+          <w:numId w:val="23"/>
+        </w:numPr>
+      </w:pPr>
+      <w:r>
+        <w:t xml:space="preserve">As we have explained above, </w:t>
+      </w:r>
+      <w:r>
+        <w:rPr>
+          <w:rStyle w:val="SubtitleChar"/>
+        </w:rPr>
+        <w:t>PrintManager</w:t>
+      </w:r>
+      <w:r>
+        <w:t xml:space="preserve"> is also being observed by Dashboard. So, when a spool is changed, PrintManager is notified, which, in turn, notifies Dashboard with most accurate data</w:t>
       </w:r>
     </w:p>
     <w:p/>
-    <w:p>
-      <w:r>
-        <w:br w:type="page"/>
-      </w:r>
-    </w:p>
-    <w:p>
-      <w:pPr>
-        <w:pStyle w:val="Heading1"/>
-      </w:pPr>
-      <w:bookmarkStart w:id="10" w:name="_Toc185249432"/>
-      <w:r>
-        <w:lastRenderedPageBreak/>
-        <w:t>3. Implementation</w:t>
-      </w:r>
-      <w:bookmarkEnd w:id="10"/>
-    </w:p>
-    <w:p>
-      <w:pPr>
-        <w:pStyle w:val="Heading2"/>
-      </w:pPr>
-      <w:bookmarkStart w:id="11" w:name="_Toc185249433"/>
-      <w:r>
-        <w:t>3.1 Implement your design</w:t>
-      </w:r>
-      <w:bookmarkEnd w:id="11"/>
-    </w:p>
-    <w:p>
-      <w:r>
-        <w:t xml:space="preserve">We have begun to implement our changes in original codebase, however, it contained so many errors during execution and generally was hard to refactor. That’s why we have created a new folder and started the implementation from scratch there. </w:t>
-      </w:r>
-    </w:p>
-    <w:p/>
-    <w:p>
-      <w:r>
-        <w:t xml:space="preserve">We started off with building the structure of our design, including façade, specific handlers and domain classes. There we had to make choices which methods should remain in which appropriate classes. </w:t>
-      </w:r>
-      <w:r>
-        <w:t>A</w:t>
-      </w:r>
-      <w:r>
-        <w:t>s we began to dig the codebase</w:t>
-      </w:r>
-      <w:r>
-        <w:t xml:space="preserve">, </w:t>
-      </w:r>
-      <w:r>
-        <w:t xml:space="preserve">some design </w:t>
-      </w:r>
-      <w:r>
-        <w:t>fine-tunings had to be introduced.</w:t>
-      </w:r>
-    </w:p>
-    <w:p/>
-    <w:p>
-      <w:r>
-        <w:t>The</w:t>
-      </w:r>
-      <w:r>
-        <w:t xml:space="preserve"> Main class in our implementation is now purely intended for user interaction. This means taking user input and displaying output. All the logic is abstracted from Main by using Façade design pattern. </w:t>
-      </w:r>
-      <w:r>
-        <w:t>The output is dependent on DTOs, which we introduced to simplify data transfer between layers. DTOs help to decouple the domain logic from the user interface by providing only the necessary data for display.</w:t>
-      </w:r>
-      <w:r>
-        <w:t xml:space="preserve"> </w:t>
-      </w:r>
-      <w:r>
-        <w:t xml:space="preserve">Using DTOs also required us to implement logic to convert between domain models </w:t>
-      </w:r>
-      <w:r>
-        <w:t>to</w:t>
-      </w:r>
-      <w:r>
-        <w:t xml:space="preserve"> DTOs. Although it added some initial effort, it greatly improved the overall clarity and scalability of the code.</w:t>
-      </w:r>
-      <w:r>
-        <w:t xml:space="preserve"> </w:t>
-      </w:r>
-    </w:p>
-    <w:p/>
-    <w:p>
-      <w:r>
-        <w:t xml:space="preserve">As far as mistakes of our design are concerned, we had to make changes to our printer’s structure. We have introduced </w:t>
-      </w:r>
-      <w:r>
-        <w:rPr>
-          <w:rStyle w:val="SubtitleChar"/>
-        </w:rPr>
-        <w:t xml:space="preserve">`SpoolManager` </w:t>
-      </w:r>
-      <w:r>
-        <w:t xml:space="preserve">interface and now </w:t>
-      </w:r>
-      <w:r>
-        <w:rPr>
-          <w:rStyle w:val="SubtitleChar"/>
-        </w:rPr>
-        <w:t>StandardFDM</w:t>
-      </w:r>
-      <w:r>
-        <w:t xml:space="preserve"> and </w:t>
-      </w:r>
-      <w:r>
-        <w:rPr>
-          <w:rStyle w:val="SubtitleChar"/>
-        </w:rPr>
-        <w:t>MultiColor</w:t>
-      </w:r>
-      <w:r>
-        <w:t xml:space="preserve"> implement it differently, overriding spool changing behavior. Another inconsistency on our initial design is the connections between classes. They were not really accurate in some cases.</w:t>
-      </w:r>
-    </w:p>
-    <w:p/>
-    <w:p>
-      <w:r>
-        <w:t xml:space="preserve">To sum up, we think our design is solid. We didn’t have major changes and refinements, all the explained above was either improvements or, somewhat, cosmetic changes. </w:t>
-      </w:r>
-    </w:p>
-    <w:p>
-      <w:pPr>
-        <w:rPr>
-          <w:i/>
-          <w:iCs/>
-        </w:rPr>
-      </w:pPr>
-    </w:p>
-    <w:p>
-      <w:pPr>
-        <w:pStyle w:val="Heading2"/>
-      </w:pPr>
-      <w:bookmarkStart w:id="12" w:name="_Toc185249434"/>
-      <w:r>
-        <w:t>3.2 Extension of the system</w:t>
-      </w:r>
-      <w:bookmarkEnd w:id="12"/>
-    </w:p>
-    <w:p>
-      <w:pPr>
-        <w:rPr>
-          <w:i/>
-          <w:iCs/>
-        </w:rPr>
-      </w:pPr>
-      <w:r>
-        <w:rPr>
-          <w:i/>
-          <w:iCs/>
-        </w:rPr>
-        <w:t xml:space="preserve">Implement the new extensions. Write down the problems you encountered and how you solved them. For example: </w:t>
-      </w:r>
-      <w:r>
-        <w:rPr>
-          <w:i/>
-          <w:iCs/>
-        </w:rPr>
-        <w:t>What and why did you have to</w:t>
-      </w:r>
-      <w:r>
-        <w:rPr>
-          <w:i/>
-          <w:iCs/>
-        </w:rPr>
-        <w:t xml:space="preserve"> change your designs?</w:t>
-      </w:r>
-    </w:p>
     <w:p/>
     <w:p>
       <w:pPr>
@@ -9056,6 +9467,119 @@
     </w:lvl>
   </w:abstractNum>
   <w:abstractNum w:abstractNumId="7" w15:restartNumberingAfterBreak="0">
+    <w:nsid w:val="35E07E5E"/>
+    <w:multiLevelType w:val="hybridMultilevel"/>
+    <w:tmpl w:val="170A6132"/>
+    <w:lvl w:ilvl="0" w:tplc="37144EB6">
+      <w:start w:val="17"/>
+      <w:numFmt w:val="bullet"/>
+      <w:lvlText w:val="-"/>
+      <w:lvlJc w:val="left"/>
+      <w:pPr>
+        <w:ind w:left="720" w:hanging="360"/>
+      </w:pPr>
+      <w:rPr>
+        <w:rFonts w:ascii="Calibri" w:eastAsiaTheme="minorHAnsi" w:hAnsi="Calibri" w:cs="Calibri" w:hint="default"/>
+      </w:rPr>
+    </w:lvl>
+    <w:lvl w:ilvl="1" w:tplc="04090003" w:tentative="1">
+      <w:start w:val="1"/>
+      <w:numFmt w:val="bullet"/>
+      <w:lvlText w:val="o"/>
+      <w:lvlJc w:val="left"/>
+      <w:pPr>
+        <w:ind w:left="1440" w:hanging="360"/>
+      </w:pPr>
+      <w:rPr>
+        <w:rFonts w:ascii="Courier New" w:hAnsi="Courier New" w:cs="Courier New" w:hint="default"/>
+      </w:rPr>
+    </w:lvl>
+    <w:lvl w:ilvl="2" w:tplc="04090005" w:tentative="1">
+      <w:start w:val="1"/>
+      <w:numFmt w:val="bullet"/>
+      <w:lvlText w:val=""/>
+      <w:lvlJc w:val="left"/>
+      <w:pPr>
+        <w:ind w:left="2160" w:hanging="360"/>
+      </w:pPr>
+      <w:rPr>
+        <w:rFonts w:ascii="Wingdings" w:hAnsi="Wingdings" w:hint="default"/>
+      </w:rPr>
+    </w:lvl>
+    <w:lvl w:ilvl="3" w:tplc="04090001" w:tentative="1">
+      <w:start w:val="1"/>
+      <w:numFmt w:val="bullet"/>
+      <w:lvlText w:val=""/>
+      <w:lvlJc w:val="left"/>
+      <w:pPr>
+        <w:ind w:left="2880" w:hanging="360"/>
+      </w:pPr>
+      <w:rPr>
+        <w:rFonts w:ascii="Symbol" w:hAnsi="Symbol" w:hint="default"/>
+      </w:rPr>
+    </w:lvl>
+    <w:lvl w:ilvl="4" w:tplc="04090003" w:tentative="1">
+      <w:start w:val="1"/>
+      <w:numFmt w:val="bullet"/>
+      <w:lvlText w:val="o"/>
+      <w:lvlJc w:val="left"/>
+      <w:pPr>
+        <w:ind w:left="3600" w:hanging="360"/>
+      </w:pPr>
+      <w:rPr>
+        <w:rFonts w:ascii="Courier New" w:hAnsi="Courier New" w:cs="Courier New" w:hint="default"/>
+      </w:rPr>
+    </w:lvl>
+    <w:lvl w:ilvl="5" w:tplc="04090005" w:tentative="1">
+      <w:start w:val="1"/>
+      <w:numFmt w:val="bullet"/>
+      <w:lvlText w:val=""/>
+      <w:lvlJc w:val="left"/>
+      <w:pPr>
+        <w:ind w:left="4320" w:hanging="360"/>
+      </w:pPr>
+      <w:rPr>
+        <w:rFonts w:ascii="Wingdings" w:hAnsi="Wingdings" w:hint="default"/>
+      </w:rPr>
+    </w:lvl>
+    <w:lvl w:ilvl="6" w:tplc="04090001" w:tentative="1">
+      <w:start w:val="1"/>
+      <w:numFmt w:val="bullet"/>
+      <w:lvlText w:val=""/>
+      <w:lvlJc w:val="left"/>
+      <w:pPr>
+        <w:ind w:left="5040" w:hanging="360"/>
+      </w:pPr>
+      <w:rPr>
+        <w:rFonts w:ascii="Symbol" w:hAnsi="Symbol" w:hint="default"/>
+      </w:rPr>
+    </w:lvl>
+    <w:lvl w:ilvl="7" w:tplc="04090003" w:tentative="1">
+      <w:start w:val="1"/>
+      <w:numFmt w:val="bullet"/>
+      <w:lvlText w:val="o"/>
+      <w:lvlJc w:val="left"/>
+      <w:pPr>
+        <w:ind w:left="5760" w:hanging="360"/>
+      </w:pPr>
+      <w:rPr>
+        <w:rFonts w:ascii="Courier New" w:hAnsi="Courier New" w:cs="Courier New" w:hint="default"/>
+      </w:rPr>
+    </w:lvl>
+    <w:lvl w:ilvl="8" w:tplc="04090005" w:tentative="1">
+      <w:start w:val="1"/>
+      <w:numFmt w:val="bullet"/>
+      <w:lvlText w:val=""/>
+      <w:lvlJc w:val="left"/>
+      <w:pPr>
+        <w:ind w:left="6480" w:hanging="360"/>
+      </w:pPr>
+      <w:rPr>
+        <w:rFonts w:ascii="Wingdings" w:hAnsi="Wingdings" w:hint="default"/>
+      </w:rPr>
+    </w:lvl>
+  </w:abstractNum>
+  <w:abstractNum w:abstractNumId="8" w15:restartNumberingAfterBreak="0">
     <w:nsid w:val="42EC0DAE"/>
     <w:multiLevelType w:val="hybridMultilevel"/>
     <w:tmpl w:val="F536C2EA"/>
@@ -9168,7 +9692,7 @@
       </w:rPr>
     </w:lvl>
   </w:abstractNum>
-  <w:abstractNum w:abstractNumId="8" w15:restartNumberingAfterBreak="0">
+  <w:abstractNum w:abstractNumId="9" w15:restartNumberingAfterBreak="0">
     <w:nsid w:val="4563256F"/>
     <w:multiLevelType w:val="hybridMultilevel"/>
     <w:tmpl w:val="94761CD0"/>
@@ -9281,7 +9805,7 @@
       </w:rPr>
     </w:lvl>
   </w:abstractNum>
-  <w:abstractNum w:abstractNumId="9" w15:restartNumberingAfterBreak="0">
+  <w:abstractNum w:abstractNumId="10" w15:restartNumberingAfterBreak="0">
     <w:nsid w:val="4BE9648F"/>
     <w:multiLevelType w:val="hybridMultilevel"/>
     <w:tmpl w:val="1346E066"/>
@@ -9419,7 +9943,7 @@
       </w:rPr>
     </w:lvl>
   </w:abstractNum>
-  <w:abstractNum w:abstractNumId="10" w15:restartNumberingAfterBreak="0">
+  <w:abstractNum w:abstractNumId="11" w15:restartNumberingAfterBreak="0">
     <w:nsid w:val="51CC495A"/>
     <w:multiLevelType w:val="hybridMultilevel"/>
     <w:tmpl w:val="8A92A5A6"/>
@@ -9532,7 +10056,7 @@
       </w:rPr>
     </w:lvl>
   </w:abstractNum>
-  <w:abstractNum w:abstractNumId="11" w15:restartNumberingAfterBreak="0">
+  <w:abstractNum w:abstractNumId="12" w15:restartNumberingAfterBreak="0">
     <w:nsid w:val="521A07E7"/>
     <w:multiLevelType w:val="hybridMultilevel"/>
     <w:tmpl w:val="CC0C6622"/>
@@ -9645,7 +10169,7 @@
       </w:rPr>
     </w:lvl>
   </w:abstractNum>
-  <w:abstractNum w:abstractNumId="12" w15:restartNumberingAfterBreak="0">
+  <w:abstractNum w:abstractNumId="13" w15:restartNumberingAfterBreak="0">
     <w:nsid w:val="55D21A97"/>
     <w:multiLevelType w:val="hybridMultilevel"/>
     <w:tmpl w:val="A37C7964"/>
@@ -9758,7 +10282,7 @@
       </w:rPr>
     </w:lvl>
   </w:abstractNum>
-  <w:abstractNum w:abstractNumId="13" w15:restartNumberingAfterBreak="0">
+  <w:abstractNum w:abstractNumId="14" w15:restartNumberingAfterBreak="0">
     <w:nsid w:val="57CE4CA3"/>
     <w:multiLevelType w:val="hybridMultilevel"/>
     <w:tmpl w:val="4754D01A"/>
@@ -9871,7 +10395,7 @@
       </w:rPr>
     </w:lvl>
   </w:abstractNum>
-  <w:abstractNum w:abstractNumId="14" w15:restartNumberingAfterBreak="0">
+  <w:abstractNum w:abstractNumId="15" w15:restartNumberingAfterBreak="0">
     <w:nsid w:val="5DE274D6"/>
     <w:multiLevelType w:val="hybridMultilevel"/>
     <w:tmpl w:val="8460EEE8"/>
@@ -9983,7 +10507,7 @@
       </w:rPr>
     </w:lvl>
   </w:abstractNum>
-  <w:abstractNum w:abstractNumId="15" w15:restartNumberingAfterBreak="0">
+  <w:abstractNum w:abstractNumId="16" w15:restartNumberingAfterBreak="0">
     <w:nsid w:val="60BF43E7"/>
     <w:multiLevelType w:val="hybridMultilevel"/>
     <w:tmpl w:val="65BA0814"/>
@@ -10096,7 +10620,7 @@
       </w:rPr>
     </w:lvl>
   </w:abstractNum>
-  <w:abstractNum w:abstractNumId="16" w15:restartNumberingAfterBreak="0">
+  <w:abstractNum w:abstractNumId="17" w15:restartNumberingAfterBreak="0">
     <w:nsid w:val="656B1844"/>
     <w:multiLevelType w:val="hybridMultilevel"/>
     <w:tmpl w:val="1E226026"/>
@@ -10209,7 +10733,7 @@
       </w:rPr>
     </w:lvl>
   </w:abstractNum>
-  <w:abstractNum w:abstractNumId="17" w15:restartNumberingAfterBreak="0">
+  <w:abstractNum w:abstractNumId="18" w15:restartNumberingAfterBreak="0">
     <w:nsid w:val="705F43DC"/>
     <w:multiLevelType w:val="hybridMultilevel"/>
     <w:tmpl w:val="21922976"/>
@@ -10322,7 +10846,7 @@
       </w:rPr>
     </w:lvl>
   </w:abstractNum>
-  <w:abstractNum w:abstractNumId="18" w15:restartNumberingAfterBreak="0">
+  <w:abstractNum w:abstractNumId="19" w15:restartNumberingAfterBreak="0">
     <w:nsid w:val="73031AB5"/>
     <w:multiLevelType w:val="hybridMultilevel"/>
     <w:tmpl w:val="8ADA5060"/>
@@ -10435,7 +10959,7 @@
       </w:rPr>
     </w:lvl>
   </w:abstractNum>
-  <w:abstractNum w:abstractNumId="19" w15:restartNumberingAfterBreak="0">
+  <w:abstractNum w:abstractNumId="20" w15:restartNumberingAfterBreak="0">
     <w:nsid w:val="750B07B9"/>
     <w:multiLevelType w:val="hybridMultilevel"/>
     <w:tmpl w:val="C3BEFC70"/>
@@ -10548,7 +11072,7 @@
       </w:rPr>
     </w:lvl>
   </w:abstractNum>
-  <w:abstractNum w:abstractNumId="20" w15:restartNumberingAfterBreak="0">
+  <w:abstractNum w:abstractNumId="21" w15:restartNumberingAfterBreak="0">
     <w:nsid w:val="786456FD"/>
     <w:multiLevelType w:val="hybridMultilevel"/>
     <w:tmpl w:val="E070D0A8"/>
@@ -10661,7 +11185,7 @@
       </w:rPr>
     </w:lvl>
   </w:abstractNum>
-  <w:abstractNum w:abstractNumId="21" w15:restartNumberingAfterBreak="0">
+  <w:abstractNum w:abstractNumId="22" w15:restartNumberingAfterBreak="0">
     <w:nsid w:val="7F2E515E"/>
     <w:multiLevelType w:val="hybridMultilevel"/>
     <w:tmpl w:val="7604E48C"/>
@@ -10778,67 +11302,70 @@
     <w:abstractNumId w:val="0"/>
   </w:num>
   <w:num w:numId="2" w16cid:durableId="137577294">
-    <w:abstractNumId w:val="8"/>
+    <w:abstractNumId w:val="9"/>
   </w:num>
   <w:num w:numId="3" w16cid:durableId="600725021">
-    <w:abstractNumId w:val="12"/>
+    <w:abstractNumId w:val="13"/>
   </w:num>
   <w:num w:numId="4" w16cid:durableId="182524404">
-    <w:abstractNumId w:val="13"/>
+    <w:abstractNumId w:val="14"/>
   </w:num>
   <w:num w:numId="5" w16cid:durableId="214243279">
     <w:abstractNumId w:val="3"/>
   </w:num>
   <w:num w:numId="6" w16cid:durableId="436950511">
-    <w:abstractNumId w:val="19"/>
+    <w:abstractNumId w:val="20"/>
   </w:num>
   <w:num w:numId="7" w16cid:durableId="2138529291">
     <w:abstractNumId w:val="6"/>
   </w:num>
   <w:num w:numId="8" w16cid:durableId="1573270120">
-    <w:abstractNumId w:val="17"/>
+    <w:abstractNumId w:val="18"/>
   </w:num>
   <w:num w:numId="9" w16cid:durableId="120535061">
-    <w:abstractNumId w:val="9"/>
+    <w:abstractNumId w:val="10"/>
   </w:num>
   <w:num w:numId="10" w16cid:durableId="197010979">
-    <w:abstractNumId w:val="11"/>
+    <w:abstractNumId w:val="12"/>
   </w:num>
   <w:num w:numId="11" w16cid:durableId="17122631">
-    <w:abstractNumId w:val="18"/>
+    <w:abstractNumId w:val="19"/>
   </w:num>
   <w:num w:numId="12" w16cid:durableId="9379247">
-    <w:abstractNumId w:val="14"/>
+    <w:abstractNumId w:val="15"/>
   </w:num>
   <w:num w:numId="13" w16cid:durableId="1744833943">
     <w:abstractNumId w:val="4"/>
   </w:num>
   <w:num w:numId="14" w16cid:durableId="309675153">
-    <w:abstractNumId w:val="7"/>
+    <w:abstractNumId w:val="8"/>
   </w:num>
   <w:num w:numId="15" w16cid:durableId="2077782460">
     <w:abstractNumId w:val="1"/>
   </w:num>
   <w:num w:numId="16" w16cid:durableId="1645230326">
-    <w:abstractNumId w:val="21"/>
+    <w:abstractNumId w:val="22"/>
   </w:num>
   <w:num w:numId="17" w16cid:durableId="1417555377">
     <w:abstractNumId w:val="5"/>
   </w:num>
   <w:num w:numId="18" w16cid:durableId="349647603">
-    <w:abstractNumId w:val="10"/>
+    <w:abstractNumId w:val="11"/>
   </w:num>
   <w:num w:numId="19" w16cid:durableId="2061401005">
-    <w:abstractNumId w:val="15"/>
+    <w:abstractNumId w:val="16"/>
   </w:num>
   <w:num w:numId="20" w16cid:durableId="517500244">
-    <w:abstractNumId w:val="20"/>
+    <w:abstractNumId w:val="21"/>
   </w:num>
   <w:num w:numId="21" w16cid:durableId="931470750">
-    <w:abstractNumId w:val="16"/>
+    <w:abstractNumId w:val="17"/>
   </w:num>
   <w:num w:numId="22" w16cid:durableId="1479103877">
     <w:abstractNumId w:val="2"/>
+  </w:num>
+  <w:num w:numId="23" w16cid:durableId="459957822">
+    <w:abstractNumId w:val="7"/>
   </w:num>
 </w:numbering>
 </file>
@@ -11328,6 +11855,7 @@
   <w:style w:type="character" w:default="1" w:styleId="DefaultParagraphFont">
     <w:name w:val="Default Paragraph Font"/>
     <w:uiPriority w:val="1"/>
+    <w:semiHidden/>
     <w:unhideWhenUsed/>
   </w:style>
   <w:style w:type="table" w:default="1" w:styleId="TableNormal">
@@ -12663,6 +13191,24 @@
 </file>
 
 <file path=customXml/item3.xml><?xml version="1.0" encoding="utf-8"?>
+<p:properties xmlns:p="http://schemas.microsoft.com/office/2006/metadata/properties" xmlns:xsi="http://www.w3.org/2001/XMLSchema-instance" xmlns:pc="http://schemas.microsoft.com/office/infopath/2007/PartnerControls">
+  <documentManagement>
+    <c6664f9864b54a78bdf9e6230de1c78b xmlns="6c73e52c-07d4-4617-ab67-464747257e8d">
+      <Terms xmlns="http://schemas.microsoft.com/office/infopath/2007/PartnerControls"/>
+    </c6664f9864b54a78bdf9e6230de1c78b>
+    <TaxCatchAll xmlns="eac77c77-d449-4d7c-b5d8-8fd4c0f270d2" xsi:nil="true"/>
+    <lcf76f155ced4ddcb4097134ff3c332f xmlns="8b17e346-67f2-4b8a-83ae-4efa6dd72e6a">
+      <Terms xmlns="http://schemas.microsoft.com/office/infopath/2007/PartnerControls"/>
+    </lcf76f155ced4ddcb4097134ff3c332f>
+  </documentManagement>
+</p:properties>
+</file>
+
+<file path=customXml/item4.xml><?xml version="1.0" encoding="utf-8"?>
+<b:Sources xmlns:b="http://schemas.openxmlformats.org/officeDocument/2006/bibliography" xmlns="http://schemas.openxmlformats.org/officeDocument/2006/bibliography" SelectedStyle="/GostName.XSL" StyleName="GOST - Name Sort" Version="2003"/>
+</file>
+
+<file path=customXml/item5.xml><?xml version="1.0" encoding="utf-8"?>
 <ct:contentTypeSchema xmlns:ct="http://schemas.microsoft.com/office/2006/metadata/contentType" xmlns:ma="http://schemas.microsoft.com/office/2006/metadata/properties/metaAttributes" ct:_="" ma:_="" ma:contentTypeName="Document" ma:contentTypeID="0x0101001F3560B013441247B9926EB055A9B197" ma:contentTypeVersion="17" ma:contentTypeDescription="Create a new document." ma:contentTypeScope="" ma:versionID="76a8f9fcad002c35451f80833d37cbec">
   <xsd:schema xmlns:xsd="http://www.w3.org/2001/XMLSchema" xmlns:xs="http://www.w3.org/2001/XMLSchema" xmlns:p="http://schemas.microsoft.com/office/2006/metadata/properties" xmlns:ns2="eac77c77-d449-4d7c-b5d8-8fd4c0f270d2" xmlns:ns3="6c73e52c-07d4-4617-ab67-464747257e8d" xmlns:ns4="8b17e346-67f2-4b8a-83ae-4efa6dd72e6a" targetNamespace="http://schemas.microsoft.com/office/2006/metadata/properties" ma:root="true" ma:fieldsID="336c465bfccdb92070af29f334cedc9c" ns2:_="" ns3:_="" ns4:_="">
     <xsd:import namespace="eac77c77-d449-4d7c-b5d8-8fd4c0f270d2"/>
@@ -12910,24 +13456,6 @@
 </ct:contentTypeSchema>
 </file>
 
-<file path=customXml/item4.xml><?xml version="1.0" encoding="utf-8"?>
-<b:Sources xmlns:b="http://schemas.openxmlformats.org/officeDocument/2006/bibliography" xmlns="http://schemas.openxmlformats.org/officeDocument/2006/bibliography" SelectedStyle="/GostName.XSL" StyleName="GOST - Name Sort" Version="2003"/>
-</file>
-
-<file path=customXml/item5.xml><?xml version="1.0" encoding="utf-8"?>
-<p:properties xmlns:p="http://schemas.microsoft.com/office/2006/metadata/properties" xmlns:xsi="http://www.w3.org/2001/XMLSchema-instance" xmlns:pc="http://schemas.microsoft.com/office/infopath/2007/PartnerControls">
-  <documentManagement>
-    <c6664f9864b54a78bdf9e6230de1c78b xmlns="6c73e52c-07d4-4617-ab67-464747257e8d">
-      <Terms xmlns="http://schemas.microsoft.com/office/infopath/2007/PartnerControls"/>
-    </c6664f9864b54a78bdf9e6230de1c78b>
-    <TaxCatchAll xmlns="eac77c77-d449-4d7c-b5d8-8fd4c0f270d2" xsi:nil="true"/>
-    <lcf76f155ced4ddcb4097134ff3c332f xmlns="8b17e346-67f2-4b8a-83ae-4efa6dd72e6a">
-      <Terms xmlns="http://schemas.microsoft.com/office/infopath/2007/PartnerControls"/>
-    </lcf76f155ced4ddcb4097134ff3c332f>
-  </documentManagement>
-</p:properties>
-</file>
-
 <file path=customXml/itemProps1.xml><?xml version="1.0" encoding="utf-8"?>
 <ds:datastoreItem xmlns:ds="http://schemas.openxmlformats.org/officeDocument/2006/customXml" ds:itemID="{55AF091B-3C7A-41E3-B477-F2FDAA23CFDA}">
   <ds:schemaRefs>
@@ -12945,6 +13473,26 @@
 </file>
 
 <file path=customXml/itemProps3.xml><?xml version="1.0" encoding="utf-8"?>
+<ds:datastoreItem xmlns:ds="http://schemas.openxmlformats.org/officeDocument/2006/customXml" ds:itemID="{C1A908BF-7407-43B4-A651-85B5A7AAA920}">
+  <ds:schemaRefs>
+    <ds:schemaRef ds:uri="http://schemas.microsoft.com/office/2006/metadata/properties"/>
+    <ds:schemaRef ds:uri="http://schemas.microsoft.com/office/infopath/2007/PartnerControls"/>
+    <ds:schemaRef ds:uri="6c73e52c-07d4-4617-ab67-464747257e8d"/>
+    <ds:schemaRef ds:uri="eac77c77-d449-4d7c-b5d8-8fd4c0f270d2"/>
+    <ds:schemaRef ds:uri="8b17e346-67f2-4b8a-83ae-4efa6dd72e6a"/>
+  </ds:schemaRefs>
+</ds:datastoreItem>
+</file>
+
+<file path=customXml/itemProps4.xml><?xml version="1.0" encoding="utf-8"?>
+<ds:datastoreItem xmlns:ds="http://schemas.openxmlformats.org/officeDocument/2006/customXml" ds:itemID="{0EF480A6-6B33-8745-9011-23C24FB0B204}">
+  <ds:schemaRefs>
+    <ds:schemaRef ds:uri="http://schemas.openxmlformats.org/officeDocument/2006/bibliography"/>
+  </ds:schemaRefs>
+</ds:datastoreItem>
+</file>
+
+<file path=customXml/itemProps5.xml><?xml version="1.0" encoding="utf-8"?>
 <ds:datastoreItem xmlns:ds="http://schemas.openxmlformats.org/officeDocument/2006/customXml" ds:itemID="{C21AEDE6-9733-41AF-BFBE-A66753DF99BB}">
   <ds:schemaRefs>
     <ds:schemaRef ds:uri="http://schemas.microsoft.com/office/2006/metadata/contentType"/>
@@ -12962,24 +13510,4 @@
     <ds:schemaRef ds:uri="http://schemas.microsoft.com/internal/obd"/>
   </ds:schemaRefs>
 </ds:datastoreItem>
-</file>
-
-<file path=customXml/itemProps4.xml><?xml version="1.0" encoding="utf-8"?>
-<ds:datastoreItem xmlns:ds="http://schemas.openxmlformats.org/officeDocument/2006/customXml" ds:itemID="{0EF480A6-6B33-8745-9011-23C24FB0B204}">
-  <ds:schemaRefs>
-    <ds:schemaRef ds:uri="http://schemas.openxmlformats.org/officeDocument/2006/bibliography"/>
-  </ds:schemaRefs>
-</ds:datastoreItem>
-</file>
-
-<file path=customXml/itemProps5.xml><?xml version="1.0" encoding="utf-8"?>
-<ds:datastoreItem xmlns:ds="http://schemas.openxmlformats.org/officeDocument/2006/customXml" ds:itemID="{C1A908BF-7407-43B4-A651-85B5A7AAA920}">
-  <ds:schemaRefs>
-    <ds:schemaRef ds:uri="http://schemas.microsoft.com/office/2006/metadata/properties"/>
-    <ds:schemaRef ds:uri="http://schemas.microsoft.com/office/infopath/2007/PartnerControls"/>
-    <ds:schemaRef ds:uri="6c73e52c-07d4-4617-ab67-464747257e8d"/>
-    <ds:schemaRef ds:uri="eac77c77-d449-4d7c-b5d8-8fd4c0f270d2"/>
-    <ds:schemaRef ds:uri="8b17e346-67f2-4b8a-83ae-4efa6dd72e6a"/>
-  </ds:schemaRefs>
-</ds:datastoreItem>
 </file>
</xml_diff>